<commit_message>
Tried to make a request to a file.php from Javascript, but still don't know how to do it
</commit_message>
<xml_diff>
--- a/Esami/Domande_Esame.docx
+++ b/Esami/Domande_Esame.docx
@@ -16,7 +16,100 @@
       </w:r>
     </w:p>
     <w:p>
+      <w:pPr>
+        <w:contextualSpacing/>
+        <w:rPr>
+          <w:rFonts w:ascii="Arial" w:hAnsi="Arial" w:cs="Arial"/>
+          <w:color w:val="000000"/>
+          <w:kern w:val="2"/>
+        </w:rPr>
+      </w:pPr>
+      <w:r>
+        <w:rPr>
+          <w:rFonts w:ascii="Arial" w:hAnsi="Arial" w:cs="Arial"/>
+          <w:color w:val="000000"/>
+          <w:kern w:val="2"/>
+        </w:rPr>
+        <w:t>Descrivere brevemente le principali novità introdotte da CSS3.</w:t>
+      </w:r>
+    </w:p>
+    <w:p>
+      <w:pPr>
+        <w:contextualSpacing/>
+        <w:rPr>
+          <w:rFonts w:ascii="Arial" w:hAnsi="Arial" w:cs="Arial"/>
+          <w:color w:val="000000"/>
+          <w:kern w:val="2"/>
+        </w:rPr>
+      </w:pPr>
+    </w:p>
+    <w:p>
       <w:bookmarkStart w:id="0" w:name="_GoBack"/>
+      <w:r>
+        <w:t>CSS3 aggiunge:</w:t>
+      </w:r>
+    </w:p>
+    <w:p>
+      <w:r>
+        <w:t xml:space="preserve">-  proprietà per lo sfondo come </w:t>
+      </w:r>
+      <w:proofErr w:type="spellStart"/>
+      <w:r>
+        <w:t>backgroud-size</w:t>
+      </w:r>
+      <w:proofErr w:type="spellEnd"/>
+      <w:r>
+        <w:t>, background-</w:t>
+      </w:r>
+      <w:proofErr w:type="spellStart"/>
+      <w:r>
+        <w:t>origin</w:t>
+      </w:r>
+      <w:proofErr w:type="spellEnd"/>
+      <w:r>
+        <w:t xml:space="preserve"> e sfondi con immagini multimediali;</w:t>
+      </w:r>
+    </w:p>
+    <w:p>
+      <w:r>
+        <w:t>- diversi tipi di gradienti: lineari e radiali per avere sfondi multicolore</w:t>
+      </w:r>
+    </w:p>
+    <w:p>
+      <w:r>
+        <w:t>- i bordi, puoi usare le immagini con il bordo</w:t>
+      </w:r>
+    </w:p>
+    <w:p>
+      <w:r>
+        <w:t xml:space="preserve">- i box per modificare ombreggiature, grandezza, </w:t>
+      </w:r>
+      <w:proofErr w:type="spellStart"/>
+      <w:r>
+        <w:t>etc</w:t>
+      </w:r>
+      <w:proofErr w:type="spellEnd"/>
+      <w:r>
+        <w:t>…</w:t>
+      </w:r>
+    </w:p>
+    <w:p>
+      <w:r>
+        <w:t>- filtri e animazioni</w:t>
+      </w:r>
+    </w:p>
+    <w:p>
+      <w:r>
+        <w:t xml:space="preserve">- le media </w:t>
+      </w:r>
+      <w:proofErr w:type="spellStart"/>
+      <w:r>
+        <w:t>query</w:t>
+      </w:r>
+      <w:proofErr w:type="spellEnd"/>
+      <w:r>
+        <w:t xml:space="preserve"> che servono a modificare la grafica in modo dinamico in base al dispositivo che stai utilizzando</w:t>
+      </w:r>
       <w:bookmarkEnd w:id="0"/>
     </w:p>
     <w:sectPr>

</xml_diff>

<commit_message>
Added new answer to file .docx
</commit_message>
<xml_diff>
--- a/Esami/Domande_Esame.docx
+++ b/Esami/Domande_Esame.docx
@@ -292,7 +292,6 @@
           <w:rFonts w:ascii="Arial" w:hAnsi="Arial" w:cs="Arial"/>
           <w:b/>
           <w:kern w:val="1"/>
-          <w:lang w:val="en-US"/>
         </w:rPr>
       </w:pPr>
       <w:r>
@@ -303,14 +302,59 @@
         </w:rPr>
         <w:t xml:space="preserve">Descrivere le principali differenze tra gli approcci progressive </w:t>
       </w:r>
+      <w:proofErr w:type="spellStart"/>
       <w:r>
         <w:rPr>
           <w:rFonts w:ascii="Arial" w:hAnsi="Arial" w:cs="Arial"/>
           <w:b/>
           <w:kern w:val="1"/>
-          <w:lang w:val="en-US"/>
-        </w:rPr>
-        <w:t>enhancement e graceful degradation.</w:t>
+        </w:rPr>
+        <w:t>enhancement</w:t>
+      </w:r>
+      <w:proofErr w:type="spellEnd"/>
+      <w:r>
+        <w:rPr>
+          <w:rFonts w:ascii="Arial" w:hAnsi="Arial" w:cs="Arial"/>
+          <w:b/>
+          <w:kern w:val="1"/>
+        </w:rPr>
+        <w:t xml:space="preserve"> e </w:t>
+      </w:r>
+      <w:proofErr w:type="spellStart"/>
+      <w:r>
+        <w:rPr>
+          <w:rFonts w:ascii="Arial" w:hAnsi="Arial" w:cs="Arial"/>
+          <w:b/>
+          <w:kern w:val="1"/>
+        </w:rPr>
+        <w:t>graceful</w:t>
+      </w:r>
+      <w:proofErr w:type="spellEnd"/>
+      <w:r>
+        <w:rPr>
+          <w:rFonts w:ascii="Arial" w:hAnsi="Arial" w:cs="Arial"/>
+          <w:b/>
+          <w:kern w:val="1"/>
+        </w:rPr>
+        <w:t xml:space="preserve"> </w:t>
+      </w:r>
+      <w:proofErr w:type="spellStart"/>
+      <w:r>
+        <w:rPr>
+          <w:rFonts w:ascii="Arial" w:hAnsi="Arial" w:cs="Arial"/>
+          <w:b/>
+          <w:kern w:val="1"/>
+        </w:rPr>
+        <w:t>degradation</w:t>
+      </w:r>
+      <w:proofErr w:type="spellEnd"/>
+      <w:r>
+        <w:rPr>
+          <w:rFonts w:ascii="Arial" w:hAnsi="Arial" w:cs="Arial"/>
+          <w:b/>
+          <w:kern w:val="1"/>
+        </w:rPr>
+        <w:t>.</w:t>
       </w:r>
     </w:p>
     <w:p>
@@ -545,16 +589,306 @@
         </w:rPr>
         <w:t>Descrivere tutte le tecniche/modalità/crismi, dal punto di vista della sicurezza, in modo che la trasmissione di dati sensibili dal browser al server sia "sicura".</w:t>
       </w:r>
+    </w:p>
+    <w:p>
+      <w:pPr>
+        <w:contextualSpacing/>
+        <w:rPr>
+          <w:rFonts w:ascii="Arial" w:hAnsi="Arial" w:cs="Arial"/>
+          <w:b/>
+          <w:kern w:val="2"/>
+        </w:rPr>
+      </w:pPr>
+    </w:p>
+    <w:p>
+      <w:pPr>
+        <w:contextualSpacing/>
+        <w:rPr>
+          <w:rFonts w:asciiTheme="majorHAnsi" w:hAnsiTheme="majorHAnsi" w:cstheme="majorHAnsi"/>
+          <w:kern w:val="2"/>
+        </w:rPr>
+      </w:pPr>
+      <w:r>
+        <w:rPr>
+          <w:rFonts w:asciiTheme="majorHAnsi" w:hAnsiTheme="majorHAnsi" w:cstheme="majorHAnsi"/>
+          <w:kern w:val="2"/>
+        </w:rPr>
+        <w:t xml:space="preserve">Un protocollo che rende sicuro la trasmissione dei dati dal browser al server è il protocollo HTTPS, dove S sta per </w:t>
+      </w:r>
+      <w:proofErr w:type="spellStart"/>
+      <w:r>
+        <w:rPr>
+          <w:rFonts w:asciiTheme="majorHAnsi" w:hAnsiTheme="majorHAnsi" w:cstheme="majorHAnsi"/>
+          <w:kern w:val="2"/>
+        </w:rPr>
+        <w:t>Secure</w:t>
+      </w:r>
+      <w:proofErr w:type="spellEnd"/>
+      <w:r>
+        <w:rPr>
+          <w:rFonts w:asciiTheme="majorHAnsi" w:hAnsiTheme="majorHAnsi" w:cstheme="majorHAnsi"/>
+          <w:kern w:val="2"/>
+        </w:rPr>
+        <w:t>, grazie a questo protocollo ogni volta che mandiamo dei dati personali o non al server verranno criptati grazie a una chiave che è stata data dalle autorità, per averla si deve pagare l’azienda che la crea oppure uno se la può creare per se.</w:t>
+      </w:r>
+    </w:p>
+    <w:p>
+      <w:pPr>
+        <w:contextualSpacing/>
+        <w:rPr>
+          <w:rFonts w:asciiTheme="majorHAnsi" w:hAnsiTheme="majorHAnsi" w:cstheme="majorHAnsi"/>
+          <w:kern w:val="2"/>
+        </w:rPr>
+      </w:pPr>
+      <w:r>
+        <w:rPr>
+          <w:rFonts w:asciiTheme="majorHAnsi" w:hAnsiTheme="majorHAnsi" w:cstheme="majorHAnsi"/>
+          <w:kern w:val="2"/>
+        </w:rPr>
+        <w:t xml:space="preserve">Validare tutti i dati inviati dal browser lato server per evitare di tipo </w:t>
+      </w:r>
+      <w:proofErr w:type="spellStart"/>
+      <w:r>
+        <w:rPr>
+          <w:rFonts w:asciiTheme="majorHAnsi" w:hAnsiTheme="majorHAnsi" w:cstheme="majorHAnsi"/>
+          <w:kern w:val="2"/>
+        </w:rPr>
+        <w:t>injection</w:t>
+      </w:r>
+      <w:proofErr w:type="spellEnd"/>
+      <w:r>
+        <w:rPr>
+          <w:rFonts w:asciiTheme="majorHAnsi" w:hAnsiTheme="majorHAnsi" w:cstheme="majorHAnsi"/>
+          <w:kern w:val="2"/>
+        </w:rPr>
+        <w:t xml:space="preserve"> </w:t>
+      </w:r>
+      <w:r>
+        <w:rPr>
+          <w:rFonts w:asciiTheme="majorHAnsi" w:hAnsiTheme="majorHAnsi" w:cstheme="majorHAnsi"/>
+          <w:color w:val="000000" w:themeColor="text1"/>
+          <w:bdr w:val="none" w:sz="0" w:space="0" w:color="auto" w:frame="1"/>
+        </w:rPr>
+        <w:t xml:space="preserve">(ad esempio, SQL </w:t>
+      </w:r>
+      <w:proofErr w:type="spellStart"/>
+      <w:r>
+        <w:rPr>
+          <w:rFonts w:asciiTheme="majorHAnsi" w:hAnsiTheme="majorHAnsi" w:cstheme="majorHAnsi"/>
+          <w:color w:val="000000" w:themeColor="text1"/>
+          <w:bdr w:val="none" w:sz="0" w:space="0" w:color="auto" w:frame="1"/>
+        </w:rPr>
+        <w:t>injection</w:t>
+      </w:r>
+      <w:proofErr w:type="spellEnd"/>
+      <w:r>
+        <w:rPr>
+          <w:rFonts w:asciiTheme="majorHAnsi" w:hAnsiTheme="majorHAnsi" w:cstheme="majorHAnsi"/>
+          <w:color w:val="000000" w:themeColor="text1"/>
+          <w:bdr w:val="none" w:sz="0" w:space="0" w:color="auto" w:frame="1"/>
+        </w:rPr>
+        <w:t xml:space="preserve"> o JavaScript </w:t>
+      </w:r>
+      <w:proofErr w:type="spellStart"/>
+      <w:r>
+        <w:rPr>
+          <w:rFonts w:asciiTheme="majorHAnsi" w:hAnsiTheme="majorHAnsi" w:cstheme="majorHAnsi"/>
+          <w:color w:val="000000" w:themeColor="text1"/>
+          <w:bdr w:val="none" w:sz="0" w:space="0" w:color="auto" w:frame="1"/>
+        </w:rPr>
+        <w:t>injection</w:t>
+      </w:r>
+      <w:proofErr w:type="spellEnd"/>
+      <w:r>
+        <w:rPr>
+          <w:rFonts w:asciiTheme="majorHAnsi" w:hAnsiTheme="majorHAnsi" w:cstheme="majorHAnsi"/>
+          <w:color w:val="000000" w:themeColor="text1"/>
+          <w:bdr w:val="none" w:sz="0" w:space="0" w:color="auto" w:frame="1"/>
+        </w:rPr>
+        <w:t>).</w:t>
+      </w:r>
+    </w:p>
+    <w:p>
+      <w:pPr>
+        <w:rPr>
+          <w:rFonts w:ascii="Arial" w:hAnsi="Arial" w:cs="Arial"/>
+          <w:b/>
+        </w:rPr>
+      </w:pPr>
+    </w:p>
+    <w:p>
+      <w:pPr>
+        <w:spacing w:after="0" w:line="240" w:lineRule="auto"/>
+        <w:textAlignment w:val="baseline"/>
+        <w:rPr>
+          <w:rFonts w:ascii="Arial" w:eastAsia="Times New Roman" w:hAnsi="Arial" w:cs="Arial"/>
+          <w:b/>
+          <w:color w:val="000000"/>
+          <w:bdr w:val="none" w:sz="0" w:space="0" w:color="auto" w:frame="1"/>
+          <w:lang w:eastAsia="it-IT"/>
+        </w:rPr>
+      </w:pPr>
+      <w:r>
+        <w:rPr>
+          <w:rFonts w:ascii="Arial" w:eastAsia="Times New Roman" w:hAnsi="Arial" w:cs="Arial"/>
+          <w:b/>
+          <w:color w:val="000000"/>
+          <w:bdr w:val="none" w:sz="0" w:space="0" w:color="auto" w:frame="1"/>
+          <w:lang w:eastAsia="it-IT"/>
+        </w:rPr>
+        <w:lastRenderedPageBreak/>
+        <w:t>Descrivere le principali differenze tra le WCAG 2.0 e i requisiti definiti nell’ambito della Legge Stanca (L. 4/2004):</w:t>
+      </w:r>
+    </w:p>
+    <w:p>
+      <w:pPr>
+        <w:spacing w:after="0" w:line="240" w:lineRule="auto"/>
+        <w:textAlignment w:val="baseline"/>
+        <w:rPr>
+          <w:rFonts w:ascii="Arial" w:eastAsia="Times New Roman" w:hAnsi="Arial" w:cs="Arial"/>
+          <w:b/>
+          <w:color w:val="000000"/>
+          <w:bdr w:val="none" w:sz="0" w:space="0" w:color="auto" w:frame="1"/>
+          <w:lang w:eastAsia="it-IT"/>
+        </w:rPr>
+      </w:pPr>
+    </w:p>
+    <w:p>
+      <w:pPr>
+        <w:spacing w:after="0" w:line="240" w:lineRule="auto"/>
+        <w:textAlignment w:val="baseline"/>
+        <w:rPr>
+          <w:rFonts w:asciiTheme="majorHAnsi" w:eastAsia="Times New Roman" w:hAnsiTheme="majorHAnsi" w:cstheme="majorHAnsi"/>
+          <w:color w:val="000000"/>
+          <w:bdr w:val="none" w:sz="0" w:space="0" w:color="auto" w:frame="1"/>
+          <w:lang w:eastAsia="it-IT"/>
+        </w:rPr>
+      </w:pPr>
+      <w:r>
+        <w:rPr>
+          <w:rFonts w:asciiTheme="majorHAnsi" w:eastAsia="Times New Roman" w:hAnsiTheme="majorHAnsi" w:cstheme="majorHAnsi"/>
+          <w:color w:val="000000"/>
+          <w:bdr w:val="none" w:sz="0" w:space="0" w:color="auto" w:frame="1"/>
+          <w:lang w:eastAsia="it-IT"/>
+        </w:rPr>
+        <w:t>Le principali differenze tra le WCAG 2.0 e i requisiti provenienti dalla Legge Stanca sono:</w:t>
+      </w:r>
+    </w:p>
+    <w:p>
+      <w:pPr>
+        <w:pStyle w:val="Paragrafoelenco"/>
+        <w:numPr>
+          <w:ilvl w:val="0"/>
+          <w:numId w:val="13"/>
+        </w:numPr>
+        <w:spacing w:after="0" w:line="240" w:lineRule="auto"/>
+        <w:textAlignment w:val="baseline"/>
+        <w:rPr>
+          <w:rFonts w:asciiTheme="majorHAnsi" w:eastAsia="Times New Roman" w:hAnsiTheme="majorHAnsi" w:cstheme="majorHAnsi"/>
+          <w:color w:val="000000"/>
+          <w:bdr w:val="none" w:sz="0" w:space="0" w:color="auto" w:frame="1"/>
+          <w:lang w:eastAsia="it-IT"/>
+        </w:rPr>
+      </w:pPr>
+      <w:r>
+        <w:rPr>
+          <w:rFonts w:asciiTheme="majorHAnsi" w:eastAsia="Times New Roman" w:hAnsiTheme="majorHAnsi" w:cstheme="majorHAnsi"/>
+          <w:color w:val="000000"/>
+          <w:bdr w:val="none" w:sz="0" w:space="0" w:color="auto" w:frame="1"/>
+          <w:lang w:eastAsia="it-IT"/>
+        </w:rPr>
+        <w:t>La legge stanca è entrata in vigore nel 2004 mentre la WCAG nel 2008 (in seguito);</w:t>
+      </w:r>
+    </w:p>
+    <w:p>
+      <w:pPr>
+        <w:pStyle w:val="Paragrafoelenco"/>
+        <w:numPr>
+          <w:ilvl w:val="0"/>
+          <w:numId w:val="13"/>
+        </w:numPr>
+        <w:spacing w:after="0" w:line="240" w:lineRule="auto"/>
+        <w:textAlignment w:val="baseline"/>
+        <w:rPr>
+          <w:rFonts w:asciiTheme="majorHAnsi" w:eastAsia="Times New Roman" w:hAnsiTheme="majorHAnsi" w:cstheme="majorHAnsi"/>
+          <w:color w:val="000000"/>
+          <w:bdr w:val="none" w:sz="0" w:space="0" w:color="auto" w:frame="1"/>
+          <w:lang w:eastAsia="it-IT"/>
+        </w:rPr>
+      </w:pPr>
+      <w:r>
+        <w:rPr>
+          <w:rFonts w:asciiTheme="majorHAnsi" w:eastAsia="Times New Roman" w:hAnsiTheme="majorHAnsi" w:cstheme="majorHAnsi"/>
+          <w:color w:val="000000"/>
+          <w:bdr w:val="none" w:sz="0" w:space="0" w:color="auto" w:frame="1"/>
+          <w:lang w:eastAsia="it-IT"/>
+        </w:rPr>
+        <w:t>La legge stanca riguarda l’accessibilità ed è specifica per l’Italia ed è applicabile solo ai siti web delle pubbliche amministrazioni italiane; mentre le WCAG riguarda sempre le linee guida per l’accessibilità ma è applicabile in tutti i siti web (globale);</w:t>
+      </w:r>
+    </w:p>
+    <w:p>
+      <w:pPr>
+        <w:pStyle w:val="Paragrafoelenco"/>
+        <w:numPr>
+          <w:ilvl w:val="0"/>
+          <w:numId w:val="13"/>
+        </w:numPr>
+        <w:spacing w:after="0" w:line="240" w:lineRule="auto"/>
+        <w:textAlignment w:val="baseline"/>
+        <w:rPr>
+          <w:rFonts w:asciiTheme="majorHAnsi" w:eastAsia="Times New Roman" w:hAnsiTheme="majorHAnsi" w:cstheme="majorHAnsi"/>
+          <w:color w:val="000000"/>
+          <w:bdr w:val="none" w:sz="0" w:space="0" w:color="auto" w:frame="1"/>
+          <w:lang w:eastAsia="it-IT"/>
+        </w:rPr>
+      </w:pPr>
+      <w:r>
+        <w:rPr>
+          <w:rFonts w:asciiTheme="majorHAnsi" w:eastAsia="Times New Roman" w:hAnsiTheme="majorHAnsi" w:cstheme="majorHAnsi"/>
+          <w:color w:val="000000"/>
+          <w:bdr w:val="none" w:sz="0" w:space="0" w:color="auto" w:frame="1"/>
+          <w:lang w:eastAsia="it-IT"/>
+        </w:rPr>
+        <w:t>La WCAG utilizza 4 principi principali e sono: percepibile, utilizzabile, comprensibili e robusto; mentre, la legge stanca è più flessibile è stabilisce requisiti generali per l’accessibilità.</w:t>
+      </w:r>
       <w:bookmarkStart w:id="0" w:name="_GoBack"/>
       <w:bookmarkEnd w:id="0"/>
     </w:p>
     <w:p>
       <w:pPr>
-        <w:rPr>
-          <w:rFonts w:ascii="Arial" w:hAnsi="Arial" w:cs="Arial"/>
-          <w:b/>
-        </w:rPr>
-      </w:pPr>
+        <w:spacing w:after="0" w:line="240" w:lineRule="auto"/>
+        <w:textAlignment w:val="baseline"/>
+        <w:rPr>
+          <w:rFonts w:ascii="Arial" w:eastAsia="Times New Roman" w:hAnsi="Arial" w:cs="Arial"/>
+          <w:b/>
+          <w:color w:val="000000"/>
+          <w:bdr w:val="none" w:sz="0" w:space="0" w:color="auto" w:frame="1"/>
+          <w:lang w:eastAsia="it-IT"/>
+        </w:rPr>
+      </w:pPr>
+    </w:p>
+    <w:p>
+      <w:pPr>
+        <w:spacing w:after="0" w:line="240" w:lineRule="auto"/>
+        <w:textAlignment w:val="baseline"/>
+        <w:rPr>
+          <w:rFonts w:ascii="Arial" w:eastAsia="Times New Roman" w:hAnsi="Arial" w:cs="Arial"/>
+          <w:b/>
+          <w:color w:val="000000"/>
+          <w:bdr w:val="none" w:sz="0" w:space="0" w:color="auto" w:frame="1"/>
+          <w:lang w:eastAsia="it-IT"/>
+        </w:rPr>
+      </w:pPr>
+      <w:r>
+        <w:rPr>
+          <w:rFonts w:ascii="Arial" w:eastAsia="Times New Roman" w:hAnsi="Arial" w:cs="Arial"/>
+          <w:b/>
+          <w:color w:val="000000"/>
+          <w:bdr w:val="none" w:sz="0" w:space="0" w:color="auto" w:frame="1"/>
+          <w:lang w:eastAsia="it-IT"/>
+        </w:rPr>
+        <w:t>Descrivere brevemente le principali novità introdotte da HTML5:</w:t>
+      </w:r>
     </w:p>
     <w:p>
       <w:pPr>
@@ -568,14 +902,6 @@
           <w:kern w:val="1"/>
         </w:rPr>
       </w:pPr>
-      <w:r>
-        <w:rPr>
-          <w:rFonts w:ascii="Arial" w:hAnsi="Arial" w:cs="Arial"/>
-          <w:b/>
-          <w:kern w:val="1"/>
-        </w:rPr>
-        <w:t xml:space="preserve">Descrivere brevemente le metodologie di codifica dei caratteri nelle pagine Web. </w:t>
-      </w:r>
     </w:p>
     <w:p>
       <w:pPr>
@@ -589,6 +915,27 @@
           <w:kern w:val="1"/>
         </w:rPr>
       </w:pPr>
+      <w:r>
+        <w:rPr>
+          <w:rFonts w:ascii="Arial" w:hAnsi="Arial" w:cs="Arial"/>
+          <w:b/>
+          <w:kern w:val="1"/>
+        </w:rPr>
+        <w:t xml:space="preserve">Descrivere brevemente le metodologie di codifica dei caratteri nelle pagine Web. </w:t>
+      </w:r>
+    </w:p>
+    <w:p>
+      <w:pPr>
+        <w:autoSpaceDE w:val="0"/>
+        <w:autoSpaceDN w:val="0"/>
+        <w:adjustRightInd w:val="0"/>
+        <w:contextualSpacing/>
+        <w:rPr>
+          <w:rFonts w:ascii="Arial" w:hAnsi="Arial" w:cs="Arial"/>
+          <w:b/>
+          <w:kern w:val="1"/>
+        </w:rPr>
+      </w:pPr>
     </w:p>
     <w:p>
       <w:pPr>
@@ -682,42 +1029,6 @@
           <w:lang w:eastAsia="it-IT"/>
         </w:rPr>
         <w:t>Descrivere cosa si intende in ambito Web con usabilità e cosa con accessibilità, sottolineando le differenze:</w:t>
-      </w:r>
-    </w:p>
-    <w:p>
-      <w:pPr>
-        <w:spacing w:after="0" w:line="240" w:lineRule="auto"/>
-        <w:textAlignment w:val="baseline"/>
-        <w:rPr>
-          <w:rFonts w:ascii="Arial" w:eastAsia="Times New Roman" w:hAnsi="Arial" w:cs="Arial"/>
-          <w:b/>
-          <w:color w:val="000000"/>
-          <w:bdr w:val="none" w:sz="0" w:space="0" w:color="auto" w:frame="1"/>
-          <w:lang w:eastAsia="it-IT"/>
-        </w:rPr>
-      </w:pPr>
-    </w:p>
-    <w:p>
-      <w:pPr>
-        <w:spacing w:after="0" w:line="240" w:lineRule="auto"/>
-        <w:textAlignment w:val="baseline"/>
-        <w:rPr>
-          <w:rFonts w:ascii="Arial" w:eastAsia="Times New Roman" w:hAnsi="Arial" w:cs="Arial"/>
-          <w:b/>
-          <w:color w:val="000000"/>
-          <w:bdr w:val="none" w:sz="0" w:space="0" w:color="auto" w:frame="1"/>
-          <w:lang w:eastAsia="it-IT"/>
-        </w:rPr>
-      </w:pPr>
-      <w:r>
-        <w:rPr>
-          <w:rFonts w:ascii="Arial" w:eastAsia="Times New Roman" w:hAnsi="Arial" w:cs="Arial"/>
-          <w:b/>
-          <w:color w:val="000000"/>
-          <w:bdr w:val="none" w:sz="0" w:space="0" w:color="auto" w:frame="1"/>
-          <w:lang w:eastAsia="it-IT"/>
-        </w:rPr>
-        <w:t>Descrivere brevemente le principali novità introdotte da HTML5:</w:t>
       </w:r>
     </w:p>
     <w:p>
@@ -853,6 +1164,7 @@
           <w:noProof/>
           <w:lang w:eastAsia="it-IT"/>
         </w:rPr>
+        <w:lastRenderedPageBreak/>
         <w:drawing>
           <wp:inline distT="0" distB="0" distL="0" distR="0" wp14:anchorId="18039916" wp14:editId="5F7EF5D2">
             <wp:extent cx="6120130" cy="2694508"/>
@@ -935,7 +1247,6 @@
           <w:noProof/>
           <w:lang w:eastAsia="it-IT"/>
         </w:rPr>
-        <w:lastRenderedPageBreak/>
         <w:drawing>
           <wp:inline distT="0" distB="0" distL="0" distR="0" wp14:anchorId="713236E3" wp14:editId="00E13834">
             <wp:extent cx="6120130" cy="4228881"/>
@@ -986,6 +1297,7 @@
         </w:drawing>
       </w:r>
     </w:p>
+    <w:p/>
     <w:p>
       <w:pPr>
         <w:spacing w:after="0" w:line="240" w:lineRule="auto"/>
@@ -994,19 +1306,62 @@
           <w:rFonts w:ascii="Arial" w:eastAsia="Times New Roman" w:hAnsi="Arial" w:cs="Arial"/>
           <w:b/>
           <w:color w:val="000000"/>
-          <w:bdr w:val="none" w:sz="0" w:space="0" w:color="auto" w:frame="1"/>
-          <w:lang w:eastAsia="it-IT"/>
-        </w:rPr>
-      </w:pPr>
-      <w:r>
-        <w:rPr>
-          <w:rFonts w:ascii="Arial" w:eastAsia="Times New Roman" w:hAnsi="Arial" w:cs="Arial"/>
-          <w:b/>
-          <w:color w:val="000000"/>
-          <w:bdr w:val="none" w:sz="0" w:space="0" w:color="auto" w:frame="1"/>
-          <w:lang w:eastAsia="it-IT"/>
-        </w:rPr>
-        <w:t>Descrivere le principali differenze tra le WCAG 2.0 e i requisiti definiti nell’ambito della Legge Stanca (L. 4/2004):</w:t>
+          <w:lang w:eastAsia="it-IT"/>
+        </w:rPr>
+      </w:pPr>
+      <w:r>
+        <w:rPr>
+          <w:rFonts w:ascii="Arial" w:eastAsia="Times New Roman" w:hAnsi="Arial" w:cs="Arial"/>
+          <w:b/>
+          <w:color w:val="000000"/>
+          <w:bdr w:val="none" w:sz="0" w:space="0" w:color="auto" w:frame="1"/>
+          <w:lang w:eastAsia="it-IT"/>
+        </w:rPr>
+        <w:t xml:space="preserve">Dare una definizione di </w:t>
+      </w:r>
+      <w:proofErr w:type="spellStart"/>
+      <w:r>
+        <w:rPr>
+          <w:rFonts w:ascii="Arial" w:eastAsia="Times New Roman" w:hAnsi="Arial" w:cs="Arial"/>
+          <w:b/>
+          <w:color w:val="000000"/>
+          <w:bdr w:val="none" w:sz="0" w:space="0" w:color="auto" w:frame="1"/>
+          <w:lang w:eastAsia="it-IT"/>
+        </w:rPr>
+        <w:t>user</w:t>
+      </w:r>
+      <w:proofErr w:type="spellEnd"/>
+      <w:r>
+        <w:rPr>
+          <w:rFonts w:ascii="Arial" w:eastAsia="Times New Roman" w:hAnsi="Arial" w:cs="Arial"/>
+          <w:b/>
+          <w:color w:val="000000"/>
+          <w:bdr w:val="none" w:sz="0" w:space="0" w:color="auto" w:frame="1"/>
+          <w:lang w:eastAsia="it-IT"/>
+        </w:rPr>
+        <w:t xml:space="preserve"> </w:t>
+      </w:r>
+      <w:proofErr w:type="spellStart"/>
+      <w:r>
+        <w:rPr>
+          <w:rFonts w:ascii="Arial" w:eastAsia="Times New Roman" w:hAnsi="Arial" w:cs="Arial"/>
+          <w:b/>
+          <w:color w:val="000000"/>
+          <w:bdr w:val="none" w:sz="0" w:space="0" w:color="auto" w:frame="1"/>
+          <w:lang w:eastAsia="it-IT"/>
+        </w:rPr>
+        <w:t>experience</w:t>
+      </w:r>
+      <w:proofErr w:type="spellEnd"/>
+      <w:r>
+        <w:rPr>
+          <w:rFonts w:ascii="Arial" w:eastAsia="Times New Roman" w:hAnsi="Arial" w:cs="Arial"/>
+          <w:b/>
+          <w:color w:val="000000"/>
+          <w:bdr w:val="none" w:sz="0" w:space="0" w:color="auto" w:frame="1"/>
+          <w:lang w:eastAsia="it-IT"/>
+        </w:rPr>
+        <w:t xml:space="preserve"> e descrivere un caso di design centrato sull’utente.</w:t>
       </w:r>
     </w:p>
     <w:p>
@@ -1017,7 +1372,6 @@
           <w:rFonts w:ascii="Arial" w:eastAsia="Times New Roman" w:hAnsi="Arial" w:cs="Arial"/>
           <w:b/>
           <w:color w:val="000000"/>
-          <w:bdr w:val="none" w:sz="0" w:space="0" w:color="auto" w:frame="1"/>
           <w:lang w:eastAsia="it-IT"/>
         </w:rPr>
       </w:pPr>
@@ -1030,18 +1384,19 @@
           <w:rFonts w:ascii="Arial" w:eastAsia="Times New Roman" w:hAnsi="Arial" w:cs="Arial"/>
           <w:b/>
           <w:color w:val="000000"/>
-          <w:lang w:eastAsia="it-IT"/>
-        </w:rPr>
-      </w:pPr>
-      <w:r>
-        <w:rPr>
-          <w:rFonts w:ascii="Arial" w:eastAsia="Times New Roman" w:hAnsi="Arial" w:cs="Arial"/>
-          <w:b/>
-          <w:color w:val="000000"/>
-          <w:bdr w:val="none" w:sz="0" w:space="0" w:color="auto" w:frame="1"/>
-          <w:lang w:eastAsia="it-IT"/>
-        </w:rPr>
-        <w:t xml:space="preserve">Dare una definizione di </w:t>
+          <w:bdr w:val="none" w:sz="0" w:space="0" w:color="auto" w:frame="1"/>
+          <w:lang w:eastAsia="it-IT"/>
+        </w:rPr>
+      </w:pPr>
+      <w:r>
+        <w:rPr>
+          <w:rFonts w:ascii="Arial" w:eastAsia="Times New Roman" w:hAnsi="Arial" w:cs="Arial"/>
+          <w:b/>
+          <w:color w:val="000000"/>
+          <w:bdr w:val="none" w:sz="0" w:space="0" w:color="auto" w:frame="1"/>
+          <w:lang w:eastAsia="it-IT"/>
+        </w:rPr>
+        <w:t xml:space="preserve">Descrivere brevemente le principali differenze e analogie tra i </w:t>
       </w:r>
       <w:proofErr w:type="spellStart"/>
       <w:r>
@@ -1052,7 +1407,7 @@
           <w:bdr w:val="none" w:sz="0" w:space="0" w:color="auto" w:frame="1"/>
           <w:lang w:eastAsia="it-IT"/>
         </w:rPr>
-        <w:t>user</w:t>
+        <w:t>solution</w:t>
       </w:r>
       <w:proofErr w:type="spellEnd"/>
       <w:r>
@@ -1074,7 +1429,7 @@
           <w:bdr w:val="none" w:sz="0" w:space="0" w:color="auto" w:frame="1"/>
           <w:lang w:eastAsia="it-IT"/>
         </w:rPr>
-        <w:t>experience</w:t>
+        <w:t>stack</w:t>
       </w:r>
       <w:proofErr w:type="spellEnd"/>
       <w:r>
@@ -1085,7 +1440,7 @@
           <w:bdr w:val="none" w:sz="0" w:space="0" w:color="auto" w:frame="1"/>
           <w:lang w:eastAsia="it-IT"/>
         </w:rPr>
-        <w:t xml:space="preserve"> e descrivere un caso di design centrato sull’utente.</w:t>
+        <w:t xml:space="preserve"> LAMP e MEAN:</w:t>
       </w:r>
     </w:p>
     <w:p>
@@ -1096,6 +1451,7 @@
           <w:rFonts w:ascii="Arial" w:eastAsia="Times New Roman" w:hAnsi="Arial" w:cs="Arial"/>
           <w:b/>
           <w:color w:val="000000"/>
+          <w:bdr w:val="none" w:sz="0" w:space="0" w:color="auto" w:frame="1"/>
           <w:lang w:eastAsia="it-IT"/>
         </w:rPr>
       </w:pPr>
@@ -1108,19 +1464,18 @@
           <w:rFonts w:ascii="Arial" w:eastAsia="Times New Roman" w:hAnsi="Arial" w:cs="Arial"/>
           <w:b/>
           <w:color w:val="000000"/>
-          <w:bdr w:val="none" w:sz="0" w:space="0" w:color="auto" w:frame="1"/>
-          <w:lang w:eastAsia="it-IT"/>
-        </w:rPr>
-      </w:pPr>
-      <w:r>
-        <w:rPr>
-          <w:rFonts w:ascii="Arial" w:eastAsia="Times New Roman" w:hAnsi="Arial" w:cs="Arial"/>
-          <w:b/>
-          <w:color w:val="000000"/>
-          <w:bdr w:val="none" w:sz="0" w:space="0" w:color="auto" w:frame="1"/>
-          <w:lang w:eastAsia="it-IT"/>
-        </w:rPr>
-        <w:t xml:space="preserve">Descrivere brevemente le principali differenze e analogie tra i </w:t>
+          <w:lang w:eastAsia="it-IT"/>
+        </w:rPr>
+      </w:pPr>
+      <w:r>
+        <w:rPr>
+          <w:rFonts w:ascii="Arial" w:eastAsia="Times New Roman" w:hAnsi="Arial" w:cs="Arial"/>
+          <w:b/>
+          <w:color w:val="000000"/>
+          <w:bdr w:val="none" w:sz="0" w:space="0" w:color="auto" w:frame="1"/>
+          <w:lang w:eastAsia="it-IT"/>
+        </w:rPr>
+        <w:t xml:space="preserve">Descrivere brevemente che cosa si intende per </w:t>
       </w:r>
       <w:proofErr w:type="spellStart"/>
       <w:r>
@@ -1131,7 +1486,7 @@
           <w:bdr w:val="none" w:sz="0" w:space="0" w:color="auto" w:frame="1"/>
           <w:lang w:eastAsia="it-IT"/>
         </w:rPr>
-        <w:t>solution</w:t>
+        <w:t>Personas</w:t>
       </w:r>
       <w:proofErr w:type="spellEnd"/>
       <w:r>
@@ -1142,7 +1497,7 @@
           <w:bdr w:val="none" w:sz="0" w:space="0" w:color="auto" w:frame="1"/>
           <w:lang w:eastAsia="it-IT"/>
         </w:rPr>
-        <w:t xml:space="preserve"> </w:t>
+        <w:t xml:space="preserve"> e </w:t>
       </w:r>
       <w:proofErr w:type="spellStart"/>
       <w:r>
@@ -1153,7 +1508,7 @@
           <w:bdr w:val="none" w:sz="0" w:space="0" w:color="auto" w:frame="1"/>
           <w:lang w:eastAsia="it-IT"/>
         </w:rPr>
-        <w:t>stack</w:t>
+        <w:t>Scenarios</w:t>
       </w:r>
       <w:proofErr w:type="spellEnd"/>
       <w:r>
@@ -1164,7 +1519,29 @@
           <w:bdr w:val="none" w:sz="0" w:space="0" w:color="auto" w:frame="1"/>
           <w:lang w:eastAsia="it-IT"/>
         </w:rPr>
-        <w:t xml:space="preserve"> LAMP e MEAN:</w:t>
+        <w:t xml:space="preserve"> nel contesto della User </w:t>
+      </w:r>
+      <w:proofErr w:type="spellStart"/>
+      <w:r>
+        <w:rPr>
+          <w:rFonts w:ascii="Arial" w:eastAsia="Times New Roman" w:hAnsi="Arial" w:cs="Arial"/>
+          <w:b/>
+          <w:color w:val="000000"/>
+          <w:bdr w:val="none" w:sz="0" w:space="0" w:color="auto" w:frame="1"/>
+          <w:lang w:eastAsia="it-IT"/>
+        </w:rPr>
+        <w:t>eXperience</w:t>
+      </w:r>
+      <w:proofErr w:type="spellEnd"/>
+      <w:r>
+        <w:rPr>
+          <w:rFonts w:ascii="Arial" w:eastAsia="Times New Roman" w:hAnsi="Arial" w:cs="Arial"/>
+          <w:b/>
+          <w:color w:val="000000"/>
+          <w:bdr w:val="none" w:sz="0" w:space="0" w:color="auto" w:frame="1"/>
+          <w:lang w:eastAsia="it-IT"/>
+        </w:rPr>
+        <w:t>:</w:t>
       </w:r>
     </w:p>
     <w:p>
@@ -1179,6 +1556,38 @@
           <w:lang w:eastAsia="it-IT"/>
         </w:rPr>
       </w:pPr>
+      <w:r>
+        <w:rPr>
+          <w:rFonts w:ascii="Arial" w:eastAsia="Times New Roman" w:hAnsi="Arial" w:cs="Arial"/>
+          <w:b/>
+          <w:color w:val="000000"/>
+          <w:bdr w:val="none" w:sz="0" w:space="0" w:color="auto" w:frame="1"/>
+          <w:lang w:eastAsia="it-IT"/>
+        </w:rPr>
+        <w:t xml:space="preserve">Descrivere brevemente che cosa si intende per Focus Group nel contesto della User </w:t>
+      </w:r>
+      <w:proofErr w:type="spellStart"/>
+      <w:r>
+        <w:rPr>
+          <w:rFonts w:ascii="Arial" w:eastAsia="Times New Roman" w:hAnsi="Arial" w:cs="Arial"/>
+          <w:b/>
+          <w:color w:val="000000"/>
+          <w:bdr w:val="none" w:sz="0" w:space="0" w:color="auto" w:frame="1"/>
+          <w:lang w:eastAsia="it-IT"/>
+        </w:rPr>
+        <w:t>eXperience</w:t>
+      </w:r>
+      <w:proofErr w:type="spellEnd"/>
+      <w:r>
+        <w:rPr>
+          <w:rFonts w:ascii="Arial" w:eastAsia="Times New Roman" w:hAnsi="Arial" w:cs="Arial"/>
+          <w:b/>
+          <w:color w:val="000000"/>
+          <w:bdr w:val="none" w:sz="0" w:space="0" w:color="auto" w:frame="1"/>
+          <w:lang w:eastAsia="it-IT"/>
+        </w:rPr>
+        <w:t>:</w:t>
+      </w:r>
     </w:p>
     <w:p>
       <w:pPr>
@@ -1188,85 +1597,10 @@
           <w:rFonts w:ascii="Arial" w:eastAsia="Times New Roman" w:hAnsi="Arial" w:cs="Arial"/>
           <w:b/>
           <w:color w:val="000000"/>
-          <w:lang w:eastAsia="it-IT"/>
-        </w:rPr>
-      </w:pPr>
-      <w:r>
-        <w:rPr>
-          <w:rFonts w:ascii="Arial" w:eastAsia="Times New Roman" w:hAnsi="Arial" w:cs="Arial"/>
-          <w:b/>
-          <w:color w:val="000000"/>
-          <w:bdr w:val="none" w:sz="0" w:space="0" w:color="auto" w:frame="1"/>
-          <w:lang w:eastAsia="it-IT"/>
-        </w:rPr>
-        <w:t xml:space="preserve">Descrivere brevemente che cosa si intende per </w:t>
-      </w:r>
-      <w:proofErr w:type="spellStart"/>
-      <w:r>
-        <w:rPr>
-          <w:rFonts w:ascii="Arial" w:eastAsia="Times New Roman" w:hAnsi="Arial" w:cs="Arial"/>
-          <w:b/>
-          <w:color w:val="000000"/>
-          <w:bdr w:val="none" w:sz="0" w:space="0" w:color="auto" w:frame="1"/>
-          <w:lang w:eastAsia="it-IT"/>
-        </w:rPr>
-        <w:t>Personas</w:t>
-      </w:r>
-      <w:proofErr w:type="spellEnd"/>
-      <w:r>
-        <w:rPr>
-          <w:rFonts w:ascii="Arial" w:eastAsia="Times New Roman" w:hAnsi="Arial" w:cs="Arial"/>
-          <w:b/>
-          <w:color w:val="000000"/>
-          <w:bdr w:val="none" w:sz="0" w:space="0" w:color="auto" w:frame="1"/>
-          <w:lang w:eastAsia="it-IT"/>
-        </w:rPr>
-        <w:t xml:space="preserve"> e </w:t>
-      </w:r>
-      <w:proofErr w:type="spellStart"/>
-      <w:r>
-        <w:rPr>
-          <w:rFonts w:ascii="Arial" w:eastAsia="Times New Roman" w:hAnsi="Arial" w:cs="Arial"/>
-          <w:b/>
-          <w:color w:val="000000"/>
-          <w:bdr w:val="none" w:sz="0" w:space="0" w:color="auto" w:frame="1"/>
-          <w:lang w:eastAsia="it-IT"/>
-        </w:rPr>
-        <w:t>Scenarios</w:t>
-      </w:r>
-      <w:proofErr w:type="spellEnd"/>
-      <w:r>
-        <w:rPr>
-          <w:rFonts w:ascii="Arial" w:eastAsia="Times New Roman" w:hAnsi="Arial" w:cs="Arial"/>
-          <w:b/>
-          <w:color w:val="000000"/>
-          <w:bdr w:val="none" w:sz="0" w:space="0" w:color="auto" w:frame="1"/>
-          <w:lang w:eastAsia="it-IT"/>
-        </w:rPr>
-        <w:t xml:space="preserve"> nel contesto della User </w:t>
-      </w:r>
-      <w:proofErr w:type="spellStart"/>
-      <w:r>
-        <w:rPr>
-          <w:rFonts w:ascii="Arial" w:eastAsia="Times New Roman" w:hAnsi="Arial" w:cs="Arial"/>
-          <w:b/>
-          <w:color w:val="000000"/>
-          <w:bdr w:val="none" w:sz="0" w:space="0" w:color="auto" w:frame="1"/>
-          <w:lang w:eastAsia="it-IT"/>
-        </w:rPr>
-        <w:t>eXperience</w:t>
-      </w:r>
-      <w:proofErr w:type="spellEnd"/>
-      <w:r>
-        <w:rPr>
-          <w:rFonts w:ascii="Arial" w:eastAsia="Times New Roman" w:hAnsi="Arial" w:cs="Arial"/>
-          <w:b/>
-          <w:color w:val="000000"/>
-          <w:bdr w:val="none" w:sz="0" w:space="0" w:color="auto" w:frame="1"/>
-          <w:lang w:eastAsia="it-IT"/>
-        </w:rPr>
-        <w:t>:</w:t>
-      </w:r>
+          <w:bdr w:val="none" w:sz="0" w:space="0" w:color="auto" w:frame="1"/>
+          <w:lang w:eastAsia="it-IT"/>
+        </w:rPr>
+      </w:pPr>
     </w:p>
     <w:p>
       <w:pPr>
@@ -1288,7 +1622,7 @@
           <w:bdr w:val="none" w:sz="0" w:space="0" w:color="auto" w:frame="1"/>
           <w:lang w:eastAsia="it-IT"/>
         </w:rPr>
-        <w:t xml:space="preserve">Descrivere brevemente che cosa si intende per Focus Group nel contesto della User </w:t>
+        <w:t xml:space="preserve">Descrivere brevemente i passaggi e gli scambi di comunicazione che avvengono tra browser e server Web dal momento in cui viene digitato o cliccato un indirizzo Web al momento in cui la corrispondente pagina Web viene </w:t>
       </w:r>
       <w:proofErr w:type="spellStart"/>
       <w:r>
@@ -1299,7 +1633,7 @@
           <w:bdr w:val="none" w:sz="0" w:space="0" w:color="auto" w:frame="1"/>
           <w:lang w:eastAsia="it-IT"/>
         </w:rPr>
-        <w:t>eXperience</w:t>
+        <w:t>renderizzata</w:t>
       </w:r>
       <w:proofErr w:type="spellEnd"/>
       <w:r>
@@ -1310,7 +1644,7 @@
           <w:bdr w:val="none" w:sz="0" w:space="0" w:color="auto" w:frame="1"/>
           <w:lang w:eastAsia="it-IT"/>
         </w:rPr>
-        <w:t>:</w:t>
+        <w:t xml:space="preserve"> dal browser.</w:t>
       </w:r>
     </w:p>
     <w:p>
@@ -1333,42 +1667,34 @@
         <w:rPr>
           <w:rFonts w:ascii="Arial" w:eastAsia="Times New Roman" w:hAnsi="Arial" w:cs="Arial"/>
           <w:b/>
-          <w:color w:val="000000"/>
-          <w:bdr w:val="none" w:sz="0" w:space="0" w:color="auto" w:frame="1"/>
-          <w:lang w:eastAsia="it-IT"/>
-        </w:rPr>
-      </w:pPr>
-      <w:r>
-        <w:rPr>
-          <w:rFonts w:ascii="Arial" w:eastAsia="Times New Roman" w:hAnsi="Arial" w:cs="Arial"/>
-          <w:b/>
-          <w:color w:val="000000"/>
-          <w:bdr w:val="none" w:sz="0" w:space="0" w:color="auto" w:frame="1"/>
-          <w:lang w:eastAsia="it-IT"/>
-        </w:rPr>
-        <w:t xml:space="preserve">Descrivere brevemente i passaggi e gli scambi di comunicazione che avvengono tra browser e server Web dal momento in cui viene digitato o cliccato un indirizzo Web al momento in cui la corrispondente pagina Web viene </w:t>
+          <w:lang w:eastAsia="it-IT"/>
+        </w:rPr>
+      </w:pPr>
+      <w:r>
+        <w:rPr>
+          <w:rFonts w:ascii="Arial" w:hAnsi="Arial" w:cs="Arial"/>
+          <w:b/>
+          <w:bdr w:val="none" w:sz="0" w:space="0" w:color="auto" w:frame="1"/>
+        </w:rPr>
+        <w:t xml:space="preserve">Descrivere brevemente il concetto di “cascata” nei fogli di stile e definire come si applica e come vengono gestiti eventuali conflitti con fogli di stile </w:t>
       </w:r>
       <w:proofErr w:type="spellStart"/>
       <w:r>
         <w:rPr>
-          <w:rFonts w:ascii="Arial" w:eastAsia="Times New Roman" w:hAnsi="Arial" w:cs="Arial"/>
-          <w:b/>
-          <w:color w:val="000000"/>
-          <w:bdr w:val="none" w:sz="0" w:space="0" w:color="auto" w:frame="1"/>
-          <w:lang w:eastAsia="it-IT"/>
-        </w:rPr>
-        <w:t>renderizzata</w:t>
+          <w:rFonts w:ascii="Arial" w:hAnsi="Arial" w:cs="Arial"/>
+          <w:b/>
+          <w:bdr w:val="none" w:sz="0" w:space="0" w:color="auto" w:frame="1"/>
+        </w:rPr>
+        <w:t>inline</w:t>
       </w:r>
       <w:proofErr w:type="spellEnd"/>
       <w:r>
         <w:rPr>
-          <w:rFonts w:ascii="Arial" w:eastAsia="Times New Roman" w:hAnsi="Arial" w:cs="Arial"/>
-          <w:b/>
-          <w:color w:val="000000"/>
-          <w:bdr w:val="none" w:sz="0" w:space="0" w:color="auto" w:frame="1"/>
-          <w:lang w:eastAsia="it-IT"/>
-        </w:rPr>
-        <w:t xml:space="preserve"> dal browser.</w:t>
+          <w:rFonts w:ascii="Arial" w:hAnsi="Arial" w:cs="Arial"/>
+          <w:b/>
+          <w:bdr w:val="none" w:sz="0" w:space="0" w:color="auto" w:frame="1"/>
+        </w:rPr>
+        <w:t>, fogli di stile interni e fogli di stile esterni.</w:t>
       </w:r>
     </w:p>
     <w:p>
@@ -1379,7 +1705,6 @@
           <w:rFonts w:ascii="Arial" w:eastAsia="Times New Roman" w:hAnsi="Arial" w:cs="Arial"/>
           <w:b/>
           <w:color w:val="000000"/>
-          <w:bdr w:val="none" w:sz="0" w:space="0" w:color="auto" w:frame="1"/>
           <w:lang w:eastAsia="it-IT"/>
         </w:rPr>
       </w:pPr>
@@ -1391,34 +1716,64 @@
         <w:rPr>
           <w:rFonts w:ascii="Arial" w:eastAsia="Times New Roman" w:hAnsi="Arial" w:cs="Arial"/>
           <w:b/>
-          <w:lang w:eastAsia="it-IT"/>
-        </w:rPr>
-      </w:pPr>
-      <w:r>
-        <w:rPr>
-          <w:rFonts w:ascii="Arial" w:hAnsi="Arial" w:cs="Arial"/>
-          <w:b/>
-          <w:bdr w:val="none" w:sz="0" w:space="0" w:color="auto" w:frame="1"/>
-        </w:rPr>
-        <w:t xml:space="preserve">Descrivere brevemente il concetto di “cascata” nei fogli di stile e definire come si applica e come vengono gestiti eventuali conflitti con fogli di stile </w:t>
+          <w:color w:val="000000"/>
+          <w:bdr w:val="none" w:sz="0" w:space="0" w:color="auto" w:frame="1"/>
+          <w:lang w:eastAsia="it-IT"/>
+        </w:rPr>
+      </w:pPr>
+      <w:r>
+        <w:rPr>
+          <w:rFonts w:ascii="Arial" w:eastAsia="Times New Roman" w:hAnsi="Arial" w:cs="Arial"/>
+          <w:b/>
+          <w:color w:val="000000"/>
+          <w:bdr w:val="none" w:sz="0" w:space="0" w:color="auto" w:frame="1"/>
+          <w:lang w:eastAsia="it-IT"/>
+        </w:rPr>
+        <w:t xml:space="preserve">Descrivere come è possibile scambiare i valori delle variabili tra </w:t>
       </w:r>
       <w:proofErr w:type="spellStart"/>
       <w:r>
         <w:rPr>
-          <w:rFonts w:ascii="Arial" w:hAnsi="Arial" w:cs="Arial"/>
-          <w:b/>
-          <w:bdr w:val="none" w:sz="0" w:space="0" w:color="auto" w:frame="1"/>
-        </w:rPr>
-        <w:t>inline</w:t>
+          <w:rFonts w:ascii="Arial" w:eastAsia="Times New Roman" w:hAnsi="Arial" w:cs="Arial"/>
+          <w:b/>
+          <w:color w:val="000000"/>
+          <w:bdr w:val="none" w:sz="0" w:space="0" w:color="auto" w:frame="1"/>
+          <w:lang w:eastAsia="it-IT"/>
+        </w:rPr>
+        <w:t>Javascript</w:t>
       </w:r>
       <w:proofErr w:type="spellEnd"/>
       <w:r>
         <w:rPr>
-          <w:rFonts w:ascii="Arial" w:hAnsi="Arial" w:cs="Arial"/>
-          <w:b/>
-          <w:bdr w:val="none" w:sz="0" w:space="0" w:color="auto" w:frame="1"/>
-        </w:rPr>
-        <w:t>, fogli di stile interni e fogli di stile esterni.</w:t>
+          <w:rFonts w:ascii="Arial" w:eastAsia="Times New Roman" w:hAnsi="Arial" w:cs="Arial"/>
+          <w:b/>
+          <w:color w:val="000000"/>
+          <w:bdr w:val="none" w:sz="0" w:space="0" w:color="auto" w:frame="1"/>
+          <w:lang w:eastAsia="it-IT"/>
+        </w:rPr>
+        <w:t xml:space="preserve"> e </w:t>
+      </w:r>
+      <w:proofErr w:type="spellStart"/>
+      <w:r>
+        <w:rPr>
+          <w:rFonts w:ascii="Arial" w:eastAsia="Times New Roman" w:hAnsi="Arial" w:cs="Arial"/>
+          <w:b/>
+          <w:color w:val="000000"/>
+          <w:bdr w:val="none" w:sz="0" w:space="0" w:color="auto" w:frame="1"/>
+          <w:lang w:eastAsia="it-IT"/>
+        </w:rPr>
+        <w:t>Php</w:t>
+      </w:r>
+      <w:proofErr w:type="spellEnd"/>
+      <w:r>
+        <w:rPr>
+          <w:rFonts w:ascii="Arial" w:eastAsia="Times New Roman" w:hAnsi="Arial" w:cs="Arial"/>
+          <w:b/>
+          <w:color w:val="000000"/>
+          <w:bdr w:val="none" w:sz="0" w:space="0" w:color="auto" w:frame="1"/>
+          <w:lang w:eastAsia="it-IT"/>
+        </w:rPr>
+        <w:t>.</w:t>
       </w:r>
     </w:p>
     <w:p>
@@ -1429,6 +1784,7 @@
           <w:rFonts w:ascii="Arial" w:eastAsia="Times New Roman" w:hAnsi="Arial" w:cs="Arial"/>
           <w:b/>
           <w:color w:val="000000"/>
+          <w:bdr w:val="none" w:sz="0" w:space="0" w:color="auto" w:frame="1"/>
           <w:lang w:eastAsia="it-IT"/>
         </w:rPr>
       </w:pPr>
@@ -1453,7 +1809,7 @@
           <w:bdr w:val="none" w:sz="0" w:space="0" w:color="auto" w:frame="1"/>
           <w:lang w:eastAsia="it-IT"/>
         </w:rPr>
-        <w:t xml:space="preserve">Descrivere come è possibile scambiare i valori delle variabili tra </w:t>
+        <w:t xml:space="preserve">Definire </w:t>
       </w:r>
       <w:proofErr w:type="spellStart"/>
       <w:r>
@@ -1464,7 +1820,7 @@
           <w:bdr w:val="none" w:sz="0" w:space="0" w:color="auto" w:frame="1"/>
           <w:lang w:eastAsia="it-IT"/>
         </w:rPr>
-        <w:t>Javascript</w:t>
+        <w:t>personas</w:t>
       </w:r>
       <w:proofErr w:type="spellEnd"/>
       <w:r>
@@ -1475,7 +1831,7 @@
           <w:bdr w:val="none" w:sz="0" w:space="0" w:color="auto" w:frame="1"/>
           <w:lang w:eastAsia="it-IT"/>
         </w:rPr>
-        <w:t xml:space="preserve"> e </w:t>
+        <w:t xml:space="preserve"> e target </w:t>
       </w:r>
       <w:proofErr w:type="spellStart"/>
       <w:r>
@@ -1486,7 +1842,7 @@
           <w:bdr w:val="none" w:sz="0" w:space="0" w:color="auto" w:frame="1"/>
           <w:lang w:eastAsia="it-IT"/>
         </w:rPr>
-        <w:t>Php</w:t>
+        <w:t>users</w:t>
       </w:r>
       <w:proofErr w:type="spellEnd"/>
       <w:r>
@@ -1497,7 +1853,7 @@
           <w:bdr w:val="none" w:sz="0" w:space="0" w:color="auto" w:frame="1"/>
           <w:lang w:eastAsia="it-IT"/>
         </w:rPr>
-        <w:t>.</w:t>
+        <w:t xml:space="preserve"> e spiegarne le differenze.</w:t>
       </w:r>
     </w:p>
     <w:p>
@@ -1508,7 +1864,6 @@
           <w:rFonts w:ascii="Arial" w:eastAsia="Times New Roman" w:hAnsi="Arial" w:cs="Arial"/>
           <w:b/>
           <w:color w:val="000000"/>
-          <w:bdr w:val="none" w:sz="0" w:space="0" w:color="auto" w:frame="1"/>
           <w:lang w:eastAsia="it-IT"/>
         </w:rPr>
       </w:pPr>
@@ -1533,7 +1888,7 @@
           <w:bdr w:val="none" w:sz="0" w:space="0" w:color="auto" w:frame="1"/>
           <w:lang w:eastAsia="it-IT"/>
         </w:rPr>
-        <w:t xml:space="preserve">Definire </w:t>
+        <w:t xml:space="preserve">Illustrare le differenze, i vantaggi e gli svantaggi di fogli di stile esterni, interni e </w:t>
       </w:r>
       <w:proofErr w:type="spellStart"/>
       <w:r>
@@ -1544,7 +1899,7 @@
           <w:bdr w:val="none" w:sz="0" w:space="0" w:color="auto" w:frame="1"/>
           <w:lang w:eastAsia="it-IT"/>
         </w:rPr>
-        <w:t>personas</w:t>
+        <w:t>inline</w:t>
       </w:r>
       <w:proofErr w:type="spellEnd"/>
       <w:r>
@@ -1555,29 +1910,7 @@
           <w:bdr w:val="none" w:sz="0" w:space="0" w:color="auto" w:frame="1"/>
           <w:lang w:eastAsia="it-IT"/>
         </w:rPr>
-        <w:t xml:space="preserve"> e target </w:t>
-      </w:r>
-      <w:proofErr w:type="spellStart"/>
-      <w:r>
-        <w:rPr>
-          <w:rFonts w:ascii="Arial" w:eastAsia="Times New Roman" w:hAnsi="Arial" w:cs="Arial"/>
-          <w:b/>
-          <w:color w:val="000000"/>
-          <w:bdr w:val="none" w:sz="0" w:space="0" w:color="auto" w:frame="1"/>
-          <w:lang w:eastAsia="it-IT"/>
-        </w:rPr>
-        <w:t>users</w:t>
-      </w:r>
-      <w:proofErr w:type="spellEnd"/>
-      <w:r>
-        <w:rPr>
-          <w:rFonts w:ascii="Arial" w:eastAsia="Times New Roman" w:hAnsi="Arial" w:cs="Arial"/>
-          <w:b/>
-          <w:color w:val="000000"/>
-          <w:bdr w:val="none" w:sz="0" w:space="0" w:color="auto" w:frame="1"/>
-          <w:lang w:eastAsia="it-IT"/>
-        </w:rPr>
-        <w:t xml:space="preserve"> e spiegarne le differenze.</w:t>
+        <w:t>.</w:t>
       </w:r>
     </w:p>
     <w:p>
@@ -1612,29 +1945,7 @@
           <w:bdr w:val="none" w:sz="0" w:space="0" w:color="auto" w:frame="1"/>
           <w:lang w:eastAsia="it-IT"/>
         </w:rPr>
-        <w:t xml:space="preserve">Illustrare le differenze, i vantaggi e gli svantaggi di fogli di stile esterni, interni e </w:t>
-      </w:r>
-      <w:proofErr w:type="spellStart"/>
-      <w:r>
-        <w:rPr>
-          <w:rFonts w:ascii="Arial" w:eastAsia="Times New Roman" w:hAnsi="Arial" w:cs="Arial"/>
-          <w:b/>
-          <w:color w:val="000000"/>
-          <w:bdr w:val="none" w:sz="0" w:space="0" w:color="auto" w:frame="1"/>
-          <w:lang w:eastAsia="it-IT"/>
-        </w:rPr>
-        <w:t>inline</w:t>
-      </w:r>
-      <w:proofErr w:type="spellEnd"/>
-      <w:r>
-        <w:rPr>
-          <w:rFonts w:ascii="Arial" w:eastAsia="Times New Roman" w:hAnsi="Arial" w:cs="Arial"/>
-          <w:b/>
-          <w:color w:val="000000"/>
-          <w:bdr w:val="none" w:sz="0" w:space="0" w:color="auto" w:frame="1"/>
-          <w:lang w:eastAsia="it-IT"/>
-        </w:rPr>
-        <w:t>.</w:t>
+        <w:t>Descrivere brevemente le metodologie di codifica dei caratteri nelle pagine Web.</w:t>
       </w:r>
     </w:p>
     <w:p>
@@ -1645,6 +1956,7 @@
           <w:rFonts w:ascii="Arial" w:eastAsia="Times New Roman" w:hAnsi="Arial" w:cs="Arial"/>
           <w:b/>
           <w:color w:val="000000"/>
+          <w:bdr w:val="none" w:sz="0" w:space="0" w:color="auto" w:frame="1"/>
           <w:lang w:eastAsia="it-IT"/>
         </w:rPr>
       </w:pPr>
@@ -1657,54 +1969,17 @@
           <w:rFonts w:ascii="Arial" w:eastAsia="Times New Roman" w:hAnsi="Arial" w:cs="Arial"/>
           <w:b/>
           <w:color w:val="000000"/>
-          <w:bdr w:val="none" w:sz="0" w:space="0" w:color="auto" w:frame="1"/>
-          <w:lang w:eastAsia="it-IT"/>
-        </w:rPr>
-      </w:pPr>
-      <w:r>
-        <w:rPr>
-          <w:rFonts w:ascii="Arial" w:eastAsia="Times New Roman" w:hAnsi="Arial" w:cs="Arial"/>
-          <w:b/>
-          <w:color w:val="000000"/>
-          <w:bdr w:val="none" w:sz="0" w:space="0" w:color="auto" w:frame="1"/>
-          <w:lang w:eastAsia="it-IT"/>
-        </w:rPr>
-        <w:t>Descrivere brevemente le metodologie di codifica dei caratteri nelle pagine Web.</w:t>
-      </w:r>
-    </w:p>
-    <w:p>
-      <w:pPr>
-        <w:spacing w:after="0" w:line="240" w:lineRule="auto"/>
-        <w:textAlignment w:val="baseline"/>
-        <w:rPr>
-          <w:rFonts w:ascii="Arial" w:eastAsia="Times New Roman" w:hAnsi="Arial" w:cs="Arial"/>
-          <w:b/>
-          <w:color w:val="000000"/>
-          <w:bdr w:val="none" w:sz="0" w:space="0" w:color="auto" w:frame="1"/>
-          <w:lang w:eastAsia="it-IT"/>
-        </w:rPr>
-      </w:pPr>
-    </w:p>
-    <w:p>
-      <w:pPr>
-        <w:spacing w:after="0" w:line="240" w:lineRule="auto"/>
-        <w:textAlignment w:val="baseline"/>
-        <w:rPr>
-          <w:rFonts w:ascii="Arial" w:eastAsia="Times New Roman" w:hAnsi="Arial" w:cs="Arial"/>
-          <w:b/>
-          <w:color w:val="000000"/>
-          <w:lang w:eastAsia="it-IT"/>
-        </w:rPr>
-      </w:pPr>
-      <w:r>
-        <w:rPr>
-          <w:rFonts w:ascii="Arial" w:eastAsia="Times New Roman" w:hAnsi="Arial" w:cs="Arial"/>
-          <w:b/>
-          <w:color w:val="000000"/>
-          <w:bdr w:val="none" w:sz="0" w:space="0" w:color="auto" w:frame="1"/>
-          <w:lang w:eastAsia="it-IT"/>
-        </w:rPr>
-        <w:lastRenderedPageBreak/>
+          <w:lang w:eastAsia="it-IT"/>
+        </w:rPr>
+      </w:pPr>
+      <w:r>
+        <w:rPr>
+          <w:rFonts w:ascii="Arial" w:eastAsia="Times New Roman" w:hAnsi="Arial" w:cs="Arial"/>
+          <w:b/>
+          <w:color w:val="000000"/>
+          <w:bdr w:val="none" w:sz="0" w:space="0" w:color="auto" w:frame="1"/>
+          <w:lang w:eastAsia="it-IT"/>
+        </w:rPr>
         <w:t>Descrivere tutte le tecniche/modalità/crismi, dal punto di vista della sicurezza, in modo che la trasmissione di dati sensibili dal browser al server sia "sicura".</w:t>
       </w:r>
     </w:p>

</xml_diff>

<commit_message>
Answered to new questions
</commit_message>
<xml_diff>
--- a/Esami/Domande_Esame.docx
+++ b/Esami/Domande_Esame.docx
@@ -851,8 +851,6 @@
         </w:rPr>
         <w:t>La WCAG utilizza 4 principi principali e sono: percepibile, utilizzabile, comprensibili e robusto; mentre, la legge stanca è più flessibile è stabilisce requisiti generali per l’accessibilità.</w:t>
       </w:r>
-      <w:bookmarkStart w:id="0" w:name="_GoBack"/>
-      <w:bookmarkEnd w:id="0"/>
     </w:p>
     <w:p>
       <w:pPr>
@@ -910,18 +908,289 @@
         <w:adjustRightInd w:val="0"/>
         <w:contextualSpacing/>
         <w:rPr>
-          <w:rFonts w:ascii="Arial" w:hAnsi="Arial" w:cs="Arial"/>
-          <w:b/>
-          <w:kern w:val="1"/>
-        </w:rPr>
-      </w:pPr>
-      <w:r>
-        <w:rPr>
-          <w:rFonts w:ascii="Arial" w:hAnsi="Arial" w:cs="Arial"/>
-          <w:b/>
-          <w:kern w:val="1"/>
-        </w:rPr>
-        <w:t xml:space="preserve">Descrivere brevemente le metodologie di codifica dei caratteri nelle pagine Web. </w:t>
+          <w:rFonts w:asciiTheme="majorHAnsi" w:hAnsiTheme="majorHAnsi" w:cstheme="majorHAnsi"/>
+          <w:kern w:val="1"/>
+        </w:rPr>
+      </w:pPr>
+      <w:r>
+        <w:rPr>
+          <w:rFonts w:asciiTheme="majorHAnsi" w:hAnsiTheme="majorHAnsi" w:cstheme="majorHAnsi"/>
+          <w:kern w:val="1"/>
+        </w:rPr>
+        <w:t>HTML 5 è stato pubblicato nel 2014 dai membri del WHAT</w:t>
+      </w:r>
+      <w:r>
+        <w:rPr>
+          <w:rFonts w:asciiTheme="majorHAnsi" w:hAnsiTheme="majorHAnsi" w:cstheme="majorHAnsi"/>
+          <w:kern w:val="1"/>
+        </w:rPr>
+        <w:t>WG</w:t>
+      </w:r>
+      <w:r>
+        <w:rPr>
+          <w:rFonts w:asciiTheme="majorHAnsi" w:hAnsiTheme="majorHAnsi" w:cstheme="majorHAnsi"/>
+          <w:kern w:val="1"/>
+        </w:rPr>
+        <w:t xml:space="preserve"> e furono ammesse dal W3C</w:t>
+      </w:r>
+      <w:r>
+        <w:rPr>
+          <w:rFonts w:asciiTheme="majorHAnsi" w:hAnsiTheme="majorHAnsi" w:cstheme="majorHAnsi"/>
+          <w:kern w:val="1"/>
+        </w:rPr>
+        <w:t>. Le principali novità che ci sono state in HTML5 tra cui:</w:t>
+      </w:r>
+    </w:p>
+    <w:p>
+      <w:pPr>
+        <w:pStyle w:val="Paragrafoelenco"/>
+        <w:numPr>
+          <w:ilvl w:val="0"/>
+          <w:numId w:val="13"/>
+        </w:numPr>
+        <w:autoSpaceDE w:val="0"/>
+        <w:autoSpaceDN w:val="0"/>
+        <w:adjustRightInd w:val="0"/>
+        <w:rPr>
+          <w:rFonts w:asciiTheme="majorHAnsi" w:hAnsiTheme="majorHAnsi" w:cstheme="majorHAnsi"/>
+          <w:kern w:val="1"/>
+        </w:rPr>
+      </w:pPr>
+      <w:r>
+        <w:rPr>
+          <w:rFonts w:asciiTheme="majorHAnsi" w:hAnsiTheme="majorHAnsi" w:cstheme="majorHAnsi"/>
+          <w:kern w:val="1"/>
+        </w:rPr>
+        <w:t xml:space="preserve">La categoria </w:t>
+      </w:r>
+      <w:proofErr w:type="spellStart"/>
+      <w:r>
+        <w:rPr>
+          <w:rFonts w:asciiTheme="majorHAnsi" w:hAnsiTheme="majorHAnsi" w:cstheme="majorHAnsi"/>
+          <w:kern w:val="1"/>
+        </w:rPr>
+        <w:t>embedded</w:t>
+      </w:r>
+      <w:proofErr w:type="spellEnd"/>
+      <w:r>
+        <w:rPr>
+          <w:rFonts w:asciiTheme="majorHAnsi" w:hAnsiTheme="majorHAnsi" w:cstheme="majorHAnsi"/>
+          <w:kern w:val="1"/>
+        </w:rPr>
+        <w:t xml:space="preserve"> è contenuto che importa un’alta risorsa nel documento (come per esempio: audio, video, SVG, </w:t>
+      </w:r>
+      <w:proofErr w:type="spellStart"/>
+      <w:r>
+        <w:rPr>
+          <w:rFonts w:asciiTheme="majorHAnsi" w:hAnsiTheme="majorHAnsi" w:cstheme="majorHAnsi"/>
+          <w:kern w:val="1"/>
+        </w:rPr>
+        <w:t>MathML</w:t>
+      </w:r>
+      <w:proofErr w:type="spellEnd"/>
+      <w:r>
+        <w:rPr>
+          <w:rFonts w:asciiTheme="majorHAnsi" w:hAnsiTheme="majorHAnsi" w:cstheme="majorHAnsi"/>
+          <w:kern w:val="1"/>
+        </w:rPr>
+        <w:t xml:space="preserve">, </w:t>
+      </w:r>
+      <w:proofErr w:type="spellStart"/>
+      <w:r>
+        <w:rPr>
+          <w:rFonts w:asciiTheme="majorHAnsi" w:hAnsiTheme="majorHAnsi" w:cstheme="majorHAnsi"/>
+          <w:kern w:val="1"/>
+        </w:rPr>
+        <w:t>Canvas</w:t>
+      </w:r>
+      <w:proofErr w:type="spellEnd"/>
+      <w:r>
+        <w:rPr>
+          <w:rFonts w:asciiTheme="majorHAnsi" w:hAnsiTheme="majorHAnsi" w:cstheme="majorHAnsi"/>
+          <w:kern w:val="1"/>
+        </w:rPr>
+        <w:t xml:space="preserve">, </w:t>
+      </w:r>
+      <w:proofErr w:type="spellStart"/>
+      <w:r>
+        <w:rPr>
+          <w:rFonts w:asciiTheme="majorHAnsi" w:hAnsiTheme="majorHAnsi" w:cstheme="majorHAnsi"/>
+          <w:kern w:val="1"/>
+        </w:rPr>
+        <w:t>etc</w:t>
+      </w:r>
+      <w:proofErr w:type="spellEnd"/>
+      <w:r>
+        <w:rPr>
+          <w:rFonts w:asciiTheme="majorHAnsi" w:hAnsiTheme="majorHAnsi" w:cstheme="majorHAnsi"/>
+          <w:kern w:val="1"/>
+        </w:rPr>
+        <w:t>…);</w:t>
+      </w:r>
+    </w:p>
+    <w:p>
+      <w:pPr>
+        <w:pStyle w:val="Paragrafoelenco"/>
+        <w:numPr>
+          <w:ilvl w:val="0"/>
+          <w:numId w:val="13"/>
+        </w:numPr>
+        <w:autoSpaceDE w:val="0"/>
+        <w:autoSpaceDN w:val="0"/>
+        <w:adjustRightInd w:val="0"/>
+        <w:rPr>
+          <w:rFonts w:asciiTheme="majorHAnsi" w:hAnsiTheme="majorHAnsi" w:cstheme="majorHAnsi"/>
+          <w:kern w:val="1"/>
+        </w:rPr>
+      </w:pPr>
+      <w:r>
+        <w:rPr>
+          <w:rFonts w:asciiTheme="majorHAnsi" w:hAnsiTheme="majorHAnsi" w:cstheme="majorHAnsi"/>
+          <w:kern w:val="1"/>
+        </w:rPr>
+        <w:t>Accessibilità migliorata, aggiungendo nuovi attributi su TAG;</w:t>
+      </w:r>
+    </w:p>
+    <w:p>
+      <w:pPr>
+        <w:pStyle w:val="Paragrafoelenco"/>
+        <w:numPr>
+          <w:ilvl w:val="0"/>
+          <w:numId w:val="13"/>
+        </w:numPr>
+        <w:autoSpaceDE w:val="0"/>
+        <w:autoSpaceDN w:val="0"/>
+        <w:adjustRightInd w:val="0"/>
+        <w:rPr>
+          <w:rFonts w:asciiTheme="majorHAnsi" w:hAnsiTheme="majorHAnsi" w:cstheme="majorHAnsi"/>
+          <w:kern w:val="1"/>
+        </w:rPr>
+      </w:pPr>
+      <w:r>
+        <w:rPr>
+          <w:rFonts w:asciiTheme="majorHAnsi" w:hAnsiTheme="majorHAnsi" w:cstheme="majorHAnsi"/>
+          <w:kern w:val="1"/>
+        </w:rPr>
+        <w:t xml:space="preserve">La categoria </w:t>
+      </w:r>
+      <w:proofErr w:type="spellStart"/>
+      <w:r>
+        <w:rPr>
+          <w:rFonts w:asciiTheme="majorHAnsi" w:hAnsiTheme="majorHAnsi" w:cstheme="majorHAnsi"/>
+          <w:kern w:val="1"/>
+        </w:rPr>
+        <w:t>interactive</w:t>
+      </w:r>
+      <w:proofErr w:type="spellEnd"/>
+      <w:r>
+        <w:rPr>
+          <w:rFonts w:asciiTheme="majorHAnsi" w:hAnsiTheme="majorHAnsi" w:cstheme="majorHAnsi"/>
+          <w:kern w:val="1"/>
+        </w:rPr>
+        <w:t xml:space="preserve"> è per il contenuto inteso per l’interazione con gli utenti (multimedia, mappe, </w:t>
+      </w:r>
+      <w:proofErr w:type="spellStart"/>
+      <w:r>
+        <w:rPr>
+          <w:rFonts w:asciiTheme="majorHAnsi" w:hAnsiTheme="majorHAnsi" w:cstheme="majorHAnsi"/>
+          <w:kern w:val="1"/>
+        </w:rPr>
+        <w:t>form</w:t>
+      </w:r>
+      <w:proofErr w:type="spellEnd"/>
+      <w:r>
+        <w:rPr>
+          <w:rFonts w:asciiTheme="majorHAnsi" w:hAnsiTheme="majorHAnsi" w:cstheme="majorHAnsi"/>
+          <w:kern w:val="1"/>
+        </w:rPr>
+        <w:t>);</w:t>
+      </w:r>
+    </w:p>
+    <w:p>
+      <w:pPr>
+        <w:pStyle w:val="Paragrafoelenco"/>
+        <w:numPr>
+          <w:ilvl w:val="0"/>
+          <w:numId w:val="13"/>
+        </w:numPr>
+        <w:autoSpaceDE w:val="0"/>
+        <w:autoSpaceDN w:val="0"/>
+        <w:adjustRightInd w:val="0"/>
+        <w:rPr>
+          <w:rFonts w:asciiTheme="majorHAnsi" w:hAnsiTheme="majorHAnsi" w:cstheme="majorHAnsi"/>
+          <w:kern w:val="1"/>
+        </w:rPr>
+      </w:pPr>
+      <w:r>
+        <w:rPr>
+          <w:rFonts w:asciiTheme="majorHAnsi" w:hAnsiTheme="majorHAnsi" w:cstheme="majorHAnsi"/>
+          <w:kern w:val="1"/>
+        </w:rPr>
+        <w:t xml:space="preserve">Aggiunta di nuovi elementi semantici, che fanno parte della categoria </w:t>
+      </w:r>
+      <w:proofErr w:type="spellStart"/>
+      <w:r>
+        <w:rPr>
+          <w:rFonts w:asciiTheme="majorHAnsi" w:hAnsiTheme="majorHAnsi" w:cstheme="majorHAnsi"/>
+          <w:kern w:val="1"/>
+        </w:rPr>
+        <w:t>sectioning</w:t>
+      </w:r>
+      <w:proofErr w:type="spellEnd"/>
+      <w:r>
+        <w:rPr>
+          <w:rFonts w:asciiTheme="majorHAnsi" w:hAnsiTheme="majorHAnsi" w:cstheme="majorHAnsi"/>
+          <w:kern w:val="1"/>
+        </w:rPr>
+        <w:t xml:space="preserve"> (esempio: </w:t>
+      </w:r>
+      <w:proofErr w:type="spellStart"/>
+      <w:r>
+        <w:rPr>
+          <w:rFonts w:asciiTheme="majorHAnsi" w:hAnsiTheme="majorHAnsi" w:cstheme="majorHAnsi"/>
+          <w:kern w:val="1"/>
+        </w:rPr>
+        <w:t>navigation</w:t>
+      </w:r>
+      <w:proofErr w:type="spellEnd"/>
+      <w:r>
+        <w:rPr>
+          <w:rFonts w:asciiTheme="majorHAnsi" w:hAnsiTheme="majorHAnsi" w:cstheme="majorHAnsi"/>
+          <w:kern w:val="1"/>
+        </w:rPr>
+        <w:t xml:space="preserve">, </w:t>
+      </w:r>
+      <w:proofErr w:type="spellStart"/>
+      <w:r>
+        <w:rPr>
+          <w:rFonts w:asciiTheme="majorHAnsi" w:hAnsiTheme="majorHAnsi" w:cstheme="majorHAnsi"/>
+          <w:kern w:val="1"/>
+        </w:rPr>
+        <w:t>section</w:t>
+      </w:r>
+      <w:proofErr w:type="spellEnd"/>
+      <w:r>
+        <w:rPr>
+          <w:rFonts w:asciiTheme="majorHAnsi" w:hAnsiTheme="majorHAnsi" w:cstheme="majorHAnsi"/>
+          <w:kern w:val="1"/>
+        </w:rPr>
+        <w:t xml:space="preserve">, </w:t>
+      </w:r>
+      <w:proofErr w:type="spellStart"/>
+      <w:r>
+        <w:rPr>
+          <w:rFonts w:asciiTheme="majorHAnsi" w:hAnsiTheme="majorHAnsi" w:cstheme="majorHAnsi"/>
+          <w:kern w:val="1"/>
+        </w:rPr>
+        <w:t>etc</w:t>
+      </w:r>
+      <w:proofErr w:type="spellEnd"/>
+      <w:r>
+        <w:rPr>
+          <w:rFonts w:asciiTheme="majorHAnsi" w:hAnsiTheme="majorHAnsi" w:cstheme="majorHAnsi"/>
+          <w:kern w:val="1"/>
+        </w:rPr>
+        <w:t>…)</w:t>
       </w:r>
     </w:p>
     <w:p>
@@ -939,16 +1208,192 @@
     </w:p>
     <w:p>
       <w:pPr>
+        <w:autoSpaceDE w:val="0"/>
+        <w:autoSpaceDN w:val="0"/>
+        <w:adjustRightInd w:val="0"/>
+        <w:contextualSpacing/>
         <w:rPr>
           <w:rFonts w:ascii="Arial" w:hAnsi="Arial" w:cs="Arial"/>
           <w:b/>
-          <w:bdr w:val="none" w:sz="0" w:space="0" w:color="auto" w:frame="1"/>
+          <w:kern w:val="1"/>
         </w:rPr>
       </w:pPr>
       <w:r>
         <w:rPr>
           <w:rFonts w:ascii="Arial" w:hAnsi="Arial" w:cs="Arial"/>
           <w:b/>
+          <w:kern w:val="1"/>
+        </w:rPr>
+        <w:t xml:space="preserve">Descrivere brevemente le metodologie di codifica dei caratteri nelle pagine Web. </w:t>
+      </w:r>
+    </w:p>
+    <w:p>
+      <w:pPr>
+        <w:autoSpaceDE w:val="0"/>
+        <w:autoSpaceDN w:val="0"/>
+        <w:adjustRightInd w:val="0"/>
+        <w:contextualSpacing/>
+        <w:rPr>
+          <w:rFonts w:ascii="Arial" w:hAnsi="Arial" w:cs="Arial"/>
+          <w:b/>
+          <w:kern w:val="1"/>
+        </w:rPr>
+      </w:pPr>
+    </w:p>
+    <w:p>
+      <w:pPr>
+        <w:autoSpaceDE w:val="0"/>
+        <w:autoSpaceDN w:val="0"/>
+        <w:adjustRightInd w:val="0"/>
+        <w:contextualSpacing/>
+        <w:jc w:val="both"/>
+        <w:rPr>
+          <w:rFonts w:asciiTheme="majorHAnsi" w:hAnsiTheme="majorHAnsi" w:cstheme="majorHAnsi"/>
+          <w:kern w:val="1"/>
+        </w:rPr>
+      </w:pPr>
+      <w:r>
+        <w:rPr>
+          <w:rFonts w:asciiTheme="majorHAnsi" w:hAnsiTheme="majorHAnsi" w:cstheme="majorHAnsi"/>
+          <w:kern w:val="1"/>
+        </w:rPr>
+        <w:t xml:space="preserve">Tra i più importanti abbiamo: </w:t>
+      </w:r>
+    </w:p>
+    <w:p>
+      <w:pPr>
+        <w:autoSpaceDE w:val="0"/>
+        <w:autoSpaceDN w:val="0"/>
+        <w:adjustRightInd w:val="0"/>
+        <w:contextualSpacing/>
+        <w:jc w:val="both"/>
+        <w:rPr>
+          <w:rFonts w:asciiTheme="majorHAnsi" w:hAnsiTheme="majorHAnsi" w:cstheme="majorHAnsi"/>
+          <w:kern w:val="1"/>
+        </w:rPr>
+      </w:pPr>
+      <w:r>
+        <w:rPr>
+          <w:rFonts w:asciiTheme="majorHAnsi" w:hAnsiTheme="majorHAnsi" w:cstheme="majorHAnsi"/>
+          <w:kern w:val="1"/>
+        </w:rPr>
+        <w:t>- l’ASCII con 7 bit per caratteri;</w:t>
+      </w:r>
+    </w:p>
+    <w:p>
+      <w:pPr>
+        <w:autoSpaceDE w:val="0"/>
+        <w:autoSpaceDN w:val="0"/>
+        <w:adjustRightInd w:val="0"/>
+        <w:contextualSpacing/>
+        <w:jc w:val="both"/>
+        <w:rPr>
+          <w:rFonts w:asciiTheme="majorHAnsi" w:hAnsiTheme="majorHAnsi" w:cstheme="majorHAnsi"/>
+          <w:kern w:val="1"/>
+        </w:rPr>
+      </w:pPr>
+      <w:r>
+        <w:rPr>
+          <w:rFonts w:asciiTheme="majorHAnsi" w:hAnsiTheme="majorHAnsi" w:cstheme="majorHAnsi"/>
+          <w:kern w:val="1"/>
+        </w:rPr>
+        <w:t xml:space="preserve">- ISO Latin 1 ha alcune lingue europee e utilizza 8 bit; </w:t>
+      </w:r>
+    </w:p>
+    <w:p>
+      <w:pPr>
+        <w:autoSpaceDE w:val="0"/>
+        <w:autoSpaceDN w:val="0"/>
+        <w:adjustRightInd w:val="0"/>
+        <w:contextualSpacing/>
+        <w:jc w:val="both"/>
+        <w:rPr>
+          <w:rFonts w:asciiTheme="majorHAnsi" w:hAnsiTheme="majorHAnsi" w:cstheme="majorHAnsi"/>
+          <w:kern w:val="1"/>
+        </w:rPr>
+      </w:pPr>
+      <w:r>
+        <w:rPr>
+          <w:rFonts w:asciiTheme="majorHAnsi" w:hAnsiTheme="majorHAnsi" w:cstheme="majorHAnsi"/>
+          <w:kern w:val="1"/>
+        </w:rPr>
+        <w:t xml:space="preserve">- </w:t>
+      </w:r>
+      <w:proofErr w:type="spellStart"/>
+      <w:r>
+        <w:rPr>
+          <w:rFonts w:asciiTheme="majorHAnsi" w:hAnsiTheme="majorHAnsi" w:cstheme="majorHAnsi"/>
+          <w:kern w:val="1"/>
+        </w:rPr>
+        <w:t>Unicode</w:t>
+      </w:r>
+      <w:proofErr w:type="spellEnd"/>
+      <w:r>
+        <w:rPr>
+          <w:rFonts w:asciiTheme="majorHAnsi" w:hAnsiTheme="majorHAnsi" w:cstheme="majorHAnsi"/>
+          <w:kern w:val="1"/>
+        </w:rPr>
+        <w:t xml:space="preserve"> è a 4 byte, risolve problemi di codifica delle lingue non europee, ma consumano molta memoria;</w:t>
+      </w:r>
+    </w:p>
+    <w:p>
+      <w:pPr>
+        <w:autoSpaceDE w:val="0"/>
+        <w:autoSpaceDN w:val="0"/>
+        <w:adjustRightInd w:val="0"/>
+        <w:contextualSpacing/>
+        <w:jc w:val="both"/>
+        <w:rPr>
+          <w:rFonts w:asciiTheme="majorHAnsi" w:hAnsiTheme="majorHAnsi" w:cstheme="majorHAnsi"/>
+          <w:kern w:val="1"/>
+        </w:rPr>
+      </w:pPr>
+      <w:r>
+        <w:rPr>
+          <w:rFonts w:asciiTheme="majorHAnsi" w:hAnsiTheme="majorHAnsi" w:cstheme="majorHAnsi"/>
+          <w:kern w:val="1"/>
+        </w:rPr>
+        <w:t>- UTF-8 utilizza un numero compreso tra 1 e 4 byte: dove 1 byte viene usato per l’ASCII, 2 byte per l’alfabeto latino e gli script non-ideografici, 3 byte per i codici ideografici e 4 byte per i codici dei piani alti</w:t>
+      </w:r>
+    </w:p>
+    <w:p>
+      <w:pPr>
+        <w:autoSpaceDE w:val="0"/>
+        <w:autoSpaceDN w:val="0"/>
+        <w:adjustRightInd w:val="0"/>
+        <w:contextualSpacing/>
+        <w:jc w:val="both"/>
+        <w:rPr>
+          <w:rFonts w:asciiTheme="majorHAnsi" w:hAnsiTheme="majorHAnsi" w:cstheme="majorHAnsi"/>
+          <w:kern w:val="1"/>
+        </w:rPr>
+      </w:pPr>
+    </w:p>
+    <w:p>
+      <w:pPr>
+        <w:autoSpaceDE w:val="0"/>
+        <w:autoSpaceDN w:val="0"/>
+        <w:adjustRightInd w:val="0"/>
+        <w:contextualSpacing/>
+        <w:rPr>
+          <w:rFonts w:ascii="Arial" w:hAnsi="Arial" w:cs="Arial"/>
+          <w:b/>
+          <w:kern w:val="1"/>
+        </w:rPr>
+      </w:pPr>
+    </w:p>
+    <w:p>
+      <w:pPr>
+        <w:rPr>
+          <w:rFonts w:ascii="Arial" w:hAnsi="Arial" w:cs="Arial"/>
+          <w:b/>
+          <w:bdr w:val="none" w:sz="0" w:space="0" w:color="auto" w:frame="1"/>
+        </w:rPr>
+      </w:pPr>
+      <w:r>
+        <w:rPr>
+          <w:rFonts w:ascii="Arial" w:hAnsi="Arial" w:cs="Arial"/>
+          <w:b/>
           <w:bdr w:val="none" w:sz="0" w:space="0" w:color="auto" w:frame="1"/>
         </w:rPr>
         <w:t xml:space="preserve">Descrivere le principali differenze tra </w:t>
@@ -1006,6 +1451,203 @@
           <w:bdr w:val="none" w:sz="0" w:space="0" w:color="auto" w:frame="1"/>
         </w:rPr>
         <w:t>:</w:t>
+      </w:r>
+    </w:p>
+    <w:p>
+      <w:pPr>
+        <w:rPr>
+          <w:rFonts w:asciiTheme="majorHAnsi" w:hAnsiTheme="majorHAnsi" w:cstheme="majorHAnsi"/>
+          <w:bdr w:val="none" w:sz="0" w:space="0" w:color="auto" w:frame="1"/>
+        </w:rPr>
+      </w:pPr>
+      <w:r>
+        <w:rPr>
+          <w:rFonts w:asciiTheme="majorHAnsi" w:hAnsiTheme="majorHAnsi" w:cstheme="majorHAnsi"/>
+          <w:bdr w:val="none" w:sz="0" w:space="0" w:color="auto" w:frame="1"/>
+        </w:rPr>
+        <w:t xml:space="preserve">La principale differenza è che la </w:t>
+      </w:r>
+      <w:proofErr w:type="spellStart"/>
+      <w:r>
+        <w:rPr>
+          <w:rFonts w:asciiTheme="majorHAnsi" w:hAnsiTheme="majorHAnsi" w:cstheme="majorHAnsi"/>
+          <w:bdr w:val="none" w:sz="0" w:space="0" w:color="auto" w:frame="1"/>
+        </w:rPr>
+        <w:t>user</w:t>
+      </w:r>
+      <w:proofErr w:type="spellEnd"/>
+      <w:r>
+        <w:rPr>
+          <w:rFonts w:asciiTheme="majorHAnsi" w:hAnsiTheme="majorHAnsi" w:cstheme="majorHAnsi"/>
+          <w:bdr w:val="none" w:sz="0" w:space="0" w:color="auto" w:frame="1"/>
+        </w:rPr>
+        <w:t xml:space="preserve"> </w:t>
+      </w:r>
+      <w:proofErr w:type="spellStart"/>
+      <w:r>
+        <w:rPr>
+          <w:rFonts w:asciiTheme="majorHAnsi" w:hAnsiTheme="majorHAnsi" w:cstheme="majorHAnsi"/>
+          <w:bdr w:val="none" w:sz="0" w:space="0" w:color="auto" w:frame="1"/>
+        </w:rPr>
+        <w:t>experience</w:t>
+      </w:r>
+      <w:proofErr w:type="spellEnd"/>
+      <w:r>
+        <w:rPr>
+          <w:rFonts w:asciiTheme="majorHAnsi" w:hAnsiTheme="majorHAnsi" w:cstheme="majorHAnsi"/>
+          <w:bdr w:val="none" w:sz="0" w:space="0" w:color="auto" w:frame="1"/>
+        </w:rPr>
+        <w:t xml:space="preserve"> da una piacevole esperienza all’utente; mentre la </w:t>
+      </w:r>
+      <w:proofErr w:type="spellStart"/>
+      <w:r>
+        <w:rPr>
+          <w:rFonts w:asciiTheme="majorHAnsi" w:hAnsiTheme="majorHAnsi" w:cstheme="majorHAnsi"/>
+          <w:bdr w:val="none" w:sz="0" w:space="0" w:color="auto" w:frame="1"/>
+        </w:rPr>
+        <w:t>usability</w:t>
+      </w:r>
+      <w:proofErr w:type="spellEnd"/>
+      <w:r>
+        <w:rPr>
+          <w:rFonts w:asciiTheme="majorHAnsi" w:hAnsiTheme="majorHAnsi" w:cstheme="majorHAnsi"/>
+          <w:bdr w:val="none" w:sz="0" w:space="0" w:color="auto" w:frame="1"/>
+        </w:rPr>
+        <w:t xml:space="preserve"> punta ad un sistema più semplice e veloce</w:t>
+      </w:r>
+      <w:r>
+        <w:rPr>
+          <w:rFonts w:asciiTheme="majorHAnsi" w:hAnsiTheme="majorHAnsi" w:cstheme="majorHAnsi"/>
+          <w:bdr w:val="none" w:sz="0" w:space="0" w:color="auto" w:frame="1"/>
+        </w:rPr>
+        <w:t>.</w:t>
+      </w:r>
+    </w:p>
+    <w:p>
+      <w:pPr>
+        <w:rPr>
+          <w:rFonts w:asciiTheme="majorHAnsi" w:hAnsiTheme="majorHAnsi" w:cstheme="majorHAnsi"/>
+          <w:bdr w:val="none" w:sz="0" w:space="0" w:color="auto" w:frame="1"/>
+        </w:rPr>
+      </w:pPr>
+      <w:r>
+        <w:rPr>
+          <w:rFonts w:asciiTheme="majorHAnsi" w:hAnsiTheme="majorHAnsi" w:cstheme="majorHAnsi"/>
+          <w:bdr w:val="none" w:sz="0" w:space="0" w:color="auto" w:frame="1"/>
+        </w:rPr>
+        <w:t xml:space="preserve">La </w:t>
+      </w:r>
+      <w:proofErr w:type="spellStart"/>
+      <w:r>
+        <w:rPr>
+          <w:rFonts w:asciiTheme="majorHAnsi" w:hAnsiTheme="majorHAnsi" w:cstheme="majorHAnsi"/>
+          <w:bdr w:val="none" w:sz="0" w:space="0" w:color="auto" w:frame="1"/>
+        </w:rPr>
+        <w:t>usability</w:t>
+      </w:r>
+      <w:proofErr w:type="spellEnd"/>
+      <w:r>
+        <w:rPr>
+          <w:rFonts w:asciiTheme="majorHAnsi" w:hAnsiTheme="majorHAnsi" w:cstheme="majorHAnsi"/>
+          <w:bdr w:val="none" w:sz="0" w:space="0" w:color="auto" w:frame="1"/>
+        </w:rPr>
+        <w:t xml:space="preserve"> e la </w:t>
+      </w:r>
+      <w:proofErr w:type="spellStart"/>
+      <w:r>
+        <w:rPr>
+          <w:rFonts w:asciiTheme="majorHAnsi" w:hAnsiTheme="majorHAnsi" w:cstheme="majorHAnsi"/>
+          <w:bdr w:val="none" w:sz="0" w:space="0" w:color="auto" w:frame="1"/>
+        </w:rPr>
+        <w:t>user</w:t>
+      </w:r>
+      <w:proofErr w:type="spellEnd"/>
+      <w:r>
+        <w:rPr>
+          <w:rFonts w:asciiTheme="majorHAnsi" w:hAnsiTheme="majorHAnsi" w:cstheme="majorHAnsi"/>
+          <w:bdr w:val="none" w:sz="0" w:space="0" w:color="auto" w:frame="1"/>
+        </w:rPr>
+        <w:t xml:space="preserve"> </w:t>
+      </w:r>
+      <w:proofErr w:type="spellStart"/>
+      <w:r>
+        <w:rPr>
+          <w:rFonts w:asciiTheme="majorHAnsi" w:hAnsiTheme="majorHAnsi" w:cstheme="majorHAnsi"/>
+          <w:bdr w:val="none" w:sz="0" w:space="0" w:color="auto" w:frame="1"/>
+        </w:rPr>
+        <w:t>experience</w:t>
+      </w:r>
+      <w:proofErr w:type="spellEnd"/>
+      <w:r>
+        <w:rPr>
+          <w:rFonts w:asciiTheme="majorHAnsi" w:hAnsiTheme="majorHAnsi" w:cstheme="majorHAnsi"/>
+          <w:bdr w:val="none" w:sz="0" w:space="0" w:color="auto" w:frame="1"/>
+        </w:rPr>
+        <w:t xml:space="preserve"> sono due concetti correlati; la </w:t>
+      </w:r>
+      <w:proofErr w:type="spellStart"/>
+      <w:r>
+        <w:rPr>
+          <w:rFonts w:asciiTheme="majorHAnsi" w:hAnsiTheme="majorHAnsi" w:cstheme="majorHAnsi"/>
+          <w:bdr w:val="none" w:sz="0" w:space="0" w:color="auto" w:frame="1"/>
+        </w:rPr>
+        <w:t>usability</w:t>
+      </w:r>
+      <w:proofErr w:type="spellEnd"/>
+      <w:r>
+        <w:rPr>
+          <w:rFonts w:asciiTheme="majorHAnsi" w:hAnsiTheme="majorHAnsi" w:cstheme="majorHAnsi"/>
+          <w:bdr w:val="none" w:sz="0" w:space="0" w:color="auto" w:frame="1"/>
+        </w:rPr>
+        <w:t xml:space="preserve"> si concentra sulla facilità e efficacia nell’uso del prodotto, mentre la </w:t>
+      </w:r>
+      <w:proofErr w:type="spellStart"/>
+      <w:r>
+        <w:rPr>
+          <w:rFonts w:asciiTheme="majorHAnsi" w:hAnsiTheme="majorHAnsi" w:cstheme="majorHAnsi"/>
+          <w:bdr w:val="none" w:sz="0" w:space="0" w:color="auto" w:frame="1"/>
+        </w:rPr>
+        <w:t>user</w:t>
+      </w:r>
+      <w:proofErr w:type="spellEnd"/>
+      <w:r>
+        <w:rPr>
+          <w:rFonts w:asciiTheme="majorHAnsi" w:hAnsiTheme="majorHAnsi" w:cstheme="majorHAnsi"/>
+          <w:bdr w:val="none" w:sz="0" w:space="0" w:color="auto" w:frame="1"/>
+        </w:rPr>
+        <w:t xml:space="preserve"> </w:t>
+      </w:r>
+      <w:proofErr w:type="spellStart"/>
+      <w:r>
+        <w:rPr>
+          <w:rFonts w:asciiTheme="majorHAnsi" w:hAnsiTheme="majorHAnsi" w:cstheme="majorHAnsi"/>
+          <w:bdr w:val="none" w:sz="0" w:space="0" w:color="auto" w:frame="1"/>
+        </w:rPr>
+        <w:t>experience</w:t>
+      </w:r>
+      <w:proofErr w:type="spellEnd"/>
+      <w:r>
+        <w:rPr>
+          <w:rFonts w:asciiTheme="majorHAnsi" w:hAnsiTheme="majorHAnsi" w:cstheme="majorHAnsi"/>
+          <w:bdr w:val="none" w:sz="0" w:space="0" w:color="auto" w:frame="1"/>
+        </w:rPr>
+        <w:t xml:space="preserve"> si estende oltre la semplice </w:t>
+      </w:r>
+      <w:proofErr w:type="spellStart"/>
+      <w:r>
+        <w:rPr>
+          <w:rFonts w:asciiTheme="majorHAnsi" w:hAnsiTheme="majorHAnsi" w:cstheme="majorHAnsi"/>
+          <w:bdr w:val="none" w:sz="0" w:space="0" w:color="auto" w:frame="1"/>
+        </w:rPr>
+        <w:t>usability</w:t>
+      </w:r>
+      <w:proofErr w:type="spellEnd"/>
+      <w:r>
+        <w:rPr>
+          <w:rFonts w:asciiTheme="majorHAnsi" w:hAnsiTheme="majorHAnsi" w:cstheme="majorHAnsi"/>
+          <w:bdr w:val="none" w:sz="0" w:space="0" w:color="auto" w:frame="1"/>
+        </w:rPr>
+        <w:t xml:space="preserve"> includendo aspetti più ampli nell’interazione per creare un’esperienza completa e soddisfacente per l’utente.</w:t>
       </w:r>
     </w:p>
     <w:p>
@@ -1030,6 +1672,130 @@
         </w:rPr>
         <w:t>Descrivere cosa si intende in ambito Web con usabilità e cosa con accessibilità, sottolineando le differenze:</w:t>
       </w:r>
+    </w:p>
+    <w:p>
+      <w:pPr>
+        <w:spacing w:after="0" w:line="240" w:lineRule="auto"/>
+        <w:textAlignment w:val="baseline"/>
+        <w:rPr>
+          <w:rFonts w:ascii="Arial" w:eastAsia="Times New Roman" w:hAnsi="Arial" w:cs="Arial"/>
+          <w:b/>
+          <w:color w:val="000000"/>
+          <w:bdr w:val="none" w:sz="0" w:space="0" w:color="auto" w:frame="1"/>
+          <w:lang w:eastAsia="it-IT"/>
+        </w:rPr>
+      </w:pPr>
+    </w:p>
+    <w:p>
+      <w:pPr>
+        <w:spacing w:after="0" w:line="240" w:lineRule="auto"/>
+        <w:textAlignment w:val="baseline"/>
+        <w:rPr>
+          <w:rFonts w:asciiTheme="majorHAnsi" w:eastAsia="Times New Roman" w:hAnsiTheme="majorHAnsi" w:cstheme="majorHAnsi"/>
+          <w:color w:val="000000"/>
+          <w:bdr w:val="none" w:sz="0" w:space="0" w:color="auto" w:frame="1"/>
+          <w:lang w:eastAsia="it-IT"/>
+        </w:rPr>
+      </w:pPr>
+      <w:r>
+        <w:rPr>
+          <w:rFonts w:asciiTheme="majorHAnsi" w:eastAsia="Times New Roman" w:hAnsiTheme="majorHAnsi" w:cstheme="majorHAnsi"/>
+          <w:color w:val="000000"/>
+          <w:bdr w:val="none" w:sz="0" w:space="0" w:color="auto" w:frame="1"/>
+          <w:lang w:eastAsia="it-IT"/>
+        </w:rPr>
+        <w:t>Con accessibilità si intende:</w:t>
+      </w:r>
+    </w:p>
+    <w:p>
+      <w:pPr>
+        <w:spacing w:after="0" w:line="240" w:lineRule="auto"/>
+        <w:textAlignment w:val="baseline"/>
+        <w:rPr>
+          <w:rFonts w:asciiTheme="majorHAnsi" w:hAnsiTheme="majorHAnsi" w:cstheme="majorHAnsi"/>
+          <w:bdr w:val="none" w:sz="0" w:space="0" w:color="auto" w:frame="1"/>
+        </w:rPr>
+      </w:pPr>
+      <w:r>
+        <w:rPr>
+          <w:rFonts w:asciiTheme="majorHAnsi" w:hAnsiTheme="majorHAnsi" w:cstheme="majorHAnsi"/>
+          <w:bdr w:val="none" w:sz="0" w:space="0" w:color="auto" w:frame="1"/>
+        </w:rPr>
+        <w:t>L</w:t>
+      </w:r>
+      <w:r>
+        <w:rPr>
+          <w:rFonts w:asciiTheme="majorHAnsi" w:hAnsiTheme="majorHAnsi" w:cstheme="majorHAnsi"/>
+          <w:bdr w:val="none" w:sz="0" w:space="0" w:color="auto" w:frame="1"/>
+        </w:rPr>
+        <w:t xml:space="preserve">a capacità dei sistemi informatici, di erogare servizi e fornire informazioni fruibili, anche da parte di coloro che a causa di disabilità necessitano di tecnologie </w:t>
+      </w:r>
+      <w:proofErr w:type="spellStart"/>
+      <w:r>
+        <w:rPr>
+          <w:rFonts w:asciiTheme="majorHAnsi" w:hAnsiTheme="majorHAnsi" w:cstheme="majorHAnsi"/>
+          <w:bdr w:val="none" w:sz="0" w:space="0" w:color="auto" w:frame="1"/>
+        </w:rPr>
+        <w:t>assistive</w:t>
+      </w:r>
+      <w:proofErr w:type="spellEnd"/>
+      <w:r>
+        <w:rPr>
+          <w:rFonts w:asciiTheme="majorHAnsi" w:hAnsiTheme="majorHAnsi" w:cstheme="majorHAnsi"/>
+          <w:bdr w:val="none" w:sz="0" w:space="0" w:color="auto" w:frame="1"/>
+        </w:rPr>
+        <w:t xml:space="preserve"> o configurazioni particolari;</w:t>
+      </w:r>
+    </w:p>
+    <w:p>
+      <w:pPr>
+        <w:spacing w:after="0" w:line="240" w:lineRule="auto"/>
+        <w:textAlignment w:val="baseline"/>
+        <w:rPr>
+          <w:rFonts w:asciiTheme="majorHAnsi" w:eastAsia="Times New Roman" w:hAnsiTheme="majorHAnsi" w:cstheme="majorHAnsi"/>
+          <w:bdr w:val="none" w:sz="0" w:space="0" w:color="auto" w:frame="1"/>
+          <w:lang w:eastAsia="it-IT"/>
+        </w:rPr>
+      </w:pPr>
+      <w:r>
+        <w:rPr>
+          <w:rFonts w:asciiTheme="majorHAnsi" w:hAnsiTheme="majorHAnsi" w:cstheme="majorHAnsi"/>
+          <w:bdr w:val="none" w:sz="0" w:space="0" w:color="auto" w:frame="1"/>
+        </w:rPr>
+        <w:t>Mentre l’</w:t>
+      </w:r>
+      <w:r>
+        <w:rPr>
+          <w:rFonts w:asciiTheme="majorHAnsi" w:hAnsiTheme="majorHAnsi" w:cstheme="majorHAnsi"/>
+          <w:bdr w:val="none" w:sz="0" w:space="0" w:color="auto" w:frame="1"/>
+        </w:rPr>
+        <w:t xml:space="preserve">usabilità </w:t>
+      </w:r>
+      <w:r>
+        <w:rPr>
+          <w:rFonts w:asciiTheme="majorHAnsi" w:hAnsiTheme="majorHAnsi" w:cstheme="majorHAnsi"/>
+          <w:bdr w:val="none" w:sz="0" w:space="0" w:color="auto" w:frame="1"/>
+        </w:rPr>
+        <w:t xml:space="preserve">è </w:t>
+      </w:r>
+      <w:r>
+        <w:rPr>
+          <w:rFonts w:asciiTheme="majorHAnsi" w:eastAsia="Times New Roman" w:hAnsiTheme="majorHAnsi" w:cstheme="majorHAnsi"/>
+          <w:bdr w:val="none" w:sz="0" w:space="0" w:color="auto" w:frame="1"/>
+          <w:lang w:eastAsia="it-IT"/>
+        </w:rPr>
+        <w:t>una caratteristica del sistema che si concentra sulla facilità e efficacia nel suo utilizzo</w:t>
+      </w:r>
+      <w:r>
+        <w:rPr>
+          <w:rFonts w:asciiTheme="majorHAnsi" w:eastAsia="Times New Roman" w:hAnsiTheme="majorHAnsi" w:cstheme="majorHAnsi"/>
+          <w:bdr w:val="none" w:sz="0" w:space="0" w:color="auto" w:frame="1"/>
+          <w:lang w:eastAsia="it-IT"/>
+        </w:rPr>
+        <w:t>.</w:t>
+      </w:r>
+      <w:bookmarkStart w:id="0" w:name="_GoBack"/>
+      <w:bookmarkEnd w:id="0"/>
     </w:p>
     <w:p>
       <w:pPr>
@@ -1164,7 +1930,6 @@
           <w:noProof/>
           <w:lang w:eastAsia="it-IT"/>
         </w:rPr>
-        <w:lastRenderedPageBreak/>
         <w:drawing>
           <wp:inline distT="0" distB="0" distL="0" distR="0" wp14:anchorId="18039916" wp14:editId="5F7EF5D2">
             <wp:extent cx="6120130" cy="2694508"/>
@@ -1247,6 +2012,7 @@
           <w:noProof/>
           <w:lang w:eastAsia="it-IT"/>
         </w:rPr>
+        <w:lastRenderedPageBreak/>
         <w:drawing>
           <wp:inline distT="0" distB="0" distL="0" distR="0" wp14:anchorId="713236E3" wp14:editId="00E13834">
             <wp:extent cx="6120130" cy="4228881"/>

</xml_diff>

<commit_message>
Answered to some questions
</commit_message>
<xml_diff>
--- a/Esami/Domande_Esame.docx
+++ b/Esami/Domande_Esame.docx
@@ -1,6 +1,6 @@
 
 <file path=word/document.xml><?xml version="1.0" encoding="utf-8"?>
-<w:document xmlns:wpc="http://schemas.microsoft.com/office/word/2010/wordprocessingCanvas" xmlns:cx="http://schemas.microsoft.com/office/drawing/2014/chartex" xmlns:cx1="http://schemas.microsoft.com/office/drawing/2015/9/8/chartex" xmlns:cx2="http://schemas.microsoft.com/office/drawing/2015/10/21/chartex" xmlns:cx3="http://schemas.microsoft.com/office/drawing/2016/5/9/chartex" xmlns:cx4="http://schemas.microsoft.com/office/drawing/2016/5/10/chartex" xmlns:cx5="http://schemas.microsoft.com/office/drawing/2016/5/11/chartex" xmlns:cx6="http://schemas.microsoft.com/office/drawing/2016/5/12/chartex" xmlns:cx7="http://schemas.microsoft.com/office/drawing/2016/5/13/chartex" xmlns:cx8="http://schemas.microsoft.com/office/drawing/2016/5/14/chartex" xmlns:mc="http://schemas.openxmlformats.org/markup-compatibility/2006" xmlns:aink="http://schemas.microsoft.com/office/drawing/2016/ink" xmlns:am3d="http://schemas.microsoft.com/office/drawing/2017/model3d" xmlns:o="urn:schemas-microsoft-com:office:office" xmlns:oel="http://schemas.microsoft.com/office/2019/extlst" xmlns:r="http://schemas.openxmlformats.org/officeDocument/2006/relationships" xmlns:m="http://schemas.openxmlformats.org/officeDocument/2006/math" xmlns:v="urn:schemas-microsoft-com:vml" xmlns:wp14="http://schemas.microsoft.com/office/word/2010/wordprocessingDrawing" xmlns:wp="http://schemas.openxmlformats.org/drawingml/2006/wordprocessingDrawing" xmlns:w10="urn:schemas-microsoft-com:office:word" xmlns:w="http://schemas.openxmlformats.org/wordprocessingml/2006/main" xmlns:w14="http://schemas.microsoft.com/office/word/2010/wordml" xmlns:w15="http://schemas.microsoft.com/office/word/2012/wordml" xmlns:w16cex="http://schemas.microsoft.com/office/word/2018/wordml/cex" xmlns:w16cid="http://schemas.microsoft.com/office/word/2016/wordml/cid" xmlns:w16="http://schemas.microsoft.com/office/word/2018/wordml" xmlns:w16sdtdh="http://schemas.microsoft.com/office/word/2020/wordml/sdtdatahash" xmlns:w16se="http://schemas.microsoft.com/office/word/2015/wordml/symex" xmlns:wpg="http://schemas.microsoft.com/office/word/2010/wordprocessingGroup" xmlns:wpi="http://schemas.microsoft.com/office/word/2010/wordprocessingInk" xmlns:wne="http://schemas.microsoft.com/office/word/2006/wordml" xmlns:wps="http://schemas.microsoft.com/office/word/2010/wordprocessingShape" mc:Ignorable="w14 w15 w16se w16cid w16 w16cex w16sdtdh wp14">
+<w:document xmlns:wpc="http://schemas.microsoft.com/office/word/2010/wordprocessingCanvas" xmlns:mc="http://schemas.openxmlformats.org/markup-compatibility/2006" xmlns:o="urn:schemas-microsoft-com:office:office" xmlns:r="http://schemas.openxmlformats.org/officeDocument/2006/relationships" xmlns:m="http://schemas.openxmlformats.org/officeDocument/2006/math" xmlns:v="urn:schemas-microsoft-com:vml" xmlns:wp14="http://schemas.microsoft.com/office/word/2010/wordprocessingDrawing" xmlns:wp="http://schemas.openxmlformats.org/drawingml/2006/wordprocessingDrawing" xmlns:w10="urn:schemas-microsoft-com:office:word" xmlns:w="http://schemas.openxmlformats.org/wordprocessingml/2006/main" xmlns:w14="http://schemas.microsoft.com/office/word/2010/wordml" xmlns:w15="http://schemas.microsoft.com/office/word/2012/wordml" xmlns:wpg="http://schemas.microsoft.com/office/word/2010/wordprocessingGroup" xmlns:wpi="http://schemas.microsoft.com/office/word/2010/wordprocessingInk" xmlns:wne="http://schemas.microsoft.com/office/word/2006/wordml" xmlns:wps="http://schemas.microsoft.com/office/word/2010/wordprocessingShape" mc:Ignorable="w14 w15 wp14">
   <w:body>
     <w:p>
       <w:pPr>
@@ -56,23 +56,7 @@
     </w:p>
     <w:p>
       <w:r>
-        <w:t xml:space="preserve">-  proprietà per lo sfondo come </w:t>
-      </w:r>
-      <w:proofErr w:type="spellStart"/>
-      <w:r>
-        <w:t>backgroud</w:t>
-      </w:r>
-      <w:proofErr w:type="spellEnd"/>
-      <w:r>
-        <w:t>-size, background-</w:t>
-      </w:r>
-      <w:proofErr w:type="spellStart"/>
-      <w:r>
-        <w:t>origin</w:t>
-      </w:r>
-      <w:proofErr w:type="spellEnd"/>
-      <w:r>
-        <w:t xml:space="preserve"> e sfondi con immagini multimediali;</w:t>
+        <w:t>-  proprietà per lo sfondo come backgroud-size, background-origin e sfondi con immagini multimediali;</w:t>
       </w:r>
     </w:p>
     <w:p>
@@ -87,15 +71,7 @@
     </w:p>
     <w:p>
       <w:r>
-        <w:t xml:space="preserve">- i box per modificare ombreggiature, grandezza, </w:t>
-      </w:r>
-      <w:proofErr w:type="spellStart"/>
-      <w:r>
-        <w:t>etc</w:t>
-      </w:r>
-      <w:proofErr w:type="spellEnd"/>
-      <w:r>
-        <w:t>…</w:t>
+        <w:t>- i box per modificare ombreggiature, grandezza, etc…</w:t>
       </w:r>
     </w:p>
     <w:p>
@@ -133,21 +109,7 @@
         <w:rPr>
           <w:rFonts w:asciiTheme="majorHAnsi" w:hAnsiTheme="majorHAnsi" w:cstheme="majorHAnsi"/>
         </w:rPr>
-        <w:t xml:space="preserve">L’approccio mobile first consiste nel andare a creare un design prima vincolante e poi progressivamente più ricco, questo metodo viene anche chiamato progressive </w:t>
-      </w:r>
-      <w:proofErr w:type="spellStart"/>
-      <w:r>
-        <w:rPr>
-          <w:rFonts w:asciiTheme="majorHAnsi" w:hAnsiTheme="majorHAnsi" w:cstheme="majorHAnsi"/>
-        </w:rPr>
-        <w:t>enhancement</w:t>
-      </w:r>
-      <w:proofErr w:type="spellEnd"/>
-      <w:r>
-        <w:rPr>
-          <w:rFonts w:asciiTheme="majorHAnsi" w:hAnsiTheme="majorHAnsi" w:cstheme="majorHAnsi"/>
-        </w:rPr>
-        <w:t>. I suoi vantaggi sono:</w:t>
+        <w:t>L’approccio mobile first consiste nel andare a creare un design prima vincolante e poi progressivamente più ricco, questo metodo viene anche chiamato progressive enhancement. I suoi vantaggi sono:</w:t>
       </w:r>
     </w:p>
     <w:p>
@@ -232,59 +194,13 @@
         </w:rPr>
         <w:t xml:space="preserve">Descrivere le principali differenze tra gli approcci progressive </w:t>
       </w:r>
-      <w:proofErr w:type="spellStart"/>
       <w:r>
         <w:rPr>
           <w:rFonts w:ascii="Arial" w:hAnsi="Arial" w:cs="Arial"/>
           <w:b/>
           <w:kern w:val="1"/>
         </w:rPr>
-        <w:t>enhancement</w:t>
-      </w:r>
-      <w:proofErr w:type="spellEnd"/>
-      <w:r>
-        <w:rPr>
-          <w:rFonts w:ascii="Arial" w:hAnsi="Arial" w:cs="Arial"/>
-          <w:b/>
-          <w:kern w:val="1"/>
-        </w:rPr>
-        <w:t xml:space="preserve"> e </w:t>
-      </w:r>
-      <w:proofErr w:type="spellStart"/>
-      <w:r>
-        <w:rPr>
-          <w:rFonts w:ascii="Arial" w:hAnsi="Arial" w:cs="Arial"/>
-          <w:b/>
-          <w:kern w:val="1"/>
-        </w:rPr>
-        <w:t>graceful</w:t>
-      </w:r>
-      <w:proofErr w:type="spellEnd"/>
-      <w:r>
-        <w:rPr>
-          <w:rFonts w:ascii="Arial" w:hAnsi="Arial" w:cs="Arial"/>
-          <w:b/>
-          <w:kern w:val="1"/>
-        </w:rPr>
-        <w:t xml:space="preserve"> </w:t>
-      </w:r>
-      <w:proofErr w:type="spellStart"/>
-      <w:r>
-        <w:rPr>
-          <w:rFonts w:ascii="Arial" w:hAnsi="Arial" w:cs="Arial"/>
-          <w:b/>
-          <w:kern w:val="1"/>
-        </w:rPr>
-        <w:t>degradation</w:t>
-      </w:r>
-      <w:proofErr w:type="spellEnd"/>
-      <w:r>
-        <w:rPr>
-          <w:rFonts w:ascii="Arial" w:hAnsi="Arial" w:cs="Arial"/>
-          <w:b/>
-          <w:kern w:val="1"/>
-        </w:rPr>
-        <w:t>.</w:t>
+        <w:t>enhancement e graceful degradation.</w:t>
       </w:r>
     </w:p>
     <w:p>
@@ -313,61 +229,34 @@
         </w:rPr>
         <w:t xml:space="preserve"> differenze tra gli approcci </w:t>
       </w:r>
-      <w:proofErr w:type="spellStart"/>
       <w:r>
         <w:rPr>
           <w:rFonts w:asciiTheme="majorHAnsi" w:hAnsiTheme="majorHAnsi" w:cstheme="majorHAnsi"/>
           <w:kern w:val="1"/>
         </w:rPr>
-        <w:t>enhancement</w:t>
-      </w:r>
-      <w:proofErr w:type="spellEnd"/>
+        <w:t xml:space="preserve">enhancement </w:t>
+      </w:r>
       <w:r>
         <w:rPr>
           <w:rFonts w:asciiTheme="majorHAnsi" w:hAnsiTheme="majorHAnsi" w:cstheme="majorHAnsi"/>
           <w:kern w:val="1"/>
         </w:rPr>
-        <w:t xml:space="preserve"> </w:t>
+        <w:t xml:space="preserve">e </w:t>
       </w:r>
       <w:r>
         <w:rPr>
           <w:rFonts w:asciiTheme="majorHAnsi" w:hAnsiTheme="majorHAnsi" w:cstheme="majorHAnsi"/>
           <w:kern w:val="1"/>
         </w:rPr>
-        <w:t xml:space="preserve">e </w:t>
-      </w:r>
-      <w:proofErr w:type="spellStart"/>
+        <w:t>graceful degra</w:t>
+      </w:r>
       <w:r>
         <w:rPr>
           <w:rFonts w:asciiTheme="majorHAnsi" w:hAnsiTheme="majorHAnsi" w:cstheme="majorHAnsi"/>
           <w:kern w:val="1"/>
         </w:rPr>
-        <w:t>graceful</w:t>
-      </w:r>
-      <w:proofErr w:type="spellEnd"/>
-      <w:r>
-        <w:rPr>
-          <w:rFonts w:asciiTheme="majorHAnsi" w:hAnsiTheme="majorHAnsi" w:cstheme="majorHAnsi"/>
-          <w:kern w:val="1"/>
-        </w:rPr>
-        <w:t xml:space="preserve"> </w:t>
-      </w:r>
-      <w:proofErr w:type="spellStart"/>
-      <w:r>
-        <w:rPr>
-          <w:rFonts w:asciiTheme="majorHAnsi" w:hAnsiTheme="majorHAnsi" w:cstheme="majorHAnsi"/>
-          <w:kern w:val="1"/>
-        </w:rPr>
-        <w:t>degra</w:t>
-      </w:r>
-      <w:r>
-        <w:rPr>
-          <w:rFonts w:asciiTheme="majorHAnsi" w:hAnsiTheme="majorHAnsi" w:cstheme="majorHAnsi"/>
-          <w:kern w:val="1"/>
-        </w:rPr>
         <w:t>dation</w:t>
       </w:r>
-      <w:proofErr w:type="spellEnd"/>
       <w:r>
         <w:rPr>
           <w:rFonts w:asciiTheme="majorHAnsi" w:hAnsiTheme="majorHAnsi" w:cstheme="majorHAnsi"/>
@@ -400,7 +289,6 @@
         </w:rPr>
         <w:t xml:space="preserve">Il principio progressive </w:t>
       </w:r>
-      <w:proofErr w:type="spellStart"/>
       <w:r>
         <w:rPr>
           <w:rFonts w:asciiTheme="majorHAnsi" w:hAnsiTheme="majorHAnsi" w:cstheme="majorHAnsi"/>
@@ -408,7 +296,6 @@
         </w:rPr>
         <w:t>enhancement</w:t>
       </w:r>
-      <w:proofErr w:type="spellEnd"/>
       <w:r>
         <w:rPr>
           <w:rFonts w:asciiTheme="majorHAnsi" w:hAnsiTheme="majorHAnsi" w:cstheme="majorHAnsi"/>
@@ -455,31 +342,13 @@
         </w:rPr>
         <w:t xml:space="preserve">Il principio di </w:t>
       </w:r>
-      <w:proofErr w:type="spellStart"/>
       <w:r>
         <w:rPr>
           <w:rFonts w:asciiTheme="majorHAnsi" w:hAnsiTheme="majorHAnsi" w:cstheme="majorHAnsi"/>
           <w:kern w:val="1"/>
         </w:rPr>
-        <w:t>graceful</w:t>
-      </w:r>
-      <w:proofErr w:type="spellEnd"/>
-      <w:r>
-        <w:rPr>
-          <w:rFonts w:asciiTheme="majorHAnsi" w:hAnsiTheme="majorHAnsi" w:cstheme="majorHAnsi"/>
-          <w:kern w:val="1"/>
-        </w:rPr>
-        <w:t xml:space="preserve"> </w:t>
-      </w:r>
-      <w:proofErr w:type="spellStart"/>
-      <w:r>
-        <w:rPr>
-          <w:rFonts w:asciiTheme="majorHAnsi" w:hAnsiTheme="majorHAnsi" w:cstheme="majorHAnsi"/>
-          <w:kern w:val="1"/>
-        </w:rPr>
-        <w:t>degradation</w:t>
-      </w:r>
-      <w:proofErr w:type="spellEnd"/>
+        <w:t>graceful degradation</w:t>
+      </w:r>
       <w:r>
         <w:rPr>
           <w:rFonts w:asciiTheme="majorHAnsi" w:hAnsiTheme="majorHAnsi" w:cstheme="majorHAnsi"/>
@@ -823,39 +692,7 @@
           <w:rFonts w:asciiTheme="majorHAnsi" w:hAnsiTheme="majorHAnsi" w:cstheme="majorHAnsi"/>
           <w:kern w:val="1"/>
         </w:rPr>
-        <w:t xml:space="preserve">La categoria embedded è contenuto che importa un’alta risorsa nel documento (come per esempio: audio, video, SVG, </w:t>
-      </w:r>
-      <w:proofErr w:type="spellStart"/>
-      <w:r>
-        <w:rPr>
-          <w:rFonts w:asciiTheme="majorHAnsi" w:hAnsiTheme="majorHAnsi" w:cstheme="majorHAnsi"/>
-          <w:kern w:val="1"/>
-        </w:rPr>
-        <w:t>MathML</w:t>
-      </w:r>
-      <w:proofErr w:type="spellEnd"/>
-      <w:r>
-        <w:rPr>
-          <w:rFonts w:asciiTheme="majorHAnsi" w:hAnsiTheme="majorHAnsi" w:cstheme="majorHAnsi"/>
-          <w:kern w:val="1"/>
-        </w:rPr>
-        <w:t xml:space="preserve">, Canvas, </w:t>
-      </w:r>
-      <w:proofErr w:type="spellStart"/>
-      <w:r>
-        <w:rPr>
-          <w:rFonts w:asciiTheme="majorHAnsi" w:hAnsiTheme="majorHAnsi" w:cstheme="majorHAnsi"/>
-          <w:kern w:val="1"/>
-        </w:rPr>
-        <w:t>etc</w:t>
-      </w:r>
-      <w:proofErr w:type="spellEnd"/>
-      <w:r>
-        <w:rPr>
-          <w:rFonts w:asciiTheme="majorHAnsi" w:hAnsiTheme="majorHAnsi" w:cstheme="majorHAnsi"/>
-          <w:kern w:val="1"/>
-        </w:rPr>
-        <w:t>…);</w:t>
+        <w:t>La categoria embedded è contenuto che importa un’alta risorsa nel documento (come per esempio: audio, video, SVG, MathML, Canvas, etc…);</w:t>
       </w:r>
     </w:p>
     <w:p>
@@ -901,23 +738,7 @@
           <w:rFonts w:asciiTheme="majorHAnsi" w:hAnsiTheme="majorHAnsi" w:cstheme="majorHAnsi"/>
           <w:kern w:val="1"/>
         </w:rPr>
-        <w:t xml:space="preserve">La categoria interactive è per il contenuto inteso per l’interazione con gli utenti (multimedia, mappe, </w:t>
-      </w:r>
-      <w:proofErr w:type="spellStart"/>
-      <w:r>
-        <w:rPr>
-          <w:rFonts w:asciiTheme="majorHAnsi" w:hAnsiTheme="majorHAnsi" w:cstheme="majorHAnsi"/>
-          <w:kern w:val="1"/>
-        </w:rPr>
-        <w:t>form</w:t>
-      </w:r>
-      <w:proofErr w:type="spellEnd"/>
-      <w:r>
-        <w:rPr>
-          <w:rFonts w:asciiTheme="majorHAnsi" w:hAnsiTheme="majorHAnsi" w:cstheme="majorHAnsi"/>
-          <w:kern w:val="1"/>
-        </w:rPr>
-        <w:t>);</w:t>
+        <w:t>La categoria interactive è per il contenuto inteso per l’interazione con gli utenti (multimedia, mappe, form);</w:t>
       </w:r>
     </w:p>
     <w:p>
@@ -940,71 +761,7 @@
           <w:rFonts w:asciiTheme="majorHAnsi" w:hAnsiTheme="majorHAnsi" w:cstheme="majorHAnsi"/>
           <w:kern w:val="1"/>
         </w:rPr>
-        <w:t xml:space="preserve">Aggiunta di nuovi elementi semantici, che fanno parte della categoria </w:t>
-      </w:r>
-      <w:proofErr w:type="spellStart"/>
-      <w:r>
-        <w:rPr>
-          <w:rFonts w:asciiTheme="majorHAnsi" w:hAnsiTheme="majorHAnsi" w:cstheme="majorHAnsi"/>
-          <w:kern w:val="1"/>
-        </w:rPr>
-        <w:t>sectioning</w:t>
-      </w:r>
-      <w:proofErr w:type="spellEnd"/>
-      <w:r>
-        <w:rPr>
-          <w:rFonts w:asciiTheme="majorHAnsi" w:hAnsiTheme="majorHAnsi" w:cstheme="majorHAnsi"/>
-          <w:kern w:val="1"/>
-        </w:rPr>
-        <w:t xml:space="preserve"> (esempio: </w:t>
-      </w:r>
-      <w:proofErr w:type="spellStart"/>
-      <w:r>
-        <w:rPr>
-          <w:rFonts w:asciiTheme="majorHAnsi" w:hAnsiTheme="majorHAnsi" w:cstheme="majorHAnsi"/>
-          <w:kern w:val="1"/>
-        </w:rPr>
-        <w:t>navigation</w:t>
-      </w:r>
-      <w:proofErr w:type="spellEnd"/>
-      <w:r>
-        <w:rPr>
-          <w:rFonts w:asciiTheme="majorHAnsi" w:hAnsiTheme="majorHAnsi" w:cstheme="majorHAnsi"/>
-          <w:kern w:val="1"/>
-        </w:rPr>
-        <w:t xml:space="preserve">, </w:t>
-      </w:r>
-      <w:proofErr w:type="spellStart"/>
-      <w:r>
-        <w:rPr>
-          <w:rFonts w:asciiTheme="majorHAnsi" w:hAnsiTheme="majorHAnsi" w:cstheme="majorHAnsi"/>
-          <w:kern w:val="1"/>
-        </w:rPr>
-        <w:t>section</w:t>
-      </w:r>
-      <w:proofErr w:type="spellEnd"/>
-      <w:r>
-        <w:rPr>
-          <w:rFonts w:asciiTheme="majorHAnsi" w:hAnsiTheme="majorHAnsi" w:cstheme="majorHAnsi"/>
-          <w:kern w:val="1"/>
-        </w:rPr>
-        <w:t xml:space="preserve">, </w:t>
-      </w:r>
-      <w:proofErr w:type="spellStart"/>
-      <w:r>
-        <w:rPr>
-          <w:rFonts w:asciiTheme="majorHAnsi" w:hAnsiTheme="majorHAnsi" w:cstheme="majorHAnsi"/>
-          <w:kern w:val="1"/>
-        </w:rPr>
-        <w:t>etc</w:t>
-      </w:r>
-      <w:proofErr w:type="spellEnd"/>
-      <w:r>
-        <w:rPr>
-          <w:rFonts w:asciiTheme="majorHAnsi" w:hAnsiTheme="majorHAnsi" w:cstheme="majorHAnsi"/>
-          <w:kern w:val="1"/>
-        </w:rPr>
-        <w:t>…)</w:t>
+        <w:t>Aggiunta di nuovi elementi semantici, che fanno parte della categoria sectioning (esempio: navigation, section, etc…)</w:t>
       </w:r>
     </w:p>
     <w:p>
@@ -1194,90 +951,22 @@
           <w:b/>
           <w:bdr w:val="none" w:sz="0" w:space="0" w:color="auto" w:frame="1"/>
         </w:rPr>
-        <w:t xml:space="preserve">Descrivere le principali differenze tra </w:t>
-      </w:r>
-      <w:proofErr w:type="spellStart"/>
-      <w:r>
-        <w:rPr>
-          <w:rFonts w:ascii="Arial" w:hAnsi="Arial" w:cs="Arial"/>
-          <w:b/>
-          <w:bdr w:val="none" w:sz="0" w:space="0" w:color="auto" w:frame="1"/>
-        </w:rPr>
-        <w:t>usability</w:t>
-      </w:r>
-      <w:proofErr w:type="spellEnd"/>
-      <w:r>
-        <w:rPr>
-          <w:rFonts w:ascii="Arial" w:hAnsi="Arial" w:cs="Arial"/>
-          <w:b/>
-          <w:bdr w:val="none" w:sz="0" w:space="0" w:color="auto" w:frame="1"/>
-        </w:rPr>
-        <w:t xml:space="preserve"> e user </w:t>
-      </w:r>
-      <w:proofErr w:type="spellStart"/>
-      <w:r>
-        <w:rPr>
-          <w:rFonts w:ascii="Arial" w:hAnsi="Arial" w:cs="Arial"/>
-          <w:b/>
-          <w:bdr w:val="none" w:sz="0" w:space="0" w:color="auto" w:frame="1"/>
-        </w:rPr>
-        <w:t>experience</w:t>
-      </w:r>
-      <w:proofErr w:type="spellEnd"/>
-      <w:r>
-        <w:rPr>
-          <w:rFonts w:ascii="Arial" w:hAnsi="Arial" w:cs="Arial"/>
-          <w:b/>
-          <w:bdr w:val="none" w:sz="0" w:space="0" w:color="auto" w:frame="1"/>
-        </w:rPr>
-        <w:t>:</w:t>
-      </w:r>
-    </w:p>
-    <w:p>
-      <w:pPr>
-        <w:rPr>
-          <w:rFonts w:asciiTheme="majorHAnsi" w:hAnsiTheme="majorHAnsi" w:cstheme="majorHAnsi"/>
-          <w:bdr w:val="none" w:sz="0" w:space="0" w:color="auto" w:frame="1"/>
-        </w:rPr>
-      </w:pPr>
-      <w:r>
-        <w:rPr>
-          <w:rFonts w:asciiTheme="majorHAnsi" w:hAnsiTheme="majorHAnsi" w:cstheme="majorHAnsi"/>
-          <w:bdr w:val="none" w:sz="0" w:space="0" w:color="auto" w:frame="1"/>
-        </w:rPr>
-        <w:t xml:space="preserve">La principale differenza è che la user </w:t>
-      </w:r>
-      <w:proofErr w:type="spellStart"/>
-      <w:r>
-        <w:rPr>
-          <w:rFonts w:asciiTheme="majorHAnsi" w:hAnsiTheme="majorHAnsi" w:cstheme="majorHAnsi"/>
-          <w:bdr w:val="none" w:sz="0" w:space="0" w:color="auto" w:frame="1"/>
-        </w:rPr>
-        <w:t>experience</w:t>
-      </w:r>
-      <w:proofErr w:type="spellEnd"/>
-      <w:r>
-        <w:rPr>
-          <w:rFonts w:asciiTheme="majorHAnsi" w:hAnsiTheme="majorHAnsi" w:cstheme="majorHAnsi"/>
-          <w:bdr w:val="none" w:sz="0" w:space="0" w:color="auto" w:frame="1"/>
-        </w:rPr>
-        <w:t xml:space="preserve"> da una piacevole esperienza all’utente; mentre la </w:t>
-      </w:r>
-      <w:proofErr w:type="spellStart"/>
-      <w:r>
-        <w:rPr>
-          <w:rFonts w:asciiTheme="majorHAnsi" w:hAnsiTheme="majorHAnsi" w:cstheme="majorHAnsi"/>
-          <w:bdr w:val="none" w:sz="0" w:space="0" w:color="auto" w:frame="1"/>
-        </w:rPr>
-        <w:t>usability</w:t>
-      </w:r>
-      <w:proofErr w:type="spellEnd"/>
-      <w:r>
-        <w:rPr>
-          <w:rFonts w:asciiTheme="majorHAnsi" w:hAnsiTheme="majorHAnsi" w:cstheme="majorHAnsi"/>
-          <w:bdr w:val="none" w:sz="0" w:space="0" w:color="auto" w:frame="1"/>
-        </w:rPr>
-        <w:t xml:space="preserve"> punta ad un sistema più semplice e veloce</w:t>
+        <w:t>Descrivere le principali differenze tra usability e user experience:</w:t>
+      </w:r>
+    </w:p>
+    <w:p>
+      <w:pPr>
+        <w:rPr>
+          <w:rFonts w:asciiTheme="majorHAnsi" w:hAnsiTheme="majorHAnsi" w:cstheme="majorHAnsi"/>
+          <w:bdr w:val="none" w:sz="0" w:space="0" w:color="auto" w:frame="1"/>
+        </w:rPr>
+      </w:pPr>
+      <w:r>
+        <w:rPr>
+          <w:rFonts w:asciiTheme="majorHAnsi" w:hAnsiTheme="majorHAnsi" w:cstheme="majorHAnsi"/>
+          <w:bdr w:val="none" w:sz="0" w:space="0" w:color="auto" w:frame="1"/>
+        </w:rPr>
+        <w:t>La principale differenza è che la user experience da una piacevole esperienza all’utente; mentre la usability punta ad un sistema più semplice e veloce</w:t>
       </w:r>
       <w:r>
         <w:rPr>
@@ -1299,87 +988,7 @@
           <w:rFonts w:asciiTheme="majorHAnsi" w:hAnsiTheme="majorHAnsi" w:cstheme="majorHAnsi"/>
           <w:bdr w:val="none" w:sz="0" w:space="0" w:color="auto" w:frame="1"/>
         </w:rPr>
-        <w:t xml:space="preserve">La </w:t>
-      </w:r>
-      <w:proofErr w:type="spellStart"/>
-      <w:r>
-        <w:rPr>
-          <w:rFonts w:asciiTheme="majorHAnsi" w:hAnsiTheme="majorHAnsi" w:cstheme="majorHAnsi"/>
-          <w:bdr w:val="none" w:sz="0" w:space="0" w:color="auto" w:frame="1"/>
-        </w:rPr>
-        <w:t>usability</w:t>
-      </w:r>
-      <w:proofErr w:type="spellEnd"/>
-      <w:r>
-        <w:rPr>
-          <w:rFonts w:asciiTheme="majorHAnsi" w:hAnsiTheme="majorHAnsi" w:cstheme="majorHAnsi"/>
-          <w:bdr w:val="none" w:sz="0" w:space="0" w:color="auto" w:frame="1"/>
-        </w:rPr>
-        <w:t xml:space="preserve"> e la user </w:t>
-      </w:r>
-      <w:proofErr w:type="spellStart"/>
-      <w:r>
-        <w:rPr>
-          <w:rFonts w:asciiTheme="majorHAnsi" w:hAnsiTheme="majorHAnsi" w:cstheme="majorHAnsi"/>
-          <w:bdr w:val="none" w:sz="0" w:space="0" w:color="auto" w:frame="1"/>
-        </w:rPr>
-        <w:t>experience</w:t>
-      </w:r>
-      <w:proofErr w:type="spellEnd"/>
-      <w:r>
-        <w:rPr>
-          <w:rFonts w:asciiTheme="majorHAnsi" w:hAnsiTheme="majorHAnsi" w:cstheme="majorHAnsi"/>
-          <w:bdr w:val="none" w:sz="0" w:space="0" w:color="auto" w:frame="1"/>
-        </w:rPr>
-        <w:t xml:space="preserve"> sono due concetti correlati; la </w:t>
-      </w:r>
-      <w:proofErr w:type="spellStart"/>
-      <w:r>
-        <w:rPr>
-          <w:rFonts w:asciiTheme="majorHAnsi" w:hAnsiTheme="majorHAnsi" w:cstheme="majorHAnsi"/>
-          <w:bdr w:val="none" w:sz="0" w:space="0" w:color="auto" w:frame="1"/>
-        </w:rPr>
-        <w:t>usability</w:t>
-      </w:r>
-      <w:proofErr w:type="spellEnd"/>
-      <w:r>
-        <w:rPr>
-          <w:rFonts w:asciiTheme="majorHAnsi" w:hAnsiTheme="majorHAnsi" w:cstheme="majorHAnsi"/>
-          <w:bdr w:val="none" w:sz="0" w:space="0" w:color="auto" w:frame="1"/>
-        </w:rPr>
-        <w:t xml:space="preserve"> si concentra sulla facilità e efficacia nell’uso del prodotto, mentre la user </w:t>
-      </w:r>
-      <w:proofErr w:type="spellStart"/>
-      <w:r>
-        <w:rPr>
-          <w:rFonts w:asciiTheme="majorHAnsi" w:hAnsiTheme="majorHAnsi" w:cstheme="majorHAnsi"/>
-          <w:bdr w:val="none" w:sz="0" w:space="0" w:color="auto" w:frame="1"/>
-        </w:rPr>
-        <w:t>experience</w:t>
-      </w:r>
-      <w:proofErr w:type="spellEnd"/>
-      <w:r>
-        <w:rPr>
-          <w:rFonts w:asciiTheme="majorHAnsi" w:hAnsiTheme="majorHAnsi" w:cstheme="majorHAnsi"/>
-          <w:bdr w:val="none" w:sz="0" w:space="0" w:color="auto" w:frame="1"/>
-        </w:rPr>
-        <w:t xml:space="preserve"> si estende oltre la semplice </w:t>
-      </w:r>
-      <w:proofErr w:type="spellStart"/>
-      <w:r>
-        <w:rPr>
-          <w:rFonts w:asciiTheme="majorHAnsi" w:hAnsiTheme="majorHAnsi" w:cstheme="majorHAnsi"/>
-          <w:bdr w:val="none" w:sz="0" w:space="0" w:color="auto" w:frame="1"/>
-        </w:rPr>
-        <w:t>usability</w:t>
-      </w:r>
-      <w:proofErr w:type="spellEnd"/>
-      <w:r>
-        <w:rPr>
-          <w:rFonts w:asciiTheme="majorHAnsi" w:hAnsiTheme="majorHAnsi" w:cstheme="majorHAnsi"/>
-          <w:bdr w:val="none" w:sz="0" w:space="0" w:color="auto" w:frame="1"/>
-        </w:rPr>
-        <w:t xml:space="preserve"> includendo aspetti più ampli nell’interazione per creare un’esperienza completa e soddisfacente per l’utente.</w:t>
+        <w:t>La usability e la user experience sono due concetti correlati; la usability si concentra sulla facilità e efficacia nell’uso del prodotto, mentre la user experience si estende oltre la semplice usability includendo aspetti più ampli nell’interazione per creare un’esperienza completa e soddisfacente per l’utente.</w:t>
       </w:r>
     </w:p>
     <w:p>
@@ -1636,27 +1245,7 @@
           <w:bdr w:val="none" w:sz="0" w:space="0" w:color="auto" w:frame="1"/>
           <w:lang w:eastAsia="it-IT"/>
         </w:rPr>
-        <w:t>dove ogni valore di val (</w:t>
-      </w:r>
-      <w:proofErr w:type="spellStart"/>
-      <w:r>
-        <w:rPr>
-          <w:rFonts w:asciiTheme="majorHAnsi" w:eastAsia="Times New Roman" w:hAnsiTheme="majorHAnsi" w:cstheme="majorHAnsi"/>
-          <w:color w:val="000000"/>
-          <w:bdr w:val="none" w:sz="0" w:space="0" w:color="auto" w:frame="1"/>
-          <w:lang w:eastAsia="it-IT"/>
-        </w:rPr>
-        <w:t>rgb</w:t>
-      </w:r>
-      <w:proofErr w:type="spellEnd"/>
-      <w:r>
-        <w:rPr>
-          <w:rFonts w:asciiTheme="majorHAnsi" w:eastAsia="Times New Roman" w:hAnsiTheme="majorHAnsi" w:cstheme="majorHAnsi"/>
-          <w:color w:val="000000"/>
-          <w:bdr w:val="none" w:sz="0" w:space="0" w:color="auto" w:frame="1"/>
-          <w:lang w:eastAsia="it-IT"/>
-        </w:rPr>
-        <w:t xml:space="preserve"> (val, val, val, opa)) è un valore tra 0 e 255; mentre opa stabilisce la trasparenza del colore;</w:t>
+        <w:t>dove ogni valore di val (rgb (val, val, val, opa)) è un valore tra 0 e 255; mentre opa stabilisce la trasparenza del colore;</w:t>
       </w:r>
     </w:p>
     <w:p>
@@ -1682,87 +1271,7 @@
           <w:bdr w:val="none" w:sz="0" w:space="0" w:color="auto" w:frame="1"/>
           <w:lang w:eastAsia="it-IT"/>
         </w:rPr>
-        <w:t xml:space="preserve">HSL che è l’acronimo di </w:t>
-      </w:r>
-      <w:proofErr w:type="spellStart"/>
-      <w:r>
-        <w:rPr>
-          <w:rFonts w:asciiTheme="majorHAnsi" w:eastAsia="Times New Roman" w:hAnsiTheme="majorHAnsi" w:cstheme="majorHAnsi"/>
-          <w:color w:val="000000"/>
-          <w:bdr w:val="none" w:sz="0" w:space="0" w:color="auto" w:frame="1"/>
-          <w:lang w:eastAsia="it-IT"/>
-        </w:rPr>
-        <w:t>Hue</w:t>
-      </w:r>
-      <w:proofErr w:type="spellEnd"/>
-      <w:r>
-        <w:rPr>
-          <w:rFonts w:asciiTheme="majorHAnsi" w:eastAsia="Times New Roman" w:hAnsiTheme="majorHAnsi" w:cstheme="majorHAnsi"/>
-          <w:color w:val="000000"/>
-          <w:bdr w:val="none" w:sz="0" w:space="0" w:color="auto" w:frame="1"/>
-          <w:lang w:eastAsia="it-IT"/>
-        </w:rPr>
-        <w:t xml:space="preserve">, </w:t>
-      </w:r>
-      <w:proofErr w:type="spellStart"/>
-      <w:r>
-        <w:rPr>
-          <w:rFonts w:asciiTheme="majorHAnsi" w:eastAsia="Times New Roman" w:hAnsiTheme="majorHAnsi" w:cstheme="majorHAnsi"/>
-          <w:color w:val="000000"/>
-          <w:bdr w:val="none" w:sz="0" w:space="0" w:color="auto" w:frame="1"/>
-          <w:lang w:eastAsia="it-IT"/>
-        </w:rPr>
-        <w:t>Saturarion</w:t>
-      </w:r>
-      <w:proofErr w:type="spellEnd"/>
-      <w:r>
-        <w:rPr>
-          <w:rFonts w:asciiTheme="majorHAnsi" w:eastAsia="Times New Roman" w:hAnsiTheme="majorHAnsi" w:cstheme="majorHAnsi"/>
-          <w:color w:val="000000"/>
-          <w:bdr w:val="none" w:sz="0" w:space="0" w:color="auto" w:frame="1"/>
-          <w:lang w:eastAsia="it-IT"/>
-        </w:rPr>
-        <w:t xml:space="preserve"> e </w:t>
-      </w:r>
-      <w:proofErr w:type="spellStart"/>
-      <w:r>
-        <w:rPr>
-          <w:rFonts w:asciiTheme="majorHAnsi" w:eastAsia="Times New Roman" w:hAnsiTheme="majorHAnsi" w:cstheme="majorHAnsi"/>
-          <w:color w:val="000000"/>
-          <w:bdr w:val="none" w:sz="0" w:space="0" w:color="auto" w:frame="1"/>
-          <w:lang w:eastAsia="it-IT"/>
-        </w:rPr>
-        <w:t>Lightness</w:t>
-      </w:r>
-      <w:proofErr w:type="spellEnd"/>
-      <w:r>
-        <w:rPr>
-          <w:rFonts w:asciiTheme="majorHAnsi" w:eastAsia="Times New Roman" w:hAnsiTheme="majorHAnsi" w:cstheme="majorHAnsi"/>
-          <w:color w:val="000000"/>
-          <w:bdr w:val="none" w:sz="0" w:space="0" w:color="auto" w:frame="1"/>
-          <w:lang w:eastAsia="it-IT"/>
-        </w:rPr>
-        <w:t xml:space="preserve">, fa riferimento al cerchi cromatico di colori, dove: h è il grado dell’angolo del cerchio, s è la saturazione del colore e l indica la luminosità. In CSS si scrive come </w:t>
-      </w:r>
-      <w:proofErr w:type="spellStart"/>
-      <w:r>
-        <w:rPr>
-          <w:rFonts w:asciiTheme="majorHAnsi" w:eastAsia="Times New Roman" w:hAnsiTheme="majorHAnsi" w:cstheme="majorHAnsi"/>
-          <w:color w:val="000000"/>
-          <w:bdr w:val="none" w:sz="0" w:space="0" w:color="auto" w:frame="1"/>
-          <w:lang w:eastAsia="it-IT"/>
-        </w:rPr>
-        <w:t>hsl</w:t>
-      </w:r>
-      <w:proofErr w:type="spellEnd"/>
-      <w:r>
-        <w:rPr>
-          <w:rFonts w:asciiTheme="majorHAnsi" w:eastAsia="Times New Roman" w:hAnsiTheme="majorHAnsi" w:cstheme="majorHAnsi"/>
-          <w:color w:val="000000"/>
-          <w:bdr w:val="none" w:sz="0" w:space="0" w:color="auto" w:frame="1"/>
-          <w:lang w:eastAsia="it-IT"/>
-        </w:rPr>
-        <w:t>(h, s, l).</w:t>
+        <w:t>HSL che è l’acronimo di Hue, Saturarion e Lightness, fa riferimento al cerchi cromatico di colori, dove: h è il grado dell’angolo del cerchio, s è la saturazione del colore e l indica la luminosità. In CSS si scrive come hsl(h, s, l).</w:t>
       </w:r>
     </w:p>
     <w:p>
@@ -1887,25 +1396,7 @@
           <w:color w:val="000000"/>
           <w:lang w:eastAsia="it-IT"/>
         </w:rPr>
-        <w:t xml:space="preserve">I principali problemi di accessibilità che potrebbe avere questa </w:t>
-      </w:r>
-      <w:proofErr w:type="spellStart"/>
-      <w:r>
-        <w:rPr>
-          <w:rFonts w:asciiTheme="majorHAnsi" w:eastAsia="Times New Roman" w:hAnsiTheme="majorHAnsi" w:cstheme="majorHAnsi"/>
-          <w:color w:val="000000"/>
-          <w:lang w:eastAsia="it-IT"/>
-        </w:rPr>
-        <w:t>form</w:t>
-      </w:r>
-      <w:proofErr w:type="spellEnd"/>
-      <w:r>
-        <w:rPr>
-          <w:rFonts w:asciiTheme="majorHAnsi" w:eastAsia="Times New Roman" w:hAnsiTheme="majorHAnsi" w:cstheme="majorHAnsi"/>
-          <w:color w:val="000000"/>
-          <w:lang w:eastAsia="it-IT"/>
-        </w:rPr>
-        <w:t xml:space="preserve"> sono </w:t>
+        <w:t xml:space="preserve">I principali problemi di accessibilità che potrebbe avere questa form sono </w:t>
       </w:r>
       <w:r>
         <w:rPr>
@@ -2009,25 +1500,7 @@
           <w:color w:val="000000"/>
           <w:lang w:eastAsia="it-IT"/>
         </w:rPr>
-        <w:t xml:space="preserve">el label sui radio </w:t>
-      </w:r>
-      <w:proofErr w:type="spellStart"/>
-      <w:r>
-        <w:rPr>
-          <w:rFonts w:asciiTheme="majorHAnsi" w:eastAsia="Times New Roman" w:hAnsiTheme="majorHAnsi" w:cstheme="majorHAnsi"/>
-          <w:color w:val="000000"/>
-          <w:lang w:eastAsia="it-IT"/>
-        </w:rPr>
-        <w:t>button</w:t>
-      </w:r>
-      <w:proofErr w:type="spellEnd"/>
-      <w:r>
-        <w:rPr>
-          <w:rFonts w:asciiTheme="majorHAnsi" w:eastAsia="Times New Roman" w:hAnsiTheme="majorHAnsi" w:cstheme="majorHAnsi"/>
-          <w:color w:val="000000"/>
-          <w:lang w:eastAsia="it-IT"/>
-        </w:rPr>
-        <w:t>, per far capire che quella è la selezione del sesso della persona.</w:t>
+        <w:t>el label sui radio button, per far capire che quella è la selezione del sesso della persona.</w:t>
       </w:r>
     </w:p>
     <w:p>
@@ -2051,43 +1524,7 @@
           <w:color w:val="000000"/>
           <w:lang w:eastAsia="it-IT"/>
         </w:rPr>
-        <w:t xml:space="preserve">Di </w:t>
-      </w:r>
-      <w:proofErr w:type="spellStart"/>
-      <w:r>
-        <w:rPr>
-          <w:rFonts w:asciiTheme="majorHAnsi" w:eastAsia="Times New Roman" w:hAnsiTheme="majorHAnsi" w:cstheme="majorHAnsi"/>
-          <w:color w:val="000000"/>
-          <w:lang w:eastAsia="it-IT"/>
-        </w:rPr>
-        <w:t>fieldset</w:t>
-      </w:r>
-      <w:proofErr w:type="spellEnd"/>
-      <w:r>
-        <w:rPr>
-          <w:rFonts w:asciiTheme="majorHAnsi" w:eastAsia="Times New Roman" w:hAnsiTheme="majorHAnsi" w:cstheme="majorHAnsi"/>
-          <w:color w:val="000000"/>
-          <w:lang w:eastAsia="it-IT"/>
-        </w:rPr>
-        <w:t xml:space="preserve"> per tutta la </w:t>
-      </w:r>
-      <w:proofErr w:type="spellStart"/>
-      <w:r>
-        <w:rPr>
-          <w:rFonts w:asciiTheme="majorHAnsi" w:eastAsia="Times New Roman" w:hAnsiTheme="majorHAnsi" w:cstheme="majorHAnsi"/>
-          <w:color w:val="000000"/>
-          <w:lang w:eastAsia="it-IT"/>
-        </w:rPr>
-        <w:t>form</w:t>
-      </w:r>
-      <w:proofErr w:type="spellEnd"/>
-      <w:r>
-        <w:rPr>
-          <w:rFonts w:asciiTheme="majorHAnsi" w:eastAsia="Times New Roman" w:hAnsiTheme="majorHAnsi" w:cstheme="majorHAnsi"/>
-          <w:color w:val="000000"/>
-          <w:lang w:eastAsia="it-IT"/>
-        </w:rPr>
-        <w:t xml:space="preserve"> per far capire che fa riferimento all’inserimento di dati di una persona.</w:t>
+        <w:t>Di fieldset per tutta la form per far capire che fa riferimento all’inserimento di dati di una persona.</w:t>
       </w:r>
     </w:p>
     <w:p>
@@ -2203,25 +1640,7 @@
           <w:color w:val="000000"/>
           <w:lang w:eastAsia="it-IT"/>
         </w:rPr>
-        <w:t xml:space="preserve">I principali problemi di accessibilità che potrebbe avere questa </w:t>
-      </w:r>
-      <w:proofErr w:type="spellStart"/>
-      <w:r>
-        <w:rPr>
-          <w:rFonts w:asciiTheme="majorHAnsi" w:eastAsia="Times New Roman" w:hAnsiTheme="majorHAnsi" w:cstheme="majorHAnsi"/>
-          <w:color w:val="000000"/>
-          <w:lang w:eastAsia="it-IT"/>
-        </w:rPr>
-        <w:t>form</w:t>
-      </w:r>
-      <w:proofErr w:type="spellEnd"/>
-      <w:r>
-        <w:rPr>
-          <w:rFonts w:asciiTheme="majorHAnsi" w:eastAsia="Times New Roman" w:hAnsiTheme="majorHAnsi" w:cstheme="majorHAnsi"/>
-          <w:color w:val="000000"/>
-          <w:lang w:eastAsia="it-IT"/>
-        </w:rPr>
-        <w:t xml:space="preserve"> sono:</w:t>
+        <w:t>I principali problemi di accessibilità che potrebbe avere questa form sono:</w:t>
       </w:r>
     </w:p>
     <w:p>
@@ -2296,61 +1715,7 @@
           <w:color w:val="000000"/>
           <w:lang w:eastAsia="it-IT"/>
         </w:rPr>
-        <w:t xml:space="preserve">La mancanza di </w:t>
-      </w:r>
-      <w:proofErr w:type="spellStart"/>
-      <w:r>
-        <w:rPr>
-          <w:rFonts w:asciiTheme="majorHAnsi" w:eastAsia="Times New Roman" w:hAnsiTheme="majorHAnsi" w:cstheme="majorHAnsi"/>
-          <w:color w:val="000000"/>
-          <w:lang w:eastAsia="it-IT"/>
-        </w:rPr>
-        <w:t>fieldset</w:t>
-      </w:r>
-      <w:proofErr w:type="spellEnd"/>
-      <w:r>
-        <w:rPr>
-          <w:rFonts w:asciiTheme="majorHAnsi" w:eastAsia="Times New Roman" w:hAnsiTheme="majorHAnsi" w:cstheme="majorHAnsi"/>
-          <w:color w:val="000000"/>
-          <w:lang w:eastAsia="it-IT"/>
-        </w:rPr>
-        <w:t xml:space="preserve"> e </w:t>
-      </w:r>
-      <w:proofErr w:type="spellStart"/>
-      <w:r>
-        <w:rPr>
-          <w:rFonts w:asciiTheme="majorHAnsi" w:eastAsia="Times New Roman" w:hAnsiTheme="majorHAnsi" w:cstheme="majorHAnsi"/>
-          <w:color w:val="000000"/>
-          <w:lang w:eastAsia="it-IT"/>
-        </w:rPr>
-        <w:t>legend</w:t>
-      </w:r>
-      <w:proofErr w:type="spellEnd"/>
-      <w:r>
-        <w:rPr>
-          <w:rFonts w:asciiTheme="majorHAnsi" w:eastAsia="Times New Roman" w:hAnsiTheme="majorHAnsi" w:cstheme="majorHAnsi"/>
-          <w:color w:val="000000"/>
-          <w:lang w:eastAsia="it-IT"/>
-        </w:rPr>
-        <w:t xml:space="preserve"> che racchiude il </w:t>
-      </w:r>
-      <w:proofErr w:type="spellStart"/>
-      <w:r>
-        <w:rPr>
-          <w:rFonts w:asciiTheme="majorHAnsi" w:eastAsia="Times New Roman" w:hAnsiTheme="majorHAnsi" w:cstheme="majorHAnsi"/>
-          <w:color w:val="000000"/>
-          <w:lang w:eastAsia="it-IT"/>
-        </w:rPr>
-        <w:t>form</w:t>
-      </w:r>
-      <w:proofErr w:type="spellEnd"/>
-      <w:r>
-        <w:rPr>
-          <w:rFonts w:asciiTheme="majorHAnsi" w:eastAsia="Times New Roman" w:hAnsiTheme="majorHAnsi" w:cstheme="majorHAnsi"/>
-          <w:color w:val="000000"/>
-          <w:lang w:eastAsia="it-IT"/>
-        </w:rPr>
-        <w:t>.</w:t>
+        <w:t>La mancanza di fieldset e legend che racchiude il form.</w:t>
       </w:r>
     </w:p>
     <w:p>
@@ -2753,480 +2118,154 @@
           <w:bdr w:val="none" w:sz="0" w:space="0" w:color="auto" w:frame="1"/>
           <w:lang w:eastAsia="it-IT"/>
         </w:rPr>
-        <w:t xml:space="preserve">; ma anche la mancanza di un attributo </w:t>
-      </w:r>
-      <w:proofErr w:type="spellStart"/>
-      <w:r>
-        <w:rPr>
-          <w:rFonts w:asciiTheme="majorHAnsi" w:eastAsia="Times New Roman" w:hAnsiTheme="majorHAnsi" w:cstheme="majorHAnsi"/>
-          <w:color w:val="000000"/>
-          <w:bdr w:val="none" w:sz="0" w:space="0" w:color="auto" w:frame="1"/>
-          <w:lang w:eastAsia="it-IT"/>
-        </w:rPr>
-        <w:t>longdesc</w:t>
-      </w:r>
-      <w:proofErr w:type="spellEnd"/>
-      <w:r>
-        <w:rPr>
-          <w:rFonts w:asciiTheme="majorHAnsi" w:eastAsia="Times New Roman" w:hAnsiTheme="majorHAnsi" w:cstheme="majorHAnsi"/>
-          <w:color w:val="000000"/>
-          <w:bdr w:val="none" w:sz="0" w:space="0" w:color="auto" w:frame="1"/>
-          <w:lang w:eastAsia="it-IT"/>
-        </w:rPr>
-        <w:t>, in cui in un .</w:t>
-      </w:r>
-      <w:proofErr w:type="spellStart"/>
-      <w:r>
-        <w:rPr>
-          <w:rFonts w:asciiTheme="majorHAnsi" w:eastAsia="Times New Roman" w:hAnsiTheme="majorHAnsi" w:cstheme="majorHAnsi"/>
-          <w:color w:val="000000"/>
-          <w:bdr w:val="none" w:sz="0" w:space="0" w:color="auto" w:frame="1"/>
-          <w:lang w:eastAsia="it-IT"/>
-        </w:rPr>
-        <w:t>txt</w:t>
-      </w:r>
-      <w:proofErr w:type="spellEnd"/>
-      <w:r>
-        <w:rPr>
-          <w:rFonts w:asciiTheme="majorHAnsi" w:eastAsia="Times New Roman" w:hAnsiTheme="majorHAnsi" w:cstheme="majorHAnsi"/>
-          <w:color w:val="000000"/>
-          <w:bdr w:val="none" w:sz="0" w:space="0" w:color="auto" w:frame="1"/>
-          <w:lang w:eastAsia="it-IT"/>
-        </w:rPr>
-        <w:t xml:space="preserve"> descrive la complessità dell’immagine ed infine uno può farla diventare una mappa con tanti alt che descrivono i vari livelli ISO che sono collegati a delle pagine web che spiegano come funziona.</w:t>
-      </w:r>
-    </w:p>
-    <w:p>
-      <w:pPr>
-        <w:spacing w:after="0" w:line="240" w:lineRule="auto"/>
-        <w:textAlignment w:val="baseline"/>
-        <w:rPr>
-          <w:rFonts w:ascii="Arial" w:eastAsia="Times New Roman" w:hAnsi="Arial" w:cs="Arial"/>
-          <w:b/>
-          <w:color w:val="000000"/>
-          <w:bdr w:val="none" w:sz="0" w:space="0" w:color="auto" w:frame="1"/>
-          <w:lang w:eastAsia="it-IT"/>
-        </w:rPr>
-      </w:pPr>
-    </w:p>
-    <w:p>
-      <w:pPr>
-        <w:spacing w:after="0" w:line="240" w:lineRule="auto"/>
-        <w:textAlignment w:val="baseline"/>
-        <w:rPr>
-          <w:rFonts w:ascii="Arial" w:eastAsia="Times New Roman" w:hAnsi="Arial" w:cs="Arial"/>
-          <w:b/>
-          <w:color w:val="000000"/>
-          <w:bdr w:val="none" w:sz="0" w:space="0" w:color="auto" w:frame="1"/>
-          <w:lang w:eastAsia="it-IT"/>
-        </w:rPr>
-      </w:pPr>
-      <w:r>
-        <w:rPr>
-          <w:rFonts w:ascii="Arial" w:eastAsia="Times New Roman" w:hAnsi="Arial" w:cs="Arial"/>
-          <w:b/>
-          <w:color w:val="000000"/>
-          <w:bdr w:val="none" w:sz="0" w:space="0" w:color="auto" w:frame="1"/>
-          <w:lang w:eastAsia="it-IT"/>
-        </w:rPr>
-        <w:t xml:space="preserve">Dare una definizione di user </w:t>
-      </w:r>
-      <w:proofErr w:type="spellStart"/>
-      <w:r>
-        <w:rPr>
-          <w:rFonts w:ascii="Arial" w:eastAsia="Times New Roman" w:hAnsi="Arial" w:cs="Arial"/>
-          <w:b/>
-          <w:color w:val="000000"/>
-          <w:bdr w:val="none" w:sz="0" w:space="0" w:color="auto" w:frame="1"/>
-          <w:lang w:eastAsia="it-IT"/>
-        </w:rPr>
-        <w:t>experience</w:t>
-      </w:r>
-      <w:proofErr w:type="spellEnd"/>
-      <w:r>
-        <w:rPr>
-          <w:rFonts w:ascii="Arial" w:eastAsia="Times New Roman" w:hAnsi="Arial" w:cs="Arial"/>
-          <w:b/>
-          <w:color w:val="000000"/>
-          <w:bdr w:val="none" w:sz="0" w:space="0" w:color="auto" w:frame="1"/>
-          <w:lang w:eastAsia="it-IT"/>
-        </w:rPr>
-        <w:t xml:space="preserve"> e descrivere un caso di design centrato sull’utente.</w:t>
-      </w:r>
-    </w:p>
-    <w:p>
-      <w:pPr>
-        <w:spacing w:after="0" w:line="240" w:lineRule="auto"/>
-        <w:textAlignment w:val="baseline"/>
-        <w:rPr>
-          <w:rFonts w:ascii="Arial" w:eastAsia="Times New Roman" w:hAnsi="Arial" w:cs="Arial"/>
-          <w:b/>
-          <w:color w:val="000000"/>
-          <w:bdr w:val="none" w:sz="0" w:space="0" w:color="auto" w:frame="1"/>
-          <w:lang w:eastAsia="it-IT"/>
-        </w:rPr>
-      </w:pPr>
-    </w:p>
-    <w:p>
-      <w:pPr>
-        <w:spacing w:after="0" w:line="240" w:lineRule="auto"/>
-        <w:textAlignment w:val="baseline"/>
-        <w:rPr>
-          <w:rFonts w:asciiTheme="majorHAnsi" w:eastAsia="Times New Roman" w:hAnsiTheme="majorHAnsi" w:cstheme="majorHAnsi"/>
-          <w:color w:val="000000"/>
-          <w:lang w:eastAsia="it-IT"/>
-        </w:rPr>
-      </w:pPr>
-      <w:r>
-        <w:rPr>
-          <w:rFonts w:asciiTheme="majorHAnsi" w:eastAsia="Times New Roman" w:hAnsiTheme="majorHAnsi" w:cstheme="majorHAnsi"/>
-          <w:color w:val="000000"/>
-          <w:bdr w:val="none" w:sz="0" w:space="0" w:color="auto" w:frame="1"/>
-          <w:lang w:eastAsia="it-IT"/>
-        </w:rPr>
-        <w:t xml:space="preserve">L’user </w:t>
-      </w:r>
-      <w:proofErr w:type="spellStart"/>
-      <w:r>
-        <w:rPr>
-          <w:rFonts w:asciiTheme="majorHAnsi" w:eastAsia="Times New Roman" w:hAnsiTheme="majorHAnsi" w:cstheme="majorHAnsi"/>
-          <w:color w:val="000000"/>
-          <w:bdr w:val="none" w:sz="0" w:space="0" w:color="auto" w:frame="1"/>
-          <w:lang w:eastAsia="it-IT"/>
-        </w:rPr>
-        <w:t>experience</w:t>
-      </w:r>
-      <w:proofErr w:type="spellEnd"/>
-      <w:r>
-        <w:rPr>
-          <w:rFonts w:asciiTheme="majorHAnsi" w:eastAsia="Times New Roman" w:hAnsiTheme="majorHAnsi" w:cstheme="majorHAnsi"/>
-          <w:color w:val="000000"/>
-          <w:bdr w:val="none" w:sz="0" w:space="0" w:color="auto" w:frame="1"/>
-          <w:lang w:eastAsia="it-IT"/>
-        </w:rPr>
-        <w:t xml:space="preserve"> definisce quanta soddisfazione ti dà nel usare l’applicazione e quanto semplice è per te usarla in base al layout che è stato dato. </w:t>
-      </w:r>
-      <w:r>
-        <w:rPr>
-          <w:rFonts w:asciiTheme="majorHAnsi" w:eastAsia="Times New Roman" w:hAnsiTheme="majorHAnsi" w:cstheme="majorHAnsi"/>
-          <w:color w:val="000000"/>
-          <w:bdr w:val="none" w:sz="0" w:space="0" w:color="auto" w:frame="1"/>
-          <w:lang w:eastAsia="it-IT"/>
-        </w:rPr>
-        <w:t>Per un design user-</w:t>
-      </w:r>
-      <w:proofErr w:type="spellStart"/>
-      <w:r>
-        <w:rPr>
-          <w:rFonts w:asciiTheme="majorHAnsi" w:eastAsia="Times New Roman" w:hAnsiTheme="majorHAnsi" w:cstheme="majorHAnsi"/>
-          <w:color w:val="000000"/>
-          <w:bdr w:val="none" w:sz="0" w:space="0" w:color="auto" w:frame="1"/>
-          <w:lang w:eastAsia="it-IT"/>
-        </w:rPr>
-        <w:t>centered</w:t>
-      </w:r>
-      <w:proofErr w:type="spellEnd"/>
-      <w:r>
-        <w:rPr>
-          <w:rFonts w:asciiTheme="majorHAnsi" w:eastAsia="Times New Roman" w:hAnsiTheme="majorHAnsi" w:cstheme="majorHAnsi"/>
-          <w:color w:val="000000"/>
-          <w:bdr w:val="none" w:sz="0" w:space="0" w:color="auto" w:frame="1"/>
-          <w:lang w:eastAsia="it-IT"/>
-        </w:rPr>
-        <w:t xml:space="preserve"> è fondamentale centrare il target, cioè definire il gruppo di utente a cui si rivolge il progetto; creare </w:t>
-      </w:r>
-      <w:proofErr w:type="spellStart"/>
-      <w:r>
-        <w:rPr>
-          <w:rFonts w:asciiTheme="majorHAnsi" w:eastAsia="Times New Roman" w:hAnsiTheme="majorHAnsi" w:cstheme="majorHAnsi"/>
-          <w:color w:val="000000"/>
-          <w:bdr w:val="none" w:sz="0" w:space="0" w:color="auto" w:frame="1"/>
-          <w:lang w:eastAsia="it-IT"/>
-        </w:rPr>
-        <w:t>Personas</w:t>
-      </w:r>
-      <w:proofErr w:type="spellEnd"/>
-      <w:r>
-        <w:rPr>
-          <w:rFonts w:asciiTheme="majorHAnsi" w:eastAsia="Times New Roman" w:hAnsiTheme="majorHAnsi" w:cstheme="majorHAnsi"/>
-          <w:color w:val="000000"/>
-          <w:bdr w:val="none" w:sz="0" w:space="0" w:color="auto" w:frame="1"/>
-          <w:lang w:eastAsia="it-IT"/>
-        </w:rPr>
-        <w:t xml:space="preserve"> e </w:t>
-      </w:r>
-      <w:proofErr w:type="spellStart"/>
-      <w:r>
-        <w:rPr>
-          <w:rFonts w:asciiTheme="majorHAnsi" w:eastAsia="Times New Roman" w:hAnsiTheme="majorHAnsi" w:cstheme="majorHAnsi"/>
-          <w:color w:val="000000"/>
-          <w:bdr w:val="none" w:sz="0" w:space="0" w:color="auto" w:frame="1"/>
-          <w:lang w:eastAsia="it-IT"/>
-        </w:rPr>
-        <w:t>Scenarios</w:t>
-      </w:r>
-      <w:proofErr w:type="spellEnd"/>
-      <w:r>
-        <w:rPr>
-          <w:rFonts w:asciiTheme="majorHAnsi" w:eastAsia="Times New Roman" w:hAnsiTheme="majorHAnsi" w:cstheme="majorHAnsi"/>
-          <w:color w:val="000000"/>
-          <w:bdr w:val="none" w:sz="0" w:space="0" w:color="auto" w:frame="1"/>
-          <w:lang w:eastAsia="it-IT"/>
-        </w:rPr>
-        <w:t xml:space="preserve"> che servono per il supporto alla progettazione user-</w:t>
-      </w:r>
-      <w:proofErr w:type="spellStart"/>
-      <w:r>
-        <w:rPr>
-          <w:rFonts w:asciiTheme="majorHAnsi" w:eastAsia="Times New Roman" w:hAnsiTheme="majorHAnsi" w:cstheme="majorHAnsi"/>
-          <w:color w:val="000000"/>
-          <w:bdr w:val="none" w:sz="0" w:space="0" w:color="auto" w:frame="1"/>
-          <w:lang w:eastAsia="it-IT"/>
-        </w:rPr>
-        <w:t>centered</w:t>
-      </w:r>
-      <w:proofErr w:type="spellEnd"/>
-      <w:r>
-        <w:rPr>
-          <w:rFonts w:asciiTheme="majorHAnsi" w:eastAsia="Times New Roman" w:hAnsiTheme="majorHAnsi" w:cstheme="majorHAnsi"/>
-          <w:color w:val="000000"/>
-          <w:bdr w:val="none" w:sz="0" w:space="0" w:color="auto" w:frame="1"/>
-          <w:lang w:eastAsia="it-IT"/>
-        </w:rPr>
-        <w:t xml:space="preserve"> e un esempio in particolare può essere l’app </w:t>
-      </w:r>
-      <w:proofErr w:type="spellStart"/>
-      <w:r>
-        <w:rPr>
-          <w:rFonts w:asciiTheme="majorHAnsi" w:eastAsia="Times New Roman" w:hAnsiTheme="majorHAnsi" w:cstheme="majorHAnsi"/>
-          <w:color w:val="000000"/>
-          <w:bdr w:val="none" w:sz="0" w:space="0" w:color="auto" w:frame="1"/>
-          <w:lang w:eastAsia="it-IT"/>
-        </w:rPr>
-        <w:t>MyUnibo</w:t>
-      </w:r>
-      <w:proofErr w:type="spellEnd"/>
-      <w:r>
-        <w:rPr>
-          <w:rFonts w:asciiTheme="majorHAnsi" w:eastAsia="Times New Roman" w:hAnsiTheme="majorHAnsi" w:cstheme="majorHAnsi"/>
-          <w:color w:val="000000"/>
-          <w:bdr w:val="none" w:sz="0" w:space="0" w:color="auto" w:frame="1"/>
-          <w:lang w:eastAsia="it-IT"/>
-        </w:rPr>
-        <w:t xml:space="preserve"> che viene usata dai studenti universitari, quindi ci dovranno essere servizi che vengono usati abitualmente da loro, tipo: gestione del libretto, esami da sostenere, orari delle lezioni </w:t>
-      </w:r>
-      <w:proofErr w:type="spellStart"/>
-      <w:r>
-        <w:rPr>
-          <w:rFonts w:asciiTheme="majorHAnsi" w:eastAsia="Times New Roman" w:hAnsiTheme="majorHAnsi" w:cstheme="majorHAnsi"/>
-          <w:color w:val="000000"/>
-          <w:bdr w:val="none" w:sz="0" w:space="0" w:color="auto" w:frame="1"/>
-          <w:lang w:eastAsia="it-IT"/>
-        </w:rPr>
-        <w:t>etc</w:t>
-      </w:r>
-      <w:proofErr w:type="spellEnd"/>
-      <w:r>
-        <w:rPr>
-          <w:rFonts w:asciiTheme="majorHAnsi" w:eastAsia="Times New Roman" w:hAnsiTheme="majorHAnsi" w:cstheme="majorHAnsi"/>
-          <w:color w:val="000000"/>
-          <w:bdr w:val="none" w:sz="0" w:space="0" w:color="auto" w:frame="1"/>
-          <w:lang w:eastAsia="it-IT"/>
-        </w:rPr>
-        <w:t>…</w:t>
-      </w:r>
-    </w:p>
-    <w:p>
-      <w:pPr>
-        <w:spacing w:after="0" w:line="240" w:lineRule="auto"/>
-        <w:textAlignment w:val="baseline"/>
-        <w:rPr>
-          <w:rFonts w:ascii="Arial" w:eastAsia="Times New Roman" w:hAnsi="Arial" w:cs="Arial"/>
-          <w:b/>
-          <w:color w:val="000000"/>
-          <w:lang w:eastAsia="it-IT"/>
-        </w:rPr>
-      </w:pPr>
-    </w:p>
-    <w:p>
-      <w:pPr>
-        <w:spacing w:after="0" w:line="240" w:lineRule="auto"/>
-        <w:textAlignment w:val="baseline"/>
-        <w:rPr>
-          <w:rFonts w:ascii="Arial" w:eastAsia="Times New Roman" w:hAnsi="Arial" w:cs="Arial"/>
-          <w:b/>
-          <w:color w:val="000000"/>
-          <w:bdr w:val="none" w:sz="0" w:space="0" w:color="auto" w:frame="1"/>
-          <w:lang w:eastAsia="it-IT"/>
-        </w:rPr>
-      </w:pPr>
-      <w:r>
-        <w:rPr>
-          <w:rFonts w:ascii="Arial" w:eastAsia="Times New Roman" w:hAnsi="Arial" w:cs="Arial"/>
-          <w:b/>
-          <w:color w:val="000000"/>
-          <w:bdr w:val="none" w:sz="0" w:space="0" w:color="auto" w:frame="1"/>
-          <w:lang w:eastAsia="it-IT"/>
-        </w:rPr>
-        <w:t xml:space="preserve">Descrivere brevemente le principali differenze e analogie tra i </w:t>
-      </w:r>
-      <w:proofErr w:type="spellStart"/>
-      <w:r>
-        <w:rPr>
-          <w:rFonts w:ascii="Arial" w:eastAsia="Times New Roman" w:hAnsi="Arial" w:cs="Arial"/>
-          <w:b/>
-          <w:color w:val="000000"/>
-          <w:bdr w:val="none" w:sz="0" w:space="0" w:color="auto" w:frame="1"/>
-          <w:lang w:eastAsia="it-IT"/>
-        </w:rPr>
-        <w:t>solution</w:t>
-      </w:r>
-      <w:proofErr w:type="spellEnd"/>
-      <w:r>
-        <w:rPr>
-          <w:rFonts w:ascii="Arial" w:eastAsia="Times New Roman" w:hAnsi="Arial" w:cs="Arial"/>
-          <w:b/>
-          <w:color w:val="000000"/>
-          <w:bdr w:val="none" w:sz="0" w:space="0" w:color="auto" w:frame="1"/>
-          <w:lang w:eastAsia="it-IT"/>
-        </w:rPr>
-        <w:t xml:space="preserve"> </w:t>
-      </w:r>
-      <w:proofErr w:type="spellStart"/>
-      <w:r>
-        <w:rPr>
-          <w:rFonts w:ascii="Arial" w:eastAsia="Times New Roman" w:hAnsi="Arial" w:cs="Arial"/>
-          <w:b/>
-          <w:color w:val="000000"/>
-          <w:bdr w:val="none" w:sz="0" w:space="0" w:color="auto" w:frame="1"/>
-          <w:lang w:eastAsia="it-IT"/>
-        </w:rPr>
-        <w:t>stack</w:t>
-      </w:r>
-      <w:proofErr w:type="spellEnd"/>
-      <w:r>
-        <w:rPr>
-          <w:rFonts w:ascii="Arial" w:eastAsia="Times New Roman" w:hAnsi="Arial" w:cs="Arial"/>
-          <w:b/>
-          <w:color w:val="000000"/>
-          <w:bdr w:val="none" w:sz="0" w:space="0" w:color="auto" w:frame="1"/>
-          <w:lang w:eastAsia="it-IT"/>
-        </w:rPr>
-        <w:t xml:space="preserve"> LAMP e MEAN:</w:t>
-      </w:r>
-    </w:p>
-    <w:p>
-      <w:pPr>
-        <w:spacing w:after="0" w:line="240" w:lineRule="auto"/>
-        <w:textAlignment w:val="baseline"/>
-        <w:rPr>
-          <w:rFonts w:ascii="Arial" w:eastAsia="Times New Roman" w:hAnsi="Arial" w:cs="Arial"/>
-          <w:b/>
-          <w:color w:val="000000"/>
-          <w:bdr w:val="none" w:sz="0" w:space="0" w:color="auto" w:frame="1"/>
-          <w:lang w:eastAsia="it-IT"/>
-        </w:rPr>
-      </w:pPr>
-    </w:p>
-    <w:p>
-      <w:pPr>
-        <w:spacing w:after="0" w:line="240" w:lineRule="auto"/>
-        <w:textAlignment w:val="baseline"/>
-        <w:rPr>
-          <w:rFonts w:asciiTheme="majorHAnsi" w:eastAsia="Times New Roman" w:hAnsiTheme="majorHAnsi" w:cstheme="majorHAnsi"/>
-          <w:color w:val="000000"/>
-          <w:bdr w:val="none" w:sz="0" w:space="0" w:color="auto" w:frame="1"/>
-          <w:lang w:eastAsia="it-IT"/>
-        </w:rPr>
-      </w:pPr>
-      <w:r>
-        <w:rPr>
-          <w:rFonts w:asciiTheme="majorHAnsi" w:eastAsia="Times New Roman" w:hAnsiTheme="majorHAnsi" w:cstheme="majorHAnsi"/>
-          <w:color w:val="000000"/>
-          <w:bdr w:val="none" w:sz="0" w:space="0" w:color="auto" w:frame="1"/>
-          <w:lang w:eastAsia="it-IT"/>
-        </w:rPr>
-        <w:t xml:space="preserve">Ogni Solution </w:t>
-      </w:r>
-      <w:proofErr w:type="spellStart"/>
-      <w:r>
-        <w:rPr>
-          <w:rFonts w:asciiTheme="majorHAnsi" w:eastAsia="Times New Roman" w:hAnsiTheme="majorHAnsi" w:cstheme="majorHAnsi"/>
-          <w:color w:val="000000"/>
-          <w:bdr w:val="none" w:sz="0" w:space="0" w:color="auto" w:frame="1"/>
-          <w:lang w:eastAsia="it-IT"/>
-        </w:rPr>
-        <w:t>Stack</w:t>
-      </w:r>
-      <w:proofErr w:type="spellEnd"/>
-      <w:r>
-        <w:rPr>
-          <w:rFonts w:asciiTheme="majorHAnsi" w:eastAsia="Times New Roman" w:hAnsiTheme="majorHAnsi" w:cstheme="majorHAnsi"/>
-          <w:color w:val="000000"/>
-          <w:bdr w:val="none" w:sz="0" w:space="0" w:color="auto" w:frame="1"/>
-          <w:lang w:eastAsia="it-IT"/>
-        </w:rPr>
-        <w:t xml:space="preserve"> ha in comuno 4 elementi tra cui: il </w:t>
-      </w:r>
-      <w:proofErr w:type="spellStart"/>
-      <w:r>
-        <w:rPr>
-          <w:rFonts w:asciiTheme="majorHAnsi" w:eastAsia="Times New Roman" w:hAnsiTheme="majorHAnsi" w:cstheme="majorHAnsi"/>
-          <w:color w:val="000000"/>
-          <w:bdr w:val="none" w:sz="0" w:space="0" w:color="auto" w:frame="1"/>
-          <w:lang w:eastAsia="it-IT"/>
-        </w:rPr>
-        <w:t>lunguaggio</w:t>
-      </w:r>
-      <w:proofErr w:type="spellEnd"/>
-      <w:r>
-        <w:rPr>
-          <w:rFonts w:asciiTheme="majorHAnsi" w:eastAsia="Times New Roman" w:hAnsiTheme="majorHAnsi" w:cstheme="majorHAnsi"/>
-          <w:color w:val="000000"/>
-          <w:bdr w:val="none" w:sz="0" w:space="0" w:color="auto" w:frame="1"/>
-          <w:lang w:eastAsia="it-IT"/>
-        </w:rPr>
-        <w:t xml:space="preserve"> di programmazione, il database, il Web Server e il Sistema Operativo. Per quanto riguarda LAMP è un </w:t>
-      </w:r>
-      <w:proofErr w:type="spellStart"/>
-      <w:r>
-        <w:rPr>
-          <w:rFonts w:asciiTheme="majorHAnsi" w:eastAsia="Times New Roman" w:hAnsiTheme="majorHAnsi" w:cstheme="majorHAnsi"/>
-          <w:color w:val="000000"/>
-          <w:bdr w:val="none" w:sz="0" w:space="0" w:color="auto" w:frame="1"/>
-          <w:lang w:eastAsia="it-IT"/>
-        </w:rPr>
-        <w:t>solution</w:t>
-      </w:r>
-      <w:proofErr w:type="spellEnd"/>
-      <w:r>
-        <w:rPr>
-          <w:rFonts w:asciiTheme="majorHAnsi" w:eastAsia="Times New Roman" w:hAnsiTheme="majorHAnsi" w:cstheme="majorHAnsi"/>
-          <w:color w:val="000000"/>
-          <w:bdr w:val="none" w:sz="0" w:space="0" w:color="auto" w:frame="1"/>
-          <w:lang w:eastAsia="it-IT"/>
-        </w:rPr>
-        <w:t xml:space="preserve"> </w:t>
-      </w:r>
-      <w:proofErr w:type="spellStart"/>
-      <w:r>
-        <w:rPr>
-          <w:rFonts w:asciiTheme="majorHAnsi" w:eastAsia="Times New Roman" w:hAnsiTheme="majorHAnsi" w:cstheme="majorHAnsi"/>
-          <w:color w:val="000000"/>
-          <w:bdr w:val="none" w:sz="0" w:space="0" w:color="auto" w:frame="1"/>
-          <w:lang w:eastAsia="it-IT"/>
-        </w:rPr>
-        <w:t>stack</w:t>
-      </w:r>
-      <w:proofErr w:type="spellEnd"/>
-      <w:r>
-        <w:rPr>
-          <w:rFonts w:asciiTheme="majorHAnsi" w:eastAsia="Times New Roman" w:hAnsiTheme="majorHAnsi" w:cstheme="majorHAnsi"/>
-          <w:color w:val="000000"/>
-          <w:bdr w:val="none" w:sz="0" w:space="0" w:color="auto" w:frame="1"/>
-          <w:lang w:eastAsia="it-IT"/>
-        </w:rPr>
-        <w:t xml:space="preserve"> in cui:</w:t>
+        <w:t>; ma anche la mancanza di un attributo longdesc, in cui in un .txt descrive la complessità dell’immagine ed infine uno può farla diventare una mappa con tanti alt che descrivono i vari livelli ISO che sono collegati a delle pagine web che spiegano come funziona.</w:t>
+      </w:r>
+    </w:p>
+    <w:p>
+      <w:pPr>
+        <w:spacing w:after="0" w:line="240" w:lineRule="auto"/>
+        <w:textAlignment w:val="baseline"/>
+        <w:rPr>
+          <w:rFonts w:ascii="Arial" w:eastAsia="Times New Roman" w:hAnsi="Arial" w:cs="Arial"/>
+          <w:b/>
+          <w:color w:val="000000"/>
+          <w:bdr w:val="none" w:sz="0" w:space="0" w:color="auto" w:frame="1"/>
+          <w:lang w:eastAsia="it-IT"/>
+        </w:rPr>
+      </w:pPr>
+    </w:p>
+    <w:p>
+      <w:pPr>
+        <w:spacing w:after="0" w:line="240" w:lineRule="auto"/>
+        <w:textAlignment w:val="baseline"/>
+        <w:rPr>
+          <w:rFonts w:ascii="Arial" w:eastAsia="Times New Roman" w:hAnsi="Arial" w:cs="Arial"/>
+          <w:b/>
+          <w:color w:val="000000"/>
+          <w:bdr w:val="none" w:sz="0" w:space="0" w:color="auto" w:frame="1"/>
+          <w:lang w:eastAsia="it-IT"/>
+        </w:rPr>
+      </w:pPr>
+      <w:r>
+        <w:rPr>
+          <w:rFonts w:ascii="Arial" w:eastAsia="Times New Roman" w:hAnsi="Arial" w:cs="Arial"/>
+          <w:b/>
+          <w:color w:val="000000"/>
+          <w:bdr w:val="none" w:sz="0" w:space="0" w:color="auto" w:frame="1"/>
+          <w:lang w:eastAsia="it-IT"/>
+        </w:rPr>
+        <w:t>Dare una definizione di user experience e descrivere un caso di design centrato sull’utente.</w:t>
+      </w:r>
+    </w:p>
+    <w:p>
+      <w:pPr>
+        <w:spacing w:after="0" w:line="240" w:lineRule="auto"/>
+        <w:textAlignment w:val="baseline"/>
+        <w:rPr>
+          <w:rFonts w:ascii="Arial" w:eastAsia="Times New Roman" w:hAnsi="Arial" w:cs="Arial"/>
+          <w:b/>
+          <w:color w:val="000000"/>
+          <w:bdr w:val="none" w:sz="0" w:space="0" w:color="auto" w:frame="1"/>
+          <w:lang w:eastAsia="it-IT"/>
+        </w:rPr>
+      </w:pPr>
+    </w:p>
+    <w:p>
+      <w:pPr>
+        <w:spacing w:after="0" w:line="240" w:lineRule="auto"/>
+        <w:textAlignment w:val="baseline"/>
+        <w:rPr>
+          <w:rFonts w:asciiTheme="majorHAnsi" w:eastAsia="Times New Roman" w:hAnsiTheme="majorHAnsi" w:cstheme="majorHAnsi"/>
+          <w:color w:val="000000"/>
+          <w:lang w:eastAsia="it-IT"/>
+        </w:rPr>
+      </w:pPr>
+      <w:r>
+        <w:rPr>
+          <w:rFonts w:asciiTheme="majorHAnsi" w:eastAsia="Times New Roman" w:hAnsiTheme="majorHAnsi" w:cstheme="majorHAnsi"/>
+          <w:color w:val="000000"/>
+          <w:bdr w:val="none" w:sz="0" w:space="0" w:color="auto" w:frame="1"/>
+          <w:lang w:eastAsia="it-IT"/>
+        </w:rPr>
+        <w:t xml:space="preserve">L’user experience definisce quanta soddisfazione ti dà nel usare l’applicazione e quanto semplice è per te usarla in base al layout che è stato dato. </w:t>
+      </w:r>
+      <w:r>
+        <w:rPr>
+          <w:rFonts w:asciiTheme="majorHAnsi" w:eastAsia="Times New Roman" w:hAnsiTheme="majorHAnsi" w:cstheme="majorHAnsi"/>
+          <w:color w:val="000000"/>
+          <w:bdr w:val="none" w:sz="0" w:space="0" w:color="auto" w:frame="1"/>
+          <w:lang w:eastAsia="it-IT"/>
+        </w:rPr>
+        <w:t>Per un design user-centered è fondamentale centrare il target, cioè definire il gruppo di utente a cui si rivolge il progetto; creare Personas e Scenarios che servono per il supporto alla progettazione user-centered e un esempio in particolare può essere l’app MyUnibo che viene usata dai studenti universitari, quindi ci dovranno essere servizi che vengono usati abitualmente da loro, tipo: gestione del libretto, esami da sostenere, orari delle lezioni etc…</w:t>
+      </w:r>
+    </w:p>
+    <w:p>
+      <w:pPr>
+        <w:spacing w:after="0" w:line="240" w:lineRule="auto"/>
+        <w:textAlignment w:val="baseline"/>
+        <w:rPr>
+          <w:rFonts w:ascii="Arial" w:eastAsia="Times New Roman" w:hAnsi="Arial" w:cs="Arial"/>
+          <w:b/>
+          <w:color w:val="000000"/>
+          <w:lang w:eastAsia="it-IT"/>
+        </w:rPr>
+      </w:pPr>
+    </w:p>
+    <w:p>
+      <w:pPr>
+        <w:spacing w:after="0" w:line="240" w:lineRule="auto"/>
+        <w:textAlignment w:val="baseline"/>
+        <w:rPr>
+          <w:rFonts w:ascii="Arial" w:eastAsia="Times New Roman" w:hAnsi="Arial" w:cs="Arial"/>
+          <w:b/>
+          <w:color w:val="000000"/>
+          <w:bdr w:val="none" w:sz="0" w:space="0" w:color="auto" w:frame="1"/>
+          <w:lang w:eastAsia="it-IT"/>
+        </w:rPr>
+      </w:pPr>
+      <w:r>
+        <w:rPr>
+          <w:rFonts w:ascii="Arial" w:eastAsia="Times New Roman" w:hAnsi="Arial" w:cs="Arial"/>
+          <w:b/>
+          <w:color w:val="000000"/>
+          <w:bdr w:val="none" w:sz="0" w:space="0" w:color="auto" w:frame="1"/>
+          <w:lang w:eastAsia="it-IT"/>
+        </w:rPr>
+        <w:t>Descrivere brevemente le principali differenze e analogie tra i solution stack LAMP e MEAN:</w:t>
+      </w:r>
+    </w:p>
+    <w:p>
+      <w:pPr>
+        <w:spacing w:after="0" w:line="240" w:lineRule="auto"/>
+        <w:textAlignment w:val="baseline"/>
+        <w:rPr>
+          <w:rFonts w:ascii="Arial" w:eastAsia="Times New Roman" w:hAnsi="Arial" w:cs="Arial"/>
+          <w:b/>
+          <w:color w:val="000000"/>
+          <w:bdr w:val="none" w:sz="0" w:space="0" w:color="auto" w:frame="1"/>
+          <w:lang w:eastAsia="it-IT"/>
+        </w:rPr>
+      </w:pPr>
+    </w:p>
+    <w:p>
+      <w:pPr>
+        <w:spacing w:after="0" w:line="240" w:lineRule="auto"/>
+        <w:textAlignment w:val="baseline"/>
+        <w:rPr>
+          <w:rFonts w:asciiTheme="majorHAnsi" w:eastAsia="Times New Roman" w:hAnsiTheme="majorHAnsi" w:cstheme="majorHAnsi"/>
+          <w:color w:val="000000"/>
+          <w:bdr w:val="none" w:sz="0" w:space="0" w:color="auto" w:frame="1"/>
+          <w:lang w:eastAsia="it-IT"/>
+        </w:rPr>
+      </w:pPr>
+      <w:r>
+        <w:rPr>
+          <w:rFonts w:asciiTheme="majorHAnsi" w:eastAsia="Times New Roman" w:hAnsiTheme="majorHAnsi" w:cstheme="majorHAnsi"/>
+          <w:color w:val="000000"/>
+          <w:bdr w:val="none" w:sz="0" w:space="0" w:color="auto" w:frame="1"/>
+          <w:lang w:eastAsia="it-IT"/>
+        </w:rPr>
+        <w:t>Ogni Solution Stack ha in comuno 4 elementi tra cui: il lunguaggio di programmazione, il database, il Web Server e il Sistema Operativo. Per quanto riguarda LAMP è un solution stack in cui:</w:t>
       </w:r>
     </w:p>
     <w:p>
@@ -3330,88 +2369,28 @@
           <w:bdr w:val="none" w:sz="0" w:space="0" w:color="auto" w:frame="1"/>
           <w:lang w:eastAsia="it-IT"/>
         </w:rPr>
-        <w:t xml:space="preserve">Come linguaggi di programmazione abbiamo PHP, </w:t>
-      </w:r>
-      <w:proofErr w:type="spellStart"/>
-      <w:r>
-        <w:rPr>
-          <w:rFonts w:asciiTheme="majorHAnsi" w:eastAsia="Times New Roman" w:hAnsiTheme="majorHAnsi" w:cstheme="majorHAnsi"/>
-          <w:color w:val="000000"/>
-          <w:bdr w:val="none" w:sz="0" w:space="0" w:color="auto" w:frame="1"/>
-          <w:lang w:eastAsia="it-IT"/>
-        </w:rPr>
-        <w:t>Perl</w:t>
-      </w:r>
-      <w:proofErr w:type="spellEnd"/>
-      <w:r>
-        <w:rPr>
-          <w:rFonts w:asciiTheme="majorHAnsi" w:eastAsia="Times New Roman" w:hAnsiTheme="majorHAnsi" w:cstheme="majorHAnsi"/>
-          <w:color w:val="000000"/>
-          <w:bdr w:val="none" w:sz="0" w:space="0" w:color="auto" w:frame="1"/>
-          <w:lang w:eastAsia="it-IT"/>
-        </w:rPr>
-        <w:t xml:space="preserve"> e Python.</w:t>
-      </w:r>
-    </w:p>
-    <w:p>
-      <w:pPr>
-        <w:spacing w:after="0" w:line="240" w:lineRule="auto"/>
-        <w:textAlignment w:val="baseline"/>
-        <w:rPr>
-          <w:rFonts w:asciiTheme="majorHAnsi" w:eastAsia="Times New Roman" w:hAnsiTheme="majorHAnsi" w:cstheme="majorHAnsi"/>
-          <w:color w:val="000000"/>
-          <w:bdr w:val="none" w:sz="0" w:space="0" w:color="auto" w:frame="1"/>
-          <w:lang w:eastAsia="it-IT"/>
-        </w:rPr>
-      </w:pPr>
-      <w:r>
-        <w:rPr>
-          <w:rFonts w:asciiTheme="majorHAnsi" w:eastAsia="Times New Roman" w:hAnsiTheme="majorHAnsi" w:cstheme="majorHAnsi"/>
-          <w:color w:val="000000"/>
-          <w:bdr w:val="none" w:sz="0" w:space="0" w:color="auto" w:frame="1"/>
-          <w:lang w:eastAsia="it-IT"/>
-        </w:rPr>
-        <w:t xml:space="preserve">Mentre MEAN è un </w:t>
-      </w:r>
-      <w:proofErr w:type="spellStart"/>
-      <w:r>
-        <w:rPr>
-          <w:rFonts w:asciiTheme="majorHAnsi" w:eastAsia="Times New Roman" w:hAnsiTheme="majorHAnsi" w:cstheme="majorHAnsi"/>
-          <w:color w:val="000000"/>
-          <w:bdr w:val="none" w:sz="0" w:space="0" w:color="auto" w:frame="1"/>
-          <w:lang w:eastAsia="it-IT"/>
-        </w:rPr>
-        <w:t>solution</w:t>
-      </w:r>
-      <w:proofErr w:type="spellEnd"/>
-      <w:r>
-        <w:rPr>
-          <w:rFonts w:asciiTheme="majorHAnsi" w:eastAsia="Times New Roman" w:hAnsiTheme="majorHAnsi" w:cstheme="majorHAnsi"/>
-          <w:color w:val="000000"/>
-          <w:bdr w:val="none" w:sz="0" w:space="0" w:color="auto" w:frame="1"/>
-          <w:lang w:eastAsia="it-IT"/>
-        </w:rPr>
-        <w:t xml:space="preserve"> </w:t>
-      </w:r>
-      <w:proofErr w:type="spellStart"/>
-      <w:r>
-        <w:rPr>
-          <w:rFonts w:asciiTheme="majorHAnsi" w:eastAsia="Times New Roman" w:hAnsiTheme="majorHAnsi" w:cstheme="majorHAnsi"/>
-          <w:color w:val="000000"/>
-          <w:bdr w:val="none" w:sz="0" w:space="0" w:color="auto" w:frame="1"/>
-          <w:lang w:eastAsia="it-IT"/>
-        </w:rPr>
-        <w:t>stack</w:t>
-      </w:r>
-      <w:proofErr w:type="spellEnd"/>
-      <w:r>
-        <w:rPr>
-          <w:rFonts w:asciiTheme="majorHAnsi" w:eastAsia="Times New Roman" w:hAnsiTheme="majorHAnsi" w:cstheme="majorHAnsi"/>
-          <w:color w:val="000000"/>
-          <w:bdr w:val="none" w:sz="0" w:space="0" w:color="auto" w:frame="1"/>
-          <w:lang w:eastAsia="it-IT"/>
-        </w:rPr>
-        <w:t xml:space="preserve"> in cui:</w:t>
+        <w:t>Come linguaggi di programmazione abbiamo PHP, Perl e Python.</w:t>
+      </w:r>
+    </w:p>
+    <w:p>
+      <w:pPr>
+        <w:spacing w:after="0" w:line="240" w:lineRule="auto"/>
+        <w:textAlignment w:val="baseline"/>
+        <w:rPr>
+          <w:rFonts w:asciiTheme="majorHAnsi" w:eastAsia="Times New Roman" w:hAnsiTheme="majorHAnsi" w:cstheme="majorHAnsi"/>
+          <w:color w:val="000000"/>
+          <w:bdr w:val="none" w:sz="0" w:space="0" w:color="auto" w:frame="1"/>
+          <w:lang w:eastAsia="it-IT"/>
+        </w:rPr>
+      </w:pPr>
+      <w:r>
+        <w:rPr>
+          <w:rFonts w:asciiTheme="majorHAnsi" w:eastAsia="Times New Roman" w:hAnsiTheme="majorHAnsi" w:cstheme="majorHAnsi"/>
+          <w:color w:val="000000"/>
+          <w:bdr w:val="none" w:sz="0" w:space="0" w:color="auto" w:frame="1"/>
+          <w:lang w:eastAsia="it-IT"/>
+        </w:rPr>
+        <w:t>Mentre MEAN è un solution stack in cui:</w:t>
       </w:r>
     </w:p>
     <w:p>
@@ -3430,25 +2409,14 @@
           <w:lang w:eastAsia="it-IT"/>
         </w:rPr>
       </w:pPr>
-      <w:proofErr w:type="spellStart"/>
-      <w:r>
-        <w:rPr>
-          <w:rFonts w:asciiTheme="majorHAnsi" w:eastAsia="Times New Roman" w:hAnsiTheme="majorHAnsi" w:cstheme="majorHAnsi"/>
-          <w:color w:val="000000"/>
-          <w:bdr w:val="none" w:sz="0" w:space="0" w:color="auto" w:frame="1"/>
-          <w:lang w:eastAsia="it-IT"/>
-        </w:rPr>
-        <w:t>MongoDB</w:t>
-      </w:r>
-      <w:proofErr w:type="spellEnd"/>
-      <w:r>
-        <w:rPr>
-          <w:rFonts w:asciiTheme="majorHAnsi" w:eastAsia="Times New Roman" w:hAnsiTheme="majorHAnsi" w:cstheme="majorHAnsi"/>
-          <w:color w:val="000000"/>
-          <w:bdr w:val="none" w:sz="0" w:space="0" w:color="auto" w:frame="1"/>
-          <w:lang w:eastAsia="it-IT"/>
-        </w:rPr>
-        <w:t xml:space="preserve"> è il database;</w:t>
+      <w:r>
+        <w:rPr>
+          <w:rFonts w:asciiTheme="majorHAnsi" w:eastAsia="Times New Roman" w:hAnsiTheme="majorHAnsi" w:cstheme="majorHAnsi"/>
+          <w:color w:val="000000"/>
+          <w:bdr w:val="none" w:sz="0" w:space="0" w:color="auto" w:frame="1"/>
+          <w:lang w:eastAsia="it-IT"/>
+        </w:rPr>
+        <w:t>MongoDB è il database;</w:t>
       </w:r>
     </w:p>
     <w:p>
@@ -3474,27 +2442,7 @@
           <w:bdr w:val="none" w:sz="0" w:space="0" w:color="auto" w:frame="1"/>
           <w:lang w:eastAsia="it-IT"/>
         </w:rPr>
-        <w:t xml:space="preserve">Express.js è framework di sviluppo di </w:t>
-      </w:r>
-      <w:proofErr w:type="spellStart"/>
-      <w:r>
-        <w:rPr>
-          <w:rFonts w:asciiTheme="majorHAnsi" w:eastAsia="Times New Roman" w:hAnsiTheme="majorHAnsi" w:cstheme="majorHAnsi"/>
-          <w:color w:val="000000"/>
-          <w:bdr w:val="none" w:sz="0" w:space="0" w:color="auto" w:frame="1"/>
-          <w:lang w:eastAsia="it-IT"/>
-        </w:rPr>
-        <w:t>Javascript</w:t>
-      </w:r>
-      <w:proofErr w:type="spellEnd"/>
-      <w:r>
-        <w:rPr>
-          <w:rFonts w:asciiTheme="majorHAnsi" w:eastAsia="Times New Roman" w:hAnsiTheme="majorHAnsi" w:cstheme="majorHAnsi"/>
-          <w:color w:val="000000"/>
-          <w:bdr w:val="none" w:sz="0" w:space="0" w:color="auto" w:frame="1"/>
-          <w:lang w:eastAsia="it-IT"/>
-        </w:rPr>
-        <w:t xml:space="preserve"> lato server;</w:t>
+        <w:t>Express.js è framework di sviluppo di Javascript lato server;</w:t>
       </w:r>
     </w:p>
     <w:p>
@@ -3513,25 +2461,14 @@
           <w:lang w:eastAsia="it-IT"/>
         </w:rPr>
       </w:pPr>
-      <w:proofErr w:type="spellStart"/>
-      <w:r>
-        <w:rPr>
-          <w:rFonts w:asciiTheme="majorHAnsi" w:eastAsia="Times New Roman" w:hAnsiTheme="majorHAnsi" w:cstheme="majorHAnsi"/>
-          <w:color w:val="000000"/>
-          <w:bdr w:val="none" w:sz="0" w:space="0" w:color="auto" w:frame="1"/>
-          <w:lang w:eastAsia="it-IT"/>
-        </w:rPr>
-        <w:t>Angular</w:t>
-      </w:r>
-      <w:proofErr w:type="spellEnd"/>
-      <w:r>
-        <w:rPr>
-          <w:rFonts w:asciiTheme="majorHAnsi" w:eastAsia="Times New Roman" w:hAnsiTheme="majorHAnsi" w:cstheme="majorHAnsi"/>
-          <w:color w:val="000000"/>
-          <w:bdr w:val="none" w:sz="0" w:space="0" w:color="auto" w:frame="1"/>
-          <w:lang w:eastAsia="it-IT"/>
-        </w:rPr>
-        <w:t xml:space="preserve"> JS è sempre framework di JS lato client;</w:t>
+      <w:r>
+        <w:rPr>
+          <w:rFonts w:asciiTheme="majorHAnsi" w:eastAsia="Times New Roman" w:hAnsiTheme="majorHAnsi" w:cstheme="majorHAnsi"/>
+          <w:color w:val="000000"/>
+          <w:bdr w:val="none" w:sz="0" w:space="0" w:color="auto" w:frame="1"/>
+          <w:lang w:eastAsia="it-IT"/>
+        </w:rPr>
+        <w:t>Angular JS è sempre framework di JS lato client;</w:t>
       </w:r>
     </w:p>
     <w:p>
@@ -3594,73 +2531,7 @@
           <w:bdr w:val="none" w:sz="0" w:space="0" w:color="auto" w:frame="1"/>
           <w:lang w:eastAsia="it-IT"/>
         </w:rPr>
-        <w:t xml:space="preserve">Descrivere brevemente che cosa si intende per </w:t>
-      </w:r>
-      <w:proofErr w:type="spellStart"/>
-      <w:r>
-        <w:rPr>
-          <w:rFonts w:ascii="Arial" w:eastAsia="Times New Roman" w:hAnsi="Arial" w:cs="Arial"/>
-          <w:b/>
-          <w:color w:val="000000"/>
-          <w:bdr w:val="none" w:sz="0" w:space="0" w:color="auto" w:frame="1"/>
-          <w:lang w:eastAsia="it-IT"/>
-        </w:rPr>
-        <w:t>Personas</w:t>
-      </w:r>
-      <w:proofErr w:type="spellEnd"/>
-      <w:r>
-        <w:rPr>
-          <w:rFonts w:ascii="Arial" w:eastAsia="Times New Roman" w:hAnsi="Arial" w:cs="Arial"/>
-          <w:b/>
-          <w:color w:val="000000"/>
-          <w:bdr w:val="none" w:sz="0" w:space="0" w:color="auto" w:frame="1"/>
-          <w:lang w:eastAsia="it-IT"/>
-        </w:rPr>
-        <w:t xml:space="preserve"> e </w:t>
-      </w:r>
-      <w:proofErr w:type="spellStart"/>
-      <w:r>
-        <w:rPr>
-          <w:rFonts w:ascii="Arial" w:eastAsia="Times New Roman" w:hAnsi="Arial" w:cs="Arial"/>
-          <w:b/>
-          <w:color w:val="000000"/>
-          <w:bdr w:val="none" w:sz="0" w:space="0" w:color="auto" w:frame="1"/>
-          <w:lang w:eastAsia="it-IT"/>
-        </w:rPr>
-        <w:t>Scenarios</w:t>
-      </w:r>
-      <w:proofErr w:type="spellEnd"/>
-      <w:r>
-        <w:rPr>
-          <w:rFonts w:ascii="Arial" w:eastAsia="Times New Roman" w:hAnsi="Arial" w:cs="Arial"/>
-          <w:b/>
-          <w:color w:val="000000"/>
-          <w:bdr w:val="none" w:sz="0" w:space="0" w:color="auto" w:frame="1"/>
-          <w:lang w:eastAsia="it-IT"/>
-        </w:rPr>
-        <w:t xml:space="preserve"> nel contesto della User </w:t>
-      </w:r>
-      <w:proofErr w:type="spellStart"/>
-      <w:r>
-        <w:rPr>
-          <w:rFonts w:ascii="Arial" w:eastAsia="Times New Roman" w:hAnsi="Arial" w:cs="Arial"/>
-          <w:b/>
-          <w:color w:val="000000"/>
-          <w:bdr w:val="none" w:sz="0" w:space="0" w:color="auto" w:frame="1"/>
-          <w:lang w:eastAsia="it-IT"/>
-        </w:rPr>
-        <w:t>eXperience</w:t>
-      </w:r>
-      <w:proofErr w:type="spellEnd"/>
-      <w:r>
-        <w:rPr>
-          <w:rFonts w:ascii="Arial" w:eastAsia="Times New Roman" w:hAnsi="Arial" w:cs="Arial"/>
-          <w:b/>
-          <w:color w:val="000000"/>
-          <w:bdr w:val="none" w:sz="0" w:space="0" w:color="auto" w:frame="1"/>
-          <w:lang w:eastAsia="it-IT"/>
-        </w:rPr>
-        <w:t>:</w:t>
+        <w:t>Descrivere brevemente che cosa si intende per Personas e Scenarios nel contesto della User eXperience:</w:t>
       </w:r>
     </w:p>
     <w:p>
@@ -3696,10 +2567,13 @@
           <w:bdr w:val="none" w:sz="0" w:space="0" w:color="auto" w:frame="1"/>
           <w:lang w:eastAsia="it-IT"/>
         </w:rPr>
-        <w:t xml:space="preserve">Per </w:t>
-      </w:r>
-      <w:proofErr w:type="spellStart"/>
-      <w:r>
+        <w:t>Per personas e scenarios si intede il target di utenti che deve utilizzare l’applicazione e in quali possibili contesti possono essere utilizzati, un esempio può essere l’app my unibo che utilizza gli studenti come personas e il contesto univeristario come scenarios permettendo più facile accesso a esami libretto voti ecc</w:t>
+      </w:r>
+    </w:p>
+    <w:p>
+      <w:pPr>
+        <w:spacing w:after="0" w:line="240" w:lineRule="auto"/>
+        <w:textAlignment w:val="baseline"/>
         <w:rPr>
           <w:rFonts w:asciiTheme="majorHAnsi" w:eastAsia="Times New Roman" w:hAnsiTheme="majorHAnsi" w:cstheme="majorHAnsi"/>
           <w:bCs/>
@@ -3707,10 +2581,60 @@
           <w:bdr w:val="none" w:sz="0" w:space="0" w:color="auto" w:frame="1"/>
           <w:lang w:eastAsia="it-IT"/>
         </w:rPr>
-        <w:t>personas</w:t>
-      </w:r>
-      <w:proofErr w:type="spellEnd"/>
-      <w:r>
+      </w:pPr>
+    </w:p>
+    <w:p>
+      <w:pPr>
+        <w:spacing w:after="0" w:line="240" w:lineRule="auto"/>
+        <w:textAlignment w:val="baseline"/>
+        <w:rPr>
+          <w:rFonts w:ascii="Arial" w:eastAsia="Times New Roman" w:hAnsi="Arial" w:cs="Arial"/>
+          <w:b/>
+          <w:color w:val="000000"/>
+          <w:bdr w:val="none" w:sz="0" w:space="0" w:color="auto" w:frame="1"/>
+          <w:lang w:eastAsia="it-IT"/>
+        </w:rPr>
+      </w:pPr>
+    </w:p>
+    <w:p>
+      <w:pPr>
+        <w:spacing w:after="0" w:line="240" w:lineRule="auto"/>
+        <w:textAlignment w:val="baseline"/>
+        <w:rPr>
+          <w:rFonts w:ascii="Arial" w:eastAsia="Times New Roman" w:hAnsi="Arial" w:cs="Arial"/>
+          <w:b/>
+          <w:color w:val="000000"/>
+          <w:lang w:eastAsia="it-IT"/>
+        </w:rPr>
+      </w:pPr>
+    </w:p>
+    <w:p>
+      <w:pPr>
+        <w:spacing w:after="0" w:line="240" w:lineRule="auto"/>
+        <w:textAlignment w:val="baseline"/>
+        <w:rPr>
+          <w:rFonts w:ascii="Arial" w:eastAsia="Times New Roman" w:hAnsi="Arial" w:cs="Arial"/>
+          <w:b/>
+          <w:color w:val="000000"/>
+          <w:bdr w:val="none" w:sz="0" w:space="0" w:color="auto" w:frame="1"/>
+          <w:lang w:eastAsia="it-IT"/>
+        </w:rPr>
+      </w:pPr>
+      <w:r>
+        <w:rPr>
+          <w:rFonts w:ascii="Arial" w:eastAsia="Times New Roman" w:hAnsi="Arial" w:cs="Arial"/>
+          <w:b/>
+          <w:color w:val="000000"/>
+          <w:bdr w:val="none" w:sz="0" w:space="0" w:color="auto" w:frame="1"/>
+          <w:lang w:eastAsia="it-IT"/>
+        </w:rPr>
+        <w:t>Descrivere brevemente che cosa si intende per Focus Group nel contesto della User eXperience:</w:t>
+      </w:r>
+    </w:p>
+    <w:p>
+      <w:pPr>
+        <w:spacing w:after="0" w:line="240" w:lineRule="auto"/>
+        <w:textAlignment w:val="baseline"/>
         <w:rPr>
           <w:rFonts w:asciiTheme="majorHAnsi" w:eastAsia="Times New Roman" w:hAnsiTheme="majorHAnsi" w:cstheme="majorHAnsi"/>
           <w:bCs/>
@@ -3718,10 +2642,12 @@
           <w:bdr w:val="none" w:sz="0" w:space="0" w:color="auto" w:frame="1"/>
           <w:lang w:eastAsia="it-IT"/>
         </w:rPr>
-        <w:t xml:space="preserve"> e </w:t>
-      </w:r>
-      <w:proofErr w:type="spellStart"/>
-      <w:r>
+      </w:pPr>
+    </w:p>
+    <w:p>
+      <w:pPr>
+        <w:spacing w:after="0" w:line="240" w:lineRule="auto"/>
+        <w:textAlignment w:val="baseline"/>
         <w:rPr>
           <w:rFonts w:asciiTheme="majorHAnsi" w:eastAsia="Times New Roman" w:hAnsiTheme="majorHAnsi" w:cstheme="majorHAnsi"/>
           <w:bCs/>
@@ -3729,9 +2655,7 @@
           <w:bdr w:val="none" w:sz="0" w:space="0" w:color="auto" w:frame="1"/>
           <w:lang w:eastAsia="it-IT"/>
         </w:rPr>
-        <w:t>scenarios</w:t>
-      </w:r>
-      <w:proofErr w:type="spellEnd"/>
+      </w:pPr>
       <w:r>
         <w:rPr>
           <w:rFonts w:asciiTheme="majorHAnsi" w:eastAsia="Times New Roman" w:hAnsiTheme="majorHAnsi" w:cstheme="majorHAnsi"/>
@@ -3740,10 +2664,62 @@
           <w:bdr w:val="none" w:sz="0" w:space="0" w:color="auto" w:frame="1"/>
           <w:lang w:eastAsia="it-IT"/>
         </w:rPr>
-        <w:t xml:space="preserve"> si </w:t>
-      </w:r>
-      <w:proofErr w:type="spellStart"/>
-      <w:r>
+        <w:t>Un focus group è un gruppo di persone composte dagli sviluppatori e dagli utenti finali che discutono di come definire il design dell’applicazione per una migliore User eXperience così che gli sviluppatori possano avere subito pareri sulle loro idee e progettare in base alle esigenze reali dell’utente finale</w:t>
+      </w:r>
+    </w:p>
+    <w:p>
+      <w:pPr>
+        <w:spacing w:after="0" w:line="240" w:lineRule="auto"/>
+        <w:textAlignment w:val="baseline"/>
+        <w:rPr>
+          <w:rFonts w:ascii="Arial" w:eastAsia="Times New Roman" w:hAnsi="Arial" w:cs="Arial"/>
+          <w:b/>
+          <w:color w:val="000000"/>
+          <w:bdr w:val="none" w:sz="0" w:space="0" w:color="auto" w:frame="1"/>
+          <w:lang w:eastAsia="it-IT"/>
+        </w:rPr>
+      </w:pPr>
+    </w:p>
+    <w:p>
+      <w:pPr>
+        <w:spacing w:after="0" w:line="240" w:lineRule="auto"/>
+        <w:textAlignment w:val="baseline"/>
+        <w:rPr>
+          <w:rFonts w:ascii="Arial" w:eastAsia="Times New Roman" w:hAnsi="Arial" w:cs="Arial"/>
+          <w:b/>
+          <w:color w:val="000000"/>
+          <w:bdr w:val="none" w:sz="0" w:space="0" w:color="auto" w:frame="1"/>
+          <w:lang w:eastAsia="it-IT"/>
+        </w:rPr>
+      </w:pPr>
+    </w:p>
+    <w:p>
+      <w:pPr>
+        <w:spacing w:after="0" w:line="240" w:lineRule="auto"/>
+        <w:textAlignment w:val="baseline"/>
+        <w:rPr>
+          <w:rFonts w:ascii="Arial" w:eastAsia="Times New Roman" w:hAnsi="Arial" w:cs="Arial"/>
+          <w:b/>
+          <w:color w:val="000000"/>
+          <w:bdr w:val="none" w:sz="0" w:space="0" w:color="auto" w:frame="1"/>
+          <w:lang w:eastAsia="it-IT"/>
+        </w:rPr>
+      </w:pPr>
+      <w:r>
+        <w:rPr>
+          <w:rFonts w:ascii="Arial" w:eastAsia="Times New Roman" w:hAnsi="Arial" w:cs="Arial"/>
+          <w:b/>
+          <w:color w:val="000000"/>
+          <w:bdr w:val="none" w:sz="0" w:space="0" w:color="auto" w:frame="1"/>
+          <w:lang w:eastAsia="it-IT"/>
+        </w:rPr>
+        <w:t>Descrivere brevemente i passaggi e gli scambi di comunicazione che avvengono tra browser e server Web dal momento in cui viene digitato o cliccato un indirizzo Web al momento in cui la corrispondente pagina Web viene renderizzata dal browser.</w:t>
+      </w:r>
+    </w:p>
+    <w:p>
+      <w:pPr>
+        <w:spacing w:after="0" w:line="240" w:lineRule="auto"/>
+        <w:textAlignment w:val="baseline"/>
         <w:rPr>
           <w:rFonts w:asciiTheme="majorHAnsi" w:eastAsia="Times New Roman" w:hAnsiTheme="majorHAnsi" w:cstheme="majorHAnsi"/>
           <w:bCs/>
@@ -3751,10 +2727,12 @@
           <w:bdr w:val="none" w:sz="0" w:space="0" w:color="auto" w:frame="1"/>
           <w:lang w:eastAsia="it-IT"/>
         </w:rPr>
-        <w:t>intede</w:t>
-      </w:r>
-      <w:proofErr w:type="spellEnd"/>
-      <w:r>
+      </w:pPr>
+    </w:p>
+    <w:p>
+      <w:pPr>
+        <w:spacing w:after="0" w:line="240" w:lineRule="auto"/>
+        <w:textAlignment w:val="baseline"/>
         <w:rPr>
           <w:rFonts w:asciiTheme="majorHAnsi" w:eastAsia="Times New Roman" w:hAnsiTheme="majorHAnsi" w:cstheme="majorHAnsi"/>
           <w:bCs/>
@@ -3762,9 +2740,7 @@
           <w:bdr w:val="none" w:sz="0" w:space="0" w:color="auto" w:frame="1"/>
           <w:lang w:eastAsia="it-IT"/>
         </w:rPr>
-        <w:t xml:space="preserve"> il target di utenti che deve utilizzare l’applicazione e in quali possibili contesti possono essere utilizzati, un esempio può essere l’app </w:t>
-      </w:r>
-      <w:proofErr w:type="spellStart"/>
+      </w:pPr>
       <w:r>
         <w:rPr>
           <w:rFonts w:asciiTheme="majorHAnsi" w:eastAsia="Times New Roman" w:hAnsiTheme="majorHAnsi" w:cstheme="majorHAnsi"/>
@@ -3773,10 +2749,45 @@
           <w:bdr w:val="none" w:sz="0" w:space="0" w:color="auto" w:frame="1"/>
           <w:lang w:eastAsia="it-IT"/>
         </w:rPr>
-        <w:t>my</w:t>
-      </w:r>
-      <w:proofErr w:type="spellEnd"/>
-      <w:r>
+        <w:t>Risposta di Michele:</w:t>
+      </w:r>
+    </w:p>
+    <w:p>
+      <w:pPr>
+        <w:spacing w:after="0" w:line="240" w:lineRule="auto"/>
+        <w:textAlignment w:val="baseline"/>
+      </w:pPr>
+      <w:r>
+        <w:t>il modello di funzionamento di HTTP prevede che l’interazione tra client e server sia iniziata esclusivamente dal client. Quindi il client attira a sé (pull) i contenuti richiesti.</w:t>
+      </w:r>
+    </w:p>
+    <w:p>
+      <w:pPr>
+        <w:spacing w:after="0" w:line="240" w:lineRule="auto"/>
+        <w:textAlignment w:val="baseline"/>
+      </w:pPr>
+      <w:r>
+        <w:t>Risposta di Gianluca:</w:t>
+      </w:r>
+    </w:p>
+    <w:p>
+      <w:pPr>
+        <w:spacing w:after="0" w:line="240" w:lineRule="auto"/>
+        <w:textAlignment w:val="baseline"/>
+      </w:pPr>
+      <w:r>
+        <w:t>I passaggi e gli scambi di comunicazione che avvengono tra il browser e server Web per fare in modo che la corrispondente pagina Web viene renderizzato dal browser sono:</w:t>
+      </w:r>
+    </w:p>
+    <w:p>
+      <w:pPr>
+        <w:pStyle w:val="Paragrafoelenco"/>
+        <w:numPr>
+          <w:ilvl w:val="0"/>
+          <w:numId w:val="13"/>
+        </w:numPr>
+        <w:spacing w:after="0" w:line="240" w:lineRule="auto"/>
+        <w:textAlignment w:val="baseline"/>
         <w:rPr>
           <w:rFonts w:asciiTheme="majorHAnsi" w:eastAsia="Times New Roman" w:hAnsiTheme="majorHAnsi" w:cstheme="majorHAnsi"/>
           <w:bCs/>
@@ -3784,9 +2795,7 @@
           <w:bdr w:val="none" w:sz="0" w:space="0" w:color="auto" w:frame="1"/>
           <w:lang w:eastAsia="it-IT"/>
         </w:rPr>
-        <w:t xml:space="preserve"> </w:t>
-      </w:r>
-      <w:proofErr w:type="spellStart"/>
+      </w:pPr>
       <w:r>
         <w:rPr>
           <w:rFonts w:asciiTheme="majorHAnsi" w:eastAsia="Times New Roman" w:hAnsiTheme="majorHAnsi" w:cstheme="majorHAnsi"/>
@@ -3795,10 +2804,18 @@
           <w:bdr w:val="none" w:sz="0" w:space="0" w:color="auto" w:frame="1"/>
           <w:lang w:eastAsia="it-IT"/>
         </w:rPr>
-        <w:t>unibo</w:t>
-      </w:r>
-      <w:proofErr w:type="spellEnd"/>
-      <w:r>
+        <w:t>La digitazione dell’URL (Uniform Resource Locator): l’utente digita l’URL, dopo che preme invio;</w:t>
+      </w:r>
+    </w:p>
+    <w:p>
+      <w:pPr>
+        <w:pStyle w:val="Paragrafoelenco"/>
+        <w:numPr>
+          <w:ilvl w:val="0"/>
+          <w:numId w:val="13"/>
+        </w:numPr>
+        <w:spacing w:after="0" w:line="240" w:lineRule="auto"/>
+        <w:textAlignment w:val="baseline"/>
         <w:rPr>
           <w:rFonts w:asciiTheme="majorHAnsi" w:eastAsia="Times New Roman" w:hAnsiTheme="majorHAnsi" w:cstheme="majorHAnsi"/>
           <w:bCs/>
@@ -3806,9 +2823,7 @@
           <w:bdr w:val="none" w:sz="0" w:space="0" w:color="auto" w:frame="1"/>
           <w:lang w:eastAsia="it-IT"/>
         </w:rPr>
-        <w:t xml:space="preserve"> che utilizza gli studenti come </w:t>
-      </w:r>
-      <w:proofErr w:type="spellStart"/>
+      </w:pPr>
       <w:r>
         <w:rPr>
           <w:rFonts w:asciiTheme="majorHAnsi" w:eastAsia="Times New Roman" w:hAnsiTheme="majorHAnsi" w:cstheme="majorHAnsi"/>
@@ -3817,10 +2832,18 @@
           <w:bdr w:val="none" w:sz="0" w:space="0" w:color="auto" w:frame="1"/>
           <w:lang w:eastAsia="it-IT"/>
         </w:rPr>
-        <w:t>personas</w:t>
-      </w:r>
-      <w:proofErr w:type="spellEnd"/>
-      <w:r>
+        <w:t>Risoluzione DNS: Il browser fa una richiesta DNS in cui converte il nome di dominio del sito in indirizzo IP, per capire a che server fare riferimento;</w:t>
+      </w:r>
+    </w:p>
+    <w:p>
+      <w:pPr>
+        <w:pStyle w:val="Paragrafoelenco"/>
+        <w:numPr>
+          <w:ilvl w:val="0"/>
+          <w:numId w:val="13"/>
+        </w:numPr>
+        <w:spacing w:after="0" w:line="240" w:lineRule="auto"/>
+        <w:textAlignment w:val="baseline"/>
         <w:rPr>
           <w:rFonts w:asciiTheme="majorHAnsi" w:eastAsia="Times New Roman" w:hAnsiTheme="majorHAnsi" w:cstheme="majorHAnsi"/>
           <w:bCs/>
@@ -3828,9 +2851,7 @@
           <w:bdr w:val="none" w:sz="0" w:space="0" w:color="auto" w:frame="1"/>
           <w:lang w:eastAsia="it-IT"/>
         </w:rPr>
-        <w:t xml:space="preserve"> e il contesto </w:t>
-      </w:r>
-      <w:proofErr w:type="spellStart"/>
+      </w:pPr>
       <w:r>
         <w:rPr>
           <w:rFonts w:asciiTheme="majorHAnsi" w:eastAsia="Times New Roman" w:hAnsiTheme="majorHAnsi" w:cstheme="majorHAnsi"/>
@@ -3839,10 +2860,18 @@
           <w:bdr w:val="none" w:sz="0" w:space="0" w:color="auto" w:frame="1"/>
           <w:lang w:eastAsia="it-IT"/>
         </w:rPr>
-        <w:t>univeristario</w:t>
-      </w:r>
-      <w:proofErr w:type="spellEnd"/>
-      <w:r>
+        <w:t>Connessione al Server: il browser stabilisce una connessione TCP/IP con il server Web;</w:t>
+      </w:r>
+    </w:p>
+    <w:p>
+      <w:pPr>
+        <w:pStyle w:val="Paragrafoelenco"/>
+        <w:numPr>
+          <w:ilvl w:val="0"/>
+          <w:numId w:val="13"/>
+        </w:numPr>
+        <w:spacing w:after="0" w:line="240" w:lineRule="auto"/>
+        <w:textAlignment w:val="baseline"/>
         <w:rPr>
           <w:rFonts w:asciiTheme="majorHAnsi" w:eastAsia="Times New Roman" w:hAnsiTheme="majorHAnsi" w:cstheme="majorHAnsi"/>
           <w:bCs/>
@@ -3850,9 +2879,7 @@
           <w:bdr w:val="none" w:sz="0" w:space="0" w:color="auto" w:frame="1"/>
           <w:lang w:eastAsia="it-IT"/>
         </w:rPr>
-        <w:t xml:space="preserve"> come </w:t>
-      </w:r>
-      <w:proofErr w:type="spellStart"/>
+      </w:pPr>
       <w:r>
         <w:rPr>
           <w:rFonts w:asciiTheme="majorHAnsi" w:eastAsia="Times New Roman" w:hAnsiTheme="majorHAnsi" w:cstheme="majorHAnsi"/>
@@ -3861,10 +2888,18 @@
           <w:bdr w:val="none" w:sz="0" w:space="0" w:color="auto" w:frame="1"/>
           <w:lang w:eastAsia="it-IT"/>
         </w:rPr>
-        <w:t>scenarios</w:t>
-      </w:r>
-      <w:proofErr w:type="spellEnd"/>
-      <w:r>
+        <w:t>Richiesta, elaborazione e risposta HTTP;</w:t>
+      </w:r>
+    </w:p>
+    <w:p>
+      <w:pPr>
+        <w:pStyle w:val="Paragrafoelenco"/>
+        <w:numPr>
+          <w:ilvl w:val="0"/>
+          <w:numId w:val="13"/>
+        </w:numPr>
+        <w:spacing w:after="0" w:line="240" w:lineRule="auto"/>
+        <w:textAlignment w:val="baseline"/>
         <w:rPr>
           <w:rFonts w:asciiTheme="majorHAnsi" w:eastAsia="Times New Roman" w:hAnsiTheme="majorHAnsi" w:cstheme="majorHAnsi"/>
           <w:bCs/>
@@ -3872,9 +2907,7 @@
           <w:bdr w:val="none" w:sz="0" w:space="0" w:color="auto" w:frame="1"/>
           <w:lang w:eastAsia="it-IT"/>
         </w:rPr>
-        <w:t xml:space="preserve"> permettendo più facile accesso a esami libretto voti </w:t>
-      </w:r>
-      <w:proofErr w:type="spellStart"/>
+      </w:pPr>
       <w:r>
         <w:rPr>
           <w:rFonts w:asciiTheme="majorHAnsi" w:eastAsia="Times New Roman" w:hAnsiTheme="majorHAnsi" w:cstheme="majorHAnsi"/>
@@ -3883,12 +2916,12 @@
           <w:bdr w:val="none" w:sz="0" w:space="0" w:color="auto" w:frame="1"/>
           <w:lang w:eastAsia="it-IT"/>
         </w:rPr>
-        <w:t>ecc</w:t>
-      </w:r>
-      <w:proofErr w:type="spellEnd"/>
-    </w:p>
-    <w:p>
-      <w:pPr>
+        <w:t>Ricezione dei dati: il browser riceve i dati dalla risposta ed infine rederizza la pagina andando ad interpretare il codice HTML e inizia a costruire il DOM.</w:t>
+      </w:r>
+    </w:p>
+    <w:p>
+      <w:pPr>
+        <w:pStyle w:val="Paragrafoelenco"/>
         <w:spacing w:after="0" w:line="240" w:lineRule="auto"/>
         <w:textAlignment w:val="baseline"/>
         <w:rPr>
@@ -3918,57 +2951,30 @@
         <w:spacing w:after="0" w:line="240" w:lineRule="auto"/>
         <w:textAlignment w:val="baseline"/>
         <w:rPr>
-          <w:rFonts w:ascii="Arial" w:eastAsia="Times New Roman" w:hAnsi="Arial" w:cs="Arial"/>
-          <w:b/>
-          <w:color w:val="000000"/>
-          <w:lang w:eastAsia="it-IT"/>
-        </w:rPr>
-      </w:pPr>
-    </w:p>
-    <w:p>
-      <w:pPr>
-        <w:spacing w:after="0" w:line="240" w:lineRule="auto"/>
-        <w:textAlignment w:val="baseline"/>
-        <w:rPr>
-          <w:rFonts w:ascii="Arial" w:eastAsia="Times New Roman" w:hAnsi="Arial" w:cs="Arial"/>
-          <w:b/>
-          <w:color w:val="000000"/>
-          <w:bdr w:val="none" w:sz="0" w:space="0" w:color="auto" w:frame="1"/>
-          <w:lang w:eastAsia="it-IT"/>
-        </w:rPr>
-      </w:pPr>
-      <w:r>
-        <w:rPr>
-          <w:rFonts w:ascii="Arial" w:eastAsia="Times New Roman" w:hAnsi="Arial" w:cs="Arial"/>
-          <w:b/>
-          <w:color w:val="000000"/>
-          <w:bdr w:val="none" w:sz="0" w:space="0" w:color="auto" w:frame="1"/>
-          <w:lang w:eastAsia="it-IT"/>
-        </w:rPr>
-        <w:t xml:space="preserve">Descrivere brevemente che cosa si intende per Focus Group nel contesto della User </w:t>
-      </w:r>
-      <w:proofErr w:type="spellStart"/>
-      <w:r>
-        <w:rPr>
-          <w:rFonts w:ascii="Arial" w:eastAsia="Times New Roman" w:hAnsi="Arial" w:cs="Arial"/>
-          <w:b/>
-          <w:color w:val="000000"/>
-          <w:bdr w:val="none" w:sz="0" w:space="0" w:color="auto" w:frame="1"/>
-          <w:lang w:eastAsia="it-IT"/>
-        </w:rPr>
-        <w:t>eXperience</w:t>
-      </w:r>
-      <w:proofErr w:type="spellEnd"/>
-      <w:r>
-        <w:rPr>
-          <w:rFonts w:ascii="Arial" w:eastAsia="Times New Roman" w:hAnsi="Arial" w:cs="Arial"/>
-          <w:b/>
-          <w:color w:val="000000"/>
-          <w:bdr w:val="none" w:sz="0" w:space="0" w:color="auto" w:frame="1"/>
-          <w:lang w:eastAsia="it-IT"/>
-        </w:rPr>
-        <w:t>:</w:t>
-      </w:r>
+          <w:rFonts w:ascii="Arial" w:hAnsi="Arial" w:cs="Arial"/>
+          <w:b/>
+          <w:bdr w:val="none" w:sz="0" w:space="0" w:color="auto" w:frame="1"/>
+        </w:rPr>
+      </w:pPr>
+      <w:r>
+        <w:rPr>
+          <w:rFonts w:ascii="Arial" w:hAnsi="Arial" w:cs="Arial"/>
+          <w:b/>
+          <w:bdr w:val="none" w:sz="0" w:space="0" w:color="auto" w:frame="1"/>
+        </w:rPr>
+        <w:t>Descrivere brevemente il concetto di “cascata” nei fogli di stile e definire come si applica e come vengono gestiti eventuali conflitti con fogli di stile inline, fogli di stile interni e fogli di stile esterni.</w:t>
+      </w:r>
+    </w:p>
+    <w:p>
+      <w:pPr>
+        <w:spacing w:after="0" w:line="240" w:lineRule="auto"/>
+        <w:textAlignment w:val="baseline"/>
+        <w:rPr>
+          <w:rFonts w:ascii="Arial" w:hAnsi="Arial" w:cs="Arial"/>
+          <w:b/>
+          <w:bdr w:val="none" w:sz="0" w:space="0" w:color="auto" w:frame="1"/>
+        </w:rPr>
+      </w:pPr>
     </w:p>
     <w:p>
       <w:pPr>
@@ -3982,11 +2988,7 @@
           <w:lang w:eastAsia="it-IT"/>
         </w:rPr>
       </w:pPr>
-    </w:p>
-    <w:p>
-      <w:pPr>
-        <w:spacing w:after="0" w:line="240" w:lineRule="auto"/>
-        <w:textAlignment w:val="baseline"/>
+      <w:r>
         <w:rPr>
           <w:rFonts w:asciiTheme="majorHAnsi" w:eastAsia="Times New Roman" w:hAnsiTheme="majorHAnsi" w:cstheme="majorHAnsi"/>
           <w:bCs/>
@@ -3994,7 +2996,8 @@
           <w:bdr w:val="none" w:sz="0" w:space="0" w:color="auto" w:frame="1"/>
           <w:lang w:eastAsia="it-IT"/>
         </w:rPr>
-      </w:pPr>
+        <w:t>Il concetto di “cascata” nei fogli di stile consiste nel andare a specificare più regole su un elemento della pagine web e tra le due regole quella che prende maggiore priorità è quella che è stata scritta per ultima; mentre, gli eventuali conflitti con foglio inline, fogli di stile interni e fogli di stile esterni sono gestiti</w:t>
+      </w:r>
       <w:r>
         <w:rPr>
           <w:rFonts w:asciiTheme="majorHAnsi" w:eastAsia="Times New Roman" w:hAnsiTheme="majorHAnsi" w:cstheme="majorHAnsi"/>
@@ -4003,10 +3006,73 @@
           <w:bdr w:val="none" w:sz="0" w:space="0" w:color="auto" w:frame="1"/>
           <w:lang w:eastAsia="it-IT"/>
         </w:rPr>
-        <w:t xml:space="preserve">Un focus group è un gruppo di persone composte dagli sviluppatori e dagli utenti finali che discutono di come definire il design dell’applicazione per una migliore User </w:t>
-      </w:r>
-      <w:proofErr w:type="spellStart"/>
-      <w:r>
+        <w:t xml:space="preserve"> in base alla sua specificità, la specificità di un selettore CSS è determinata da vari fattori, come il numero di ID, classi e elementi presenti nel selettore. Di solito più è specifico e maggiore sarà la priorità.</w:t>
+      </w:r>
+    </w:p>
+    <w:p>
+      <w:pPr>
+        <w:spacing w:after="0" w:line="240" w:lineRule="auto"/>
+        <w:textAlignment w:val="baseline"/>
+        <w:rPr>
+          <w:rFonts w:ascii="Arial" w:eastAsia="Times New Roman" w:hAnsi="Arial" w:cs="Arial"/>
+          <w:b/>
+          <w:lang w:eastAsia="it-IT"/>
+        </w:rPr>
+      </w:pPr>
+    </w:p>
+    <w:p>
+      <w:pPr>
+        <w:spacing w:after="0" w:line="240" w:lineRule="auto"/>
+        <w:textAlignment w:val="baseline"/>
+        <w:rPr>
+          <w:rFonts w:ascii="Arial" w:eastAsia="Times New Roman" w:hAnsi="Arial" w:cs="Arial"/>
+          <w:b/>
+          <w:color w:val="000000"/>
+          <w:bdr w:val="none" w:sz="0" w:space="0" w:color="auto" w:frame="1"/>
+          <w:lang w:eastAsia="it-IT"/>
+        </w:rPr>
+      </w:pPr>
+    </w:p>
+    <w:p>
+      <w:pPr>
+        <w:spacing w:after="0" w:line="240" w:lineRule="auto"/>
+        <w:textAlignment w:val="baseline"/>
+        <w:rPr>
+          <w:rFonts w:ascii="Arial" w:eastAsia="Times New Roman" w:hAnsi="Arial" w:cs="Arial"/>
+          <w:b/>
+          <w:color w:val="000000"/>
+          <w:bdr w:val="none" w:sz="0" w:space="0" w:color="auto" w:frame="1"/>
+          <w:lang w:eastAsia="it-IT"/>
+        </w:rPr>
+      </w:pPr>
+      <w:r>
+        <w:rPr>
+          <w:rFonts w:ascii="Arial" w:eastAsia="Times New Roman" w:hAnsi="Arial" w:cs="Arial"/>
+          <w:b/>
+          <w:color w:val="000000"/>
+          <w:bdr w:val="none" w:sz="0" w:space="0" w:color="auto" w:frame="1"/>
+          <w:lang w:eastAsia="it-IT"/>
+        </w:rPr>
+        <w:t>Descrivere come è possibile scambiare i valori delle variabili tra Javascript e Php.</w:t>
+      </w:r>
+    </w:p>
+    <w:p>
+      <w:pPr>
+        <w:spacing w:after="0" w:line="240" w:lineRule="auto"/>
+        <w:textAlignment w:val="baseline"/>
+        <w:rPr>
+          <w:rFonts w:ascii="Arial" w:eastAsia="Times New Roman" w:hAnsi="Arial" w:cs="Arial"/>
+          <w:b/>
+          <w:color w:val="000000"/>
+          <w:bdr w:val="none" w:sz="0" w:space="0" w:color="auto" w:frame="1"/>
+          <w:lang w:eastAsia="it-IT"/>
+        </w:rPr>
+      </w:pPr>
+    </w:p>
+    <w:p>
+      <w:pPr>
+        <w:spacing w:after="0" w:line="240" w:lineRule="auto"/>
+        <w:textAlignment w:val="baseline"/>
         <w:rPr>
           <w:rFonts w:asciiTheme="majorHAnsi" w:eastAsia="Times New Roman" w:hAnsiTheme="majorHAnsi" w:cstheme="majorHAnsi"/>
           <w:bCs/>
@@ -4014,9 +3080,7 @@
           <w:bdr w:val="none" w:sz="0" w:space="0" w:color="auto" w:frame="1"/>
           <w:lang w:eastAsia="it-IT"/>
         </w:rPr>
-        <w:t>eXperience</w:t>
-      </w:r>
-      <w:proofErr w:type="spellEnd"/>
+      </w:pPr>
       <w:r>
         <w:rPr>
           <w:rFonts w:asciiTheme="majorHAnsi" w:eastAsia="Times New Roman" w:hAnsiTheme="majorHAnsi" w:cstheme="majorHAnsi"/>
@@ -4025,84 +3089,9 @@
           <w:bdr w:val="none" w:sz="0" w:space="0" w:color="auto" w:frame="1"/>
           <w:lang w:eastAsia="it-IT"/>
         </w:rPr>
-        <w:t xml:space="preserve"> così che gli sviluppatori possano avere subito pareri sulle loro idee e progettare in base alle esigenze reali dell’utente finale</w:t>
-      </w:r>
-    </w:p>
-    <w:p>
-      <w:pPr>
-        <w:spacing w:after="0" w:line="240" w:lineRule="auto"/>
-        <w:textAlignment w:val="baseline"/>
-        <w:rPr>
-          <w:rFonts w:ascii="Arial" w:eastAsia="Times New Roman" w:hAnsi="Arial" w:cs="Arial"/>
-          <w:b/>
-          <w:color w:val="000000"/>
-          <w:bdr w:val="none" w:sz="0" w:space="0" w:color="auto" w:frame="1"/>
-          <w:lang w:eastAsia="it-IT"/>
-        </w:rPr>
-      </w:pPr>
-    </w:p>
-    <w:p>
-      <w:pPr>
-        <w:spacing w:after="0" w:line="240" w:lineRule="auto"/>
-        <w:textAlignment w:val="baseline"/>
-        <w:rPr>
-          <w:rFonts w:ascii="Arial" w:eastAsia="Times New Roman" w:hAnsi="Arial" w:cs="Arial"/>
-          <w:b/>
-          <w:color w:val="000000"/>
-          <w:bdr w:val="none" w:sz="0" w:space="0" w:color="auto" w:frame="1"/>
-          <w:lang w:eastAsia="it-IT"/>
-        </w:rPr>
-      </w:pPr>
-    </w:p>
-    <w:p>
-      <w:pPr>
-        <w:spacing w:after="0" w:line="240" w:lineRule="auto"/>
-        <w:textAlignment w:val="baseline"/>
-        <w:rPr>
-          <w:rFonts w:ascii="Arial" w:eastAsia="Times New Roman" w:hAnsi="Arial" w:cs="Arial"/>
-          <w:b/>
-          <w:color w:val="000000"/>
-          <w:bdr w:val="none" w:sz="0" w:space="0" w:color="auto" w:frame="1"/>
-          <w:lang w:eastAsia="it-IT"/>
-        </w:rPr>
-      </w:pPr>
-      <w:r>
-        <w:rPr>
-          <w:rFonts w:ascii="Arial" w:eastAsia="Times New Roman" w:hAnsi="Arial" w:cs="Arial"/>
-          <w:b/>
-          <w:color w:val="000000"/>
-          <w:bdr w:val="none" w:sz="0" w:space="0" w:color="auto" w:frame="1"/>
-          <w:lang w:eastAsia="it-IT"/>
-        </w:rPr>
-        <w:t xml:space="preserve">Descrivere brevemente i passaggi e gli scambi di comunicazione che avvengono tra browser e server Web dal momento in cui viene digitato o cliccato un indirizzo Web al momento in cui la corrispondente pagina Web viene </w:t>
-      </w:r>
-      <w:proofErr w:type="spellStart"/>
-      <w:r>
-        <w:rPr>
-          <w:rFonts w:ascii="Arial" w:eastAsia="Times New Roman" w:hAnsi="Arial" w:cs="Arial"/>
-          <w:b/>
-          <w:color w:val="000000"/>
-          <w:bdr w:val="none" w:sz="0" w:space="0" w:color="auto" w:frame="1"/>
-          <w:lang w:eastAsia="it-IT"/>
-        </w:rPr>
-        <w:t>renderizzata</w:t>
-      </w:r>
-      <w:proofErr w:type="spellEnd"/>
-      <w:r>
-        <w:rPr>
-          <w:rFonts w:ascii="Arial" w:eastAsia="Times New Roman" w:hAnsi="Arial" w:cs="Arial"/>
-          <w:b/>
-          <w:color w:val="000000"/>
-          <w:bdr w:val="none" w:sz="0" w:space="0" w:color="auto" w:frame="1"/>
-          <w:lang w:eastAsia="it-IT"/>
-        </w:rPr>
-        <w:t xml:space="preserve"> dal browser.</w:t>
-      </w:r>
-    </w:p>
-    <w:p>
-      <w:pPr>
-        <w:spacing w:after="0" w:line="240" w:lineRule="auto"/>
-        <w:textAlignment w:val="baseline"/>
+        <w:t xml:space="preserve">Per scambiare variabili da JS a PHP bisogna usare un’oggetto di nome XMLHttpRequest che serve sia per mandare il valore di una variabile di JS in un file .PHP specificando se mandare con una GET o POST; ma allo </w:t>
+      </w:r>
+      <w:r>
         <w:rPr>
           <w:rFonts w:asciiTheme="majorHAnsi" w:eastAsia="Times New Roman" w:hAnsiTheme="majorHAnsi" w:cstheme="majorHAnsi"/>
           <w:bCs/>
@@ -4110,319 +3099,94 @@
           <w:bdr w:val="none" w:sz="0" w:space="0" w:color="auto" w:frame="1"/>
           <w:lang w:eastAsia="it-IT"/>
         </w:rPr>
-      </w:pPr>
-    </w:p>
-    <w:p>
-      <w:pPr>
-        <w:spacing w:after="0" w:line="240" w:lineRule="auto"/>
-        <w:textAlignment w:val="baseline"/>
-        <w:rPr>
-          <w:rFonts w:asciiTheme="majorHAnsi" w:eastAsia="Times New Roman" w:hAnsiTheme="majorHAnsi" w:cstheme="majorHAnsi"/>
-          <w:bCs/>
-          <w:color w:val="000000"/>
-          <w:bdr w:val="none" w:sz="0" w:space="0" w:color="auto" w:frame="1"/>
-          <w:lang w:eastAsia="it-IT"/>
-        </w:rPr>
-      </w:pPr>
-      <w:r>
-        <w:t>il modello di funzionamento di HTTP prevede che l’interazione tra client e server sia iniziata esclusivamente dal client. Quindi il client attira a sé (pull) i contenuti richiesti.</w:t>
-      </w:r>
-    </w:p>
-    <w:p>
-      <w:pPr>
-        <w:spacing w:after="0" w:line="240" w:lineRule="auto"/>
-        <w:textAlignment w:val="baseline"/>
-        <w:rPr>
-          <w:rFonts w:asciiTheme="majorHAnsi" w:eastAsia="Times New Roman" w:hAnsiTheme="majorHAnsi" w:cstheme="majorHAnsi"/>
-          <w:bCs/>
-          <w:color w:val="000000"/>
-          <w:bdr w:val="none" w:sz="0" w:space="0" w:color="auto" w:frame="1"/>
-          <w:lang w:eastAsia="it-IT"/>
-        </w:rPr>
-      </w:pPr>
-    </w:p>
-    <w:p>
-      <w:pPr>
-        <w:spacing w:after="0" w:line="240" w:lineRule="auto"/>
-        <w:textAlignment w:val="baseline"/>
-        <w:rPr>
-          <w:rFonts w:ascii="Arial" w:eastAsia="Times New Roman" w:hAnsi="Arial" w:cs="Arial"/>
-          <w:b/>
-          <w:color w:val="000000"/>
-          <w:bdr w:val="none" w:sz="0" w:space="0" w:color="auto" w:frame="1"/>
-          <w:lang w:eastAsia="it-IT"/>
-        </w:rPr>
-      </w:pPr>
-    </w:p>
-    <w:p>
-      <w:pPr>
-        <w:spacing w:after="0" w:line="240" w:lineRule="auto"/>
-        <w:textAlignment w:val="baseline"/>
-        <w:rPr>
-          <w:rFonts w:asciiTheme="majorHAnsi" w:eastAsia="Times New Roman" w:hAnsiTheme="majorHAnsi" w:cstheme="majorHAnsi"/>
-          <w:bCs/>
-          <w:color w:val="000000"/>
-          <w:bdr w:val="none" w:sz="0" w:space="0" w:color="auto" w:frame="1"/>
-          <w:lang w:eastAsia="it-IT"/>
-        </w:rPr>
-      </w:pPr>
-    </w:p>
-    <w:p>
-      <w:pPr>
-        <w:spacing w:after="0" w:line="240" w:lineRule="auto"/>
-        <w:textAlignment w:val="baseline"/>
-        <w:rPr>
-          <w:rFonts w:ascii="Arial" w:eastAsia="Times New Roman" w:hAnsi="Arial" w:cs="Arial"/>
-          <w:b/>
-          <w:color w:val="000000"/>
-          <w:bdr w:val="none" w:sz="0" w:space="0" w:color="auto" w:frame="1"/>
-          <w:lang w:eastAsia="it-IT"/>
-        </w:rPr>
-      </w:pPr>
-    </w:p>
-    <w:p>
-      <w:pPr>
-        <w:spacing w:after="0" w:line="240" w:lineRule="auto"/>
-        <w:textAlignment w:val="baseline"/>
-        <w:rPr>
-          <w:rFonts w:ascii="Arial" w:eastAsia="Times New Roman" w:hAnsi="Arial" w:cs="Arial"/>
-          <w:b/>
-          <w:color w:val="000000"/>
-          <w:bdr w:val="none" w:sz="0" w:space="0" w:color="auto" w:frame="1"/>
-          <w:lang w:eastAsia="it-IT"/>
-        </w:rPr>
-      </w:pPr>
-    </w:p>
-    <w:p>
-      <w:pPr>
-        <w:spacing w:after="0" w:line="240" w:lineRule="auto"/>
-        <w:textAlignment w:val="baseline"/>
-        <w:rPr>
-          <w:rFonts w:ascii="Arial" w:eastAsia="Times New Roman" w:hAnsi="Arial" w:cs="Arial"/>
-          <w:b/>
-          <w:lang w:eastAsia="it-IT"/>
-        </w:rPr>
-      </w:pPr>
-      <w:r>
-        <w:rPr>
-          <w:rFonts w:ascii="Arial" w:hAnsi="Arial" w:cs="Arial"/>
-          <w:b/>
-          <w:bdr w:val="none" w:sz="0" w:space="0" w:color="auto" w:frame="1"/>
-        </w:rPr>
-        <w:t xml:space="preserve">Descrivere brevemente il concetto di “cascata” nei fogli di stile e definire come si applica e come vengono gestiti eventuali conflitti con fogli di stile </w:t>
-      </w:r>
-      <w:proofErr w:type="spellStart"/>
-      <w:r>
-        <w:rPr>
-          <w:rFonts w:ascii="Arial" w:hAnsi="Arial" w:cs="Arial"/>
-          <w:b/>
-          <w:bdr w:val="none" w:sz="0" w:space="0" w:color="auto" w:frame="1"/>
-        </w:rPr>
-        <w:t>inline</w:t>
-      </w:r>
-      <w:proofErr w:type="spellEnd"/>
-      <w:r>
-        <w:rPr>
-          <w:rFonts w:ascii="Arial" w:hAnsi="Arial" w:cs="Arial"/>
-          <w:b/>
-          <w:bdr w:val="none" w:sz="0" w:space="0" w:color="auto" w:frame="1"/>
-        </w:rPr>
-        <w:t>, fogli di stile interni e fogli di stile esterni.</w:t>
-      </w:r>
-    </w:p>
-    <w:p>
-      <w:pPr>
-        <w:spacing w:after="0" w:line="240" w:lineRule="auto"/>
-        <w:textAlignment w:val="baseline"/>
-        <w:rPr>
-          <w:rFonts w:ascii="Arial" w:eastAsia="Times New Roman" w:hAnsi="Arial" w:cs="Arial"/>
-          <w:b/>
-          <w:color w:val="000000"/>
-          <w:bdr w:val="none" w:sz="0" w:space="0" w:color="auto" w:frame="1"/>
-          <w:lang w:eastAsia="it-IT"/>
-        </w:rPr>
-      </w:pPr>
-    </w:p>
-    <w:p>
-      <w:pPr>
-        <w:spacing w:after="0" w:line="240" w:lineRule="auto"/>
-        <w:textAlignment w:val="baseline"/>
-        <w:rPr>
-          <w:rFonts w:ascii="Arial" w:eastAsia="Times New Roman" w:hAnsi="Arial" w:cs="Arial"/>
-          <w:b/>
-          <w:color w:val="000000"/>
-          <w:bdr w:val="none" w:sz="0" w:space="0" w:color="auto" w:frame="1"/>
-          <w:lang w:eastAsia="it-IT"/>
-        </w:rPr>
-      </w:pPr>
-      <w:r>
-        <w:rPr>
-          <w:rFonts w:ascii="Arial" w:eastAsia="Times New Roman" w:hAnsi="Arial" w:cs="Arial"/>
-          <w:b/>
-          <w:color w:val="000000"/>
-          <w:bdr w:val="none" w:sz="0" w:space="0" w:color="auto" w:frame="1"/>
-          <w:lang w:eastAsia="it-IT"/>
-        </w:rPr>
-        <w:t xml:space="preserve">Descrivere come è possibile scambiare i valori delle variabili tra </w:t>
-      </w:r>
-      <w:proofErr w:type="spellStart"/>
-      <w:r>
-        <w:rPr>
-          <w:rFonts w:ascii="Arial" w:eastAsia="Times New Roman" w:hAnsi="Arial" w:cs="Arial"/>
-          <w:b/>
-          <w:color w:val="000000"/>
-          <w:bdr w:val="none" w:sz="0" w:space="0" w:color="auto" w:frame="1"/>
-          <w:lang w:eastAsia="it-IT"/>
-        </w:rPr>
-        <w:t>Javascript</w:t>
-      </w:r>
-      <w:proofErr w:type="spellEnd"/>
-      <w:r>
-        <w:rPr>
-          <w:rFonts w:ascii="Arial" w:eastAsia="Times New Roman" w:hAnsi="Arial" w:cs="Arial"/>
-          <w:b/>
-          <w:color w:val="000000"/>
-          <w:bdr w:val="none" w:sz="0" w:space="0" w:color="auto" w:frame="1"/>
-          <w:lang w:eastAsia="it-IT"/>
-        </w:rPr>
-        <w:t xml:space="preserve"> e </w:t>
-      </w:r>
-      <w:proofErr w:type="spellStart"/>
-      <w:r>
-        <w:rPr>
-          <w:rFonts w:ascii="Arial" w:eastAsia="Times New Roman" w:hAnsi="Arial" w:cs="Arial"/>
-          <w:b/>
-          <w:color w:val="000000"/>
-          <w:bdr w:val="none" w:sz="0" w:space="0" w:color="auto" w:frame="1"/>
-          <w:lang w:eastAsia="it-IT"/>
-        </w:rPr>
-        <w:t>Php</w:t>
-      </w:r>
-      <w:proofErr w:type="spellEnd"/>
-      <w:r>
-        <w:rPr>
-          <w:rFonts w:ascii="Arial" w:eastAsia="Times New Roman" w:hAnsi="Arial" w:cs="Arial"/>
-          <w:b/>
-          <w:color w:val="000000"/>
-          <w:bdr w:val="none" w:sz="0" w:space="0" w:color="auto" w:frame="1"/>
-          <w:lang w:eastAsia="it-IT"/>
-        </w:rPr>
-        <w:t>.</w:t>
-      </w:r>
-    </w:p>
-    <w:p>
-      <w:pPr>
-        <w:spacing w:after="0" w:line="240" w:lineRule="auto"/>
-        <w:textAlignment w:val="baseline"/>
-        <w:rPr>
-          <w:rFonts w:ascii="Arial" w:eastAsia="Times New Roman" w:hAnsi="Arial" w:cs="Arial"/>
-          <w:b/>
-          <w:color w:val="000000"/>
-          <w:bdr w:val="none" w:sz="0" w:space="0" w:color="auto" w:frame="1"/>
-          <w:lang w:eastAsia="it-IT"/>
-        </w:rPr>
-      </w:pPr>
-    </w:p>
-    <w:p>
-      <w:pPr>
-        <w:spacing w:after="0" w:line="240" w:lineRule="auto"/>
-        <w:textAlignment w:val="baseline"/>
-        <w:rPr>
-          <w:rFonts w:ascii="Arial" w:eastAsia="Times New Roman" w:hAnsi="Arial" w:cs="Arial"/>
-          <w:b/>
-          <w:color w:val="000000"/>
-          <w:bdr w:val="none" w:sz="0" w:space="0" w:color="auto" w:frame="1"/>
-          <w:lang w:eastAsia="it-IT"/>
-        </w:rPr>
-      </w:pPr>
-      <w:r>
-        <w:rPr>
-          <w:rFonts w:ascii="Arial" w:eastAsia="Times New Roman" w:hAnsi="Arial" w:cs="Arial"/>
-          <w:b/>
-          <w:color w:val="000000"/>
-          <w:bdr w:val="none" w:sz="0" w:space="0" w:color="auto" w:frame="1"/>
-          <w:lang w:eastAsia="it-IT"/>
-        </w:rPr>
-        <w:t xml:space="preserve">Definire </w:t>
-      </w:r>
-      <w:proofErr w:type="spellStart"/>
-      <w:r>
-        <w:rPr>
-          <w:rFonts w:ascii="Arial" w:eastAsia="Times New Roman" w:hAnsi="Arial" w:cs="Arial"/>
-          <w:b/>
-          <w:color w:val="000000"/>
-          <w:bdr w:val="none" w:sz="0" w:space="0" w:color="auto" w:frame="1"/>
-          <w:lang w:eastAsia="it-IT"/>
-        </w:rPr>
-        <w:t>personas</w:t>
-      </w:r>
-      <w:proofErr w:type="spellEnd"/>
-      <w:r>
-        <w:rPr>
-          <w:rFonts w:ascii="Arial" w:eastAsia="Times New Roman" w:hAnsi="Arial" w:cs="Arial"/>
-          <w:b/>
-          <w:color w:val="000000"/>
-          <w:bdr w:val="none" w:sz="0" w:space="0" w:color="auto" w:frame="1"/>
-          <w:lang w:eastAsia="it-IT"/>
-        </w:rPr>
-        <w:t xml:space="preserve"> e target users e spiegarne le differenze.</w:t>
-      </w:r>
-    </w:p>
-    <w:p>
-      <w:pPr>
-        <w:spacing w:after="0" w:line="240" w:lineRule="auto"/>
-        <w:textAlignment w:val="baseline"/>
-        <w:rPr>
-          <w:rFonts w:ascii="Arial" w:eastAsia="Times New Roman" w:hAnsi="Arial" w:cs="Arial"/>
-          <w:b/>
-          <w:color w:val="000000"/>
-          <w:lang w:eastAsia="it-IT"/>
-        </w:rPr>
-      </w:pPr>
-    </w:p>
-    <w:p>
-      <w:pPr>
-        <w:spacing w:after="0" w:line="240" w:lineRule="auto"/>
-        <w:textAlignment w:val="baseline"/>
-        <w:rPr>
-          <w:rFonts w:ascii="Arial" w:eastAsia="Times New Roman" w:hAnsi="Arial" w:cs="Arial"/>
-          <w:b/>
-          <w:color w:val="000000"/>
-          <w:bdr w:val="none" w:sz="0" w:space="0" w:color="auto" w:frame="1"/>
-          <w:lang w:eastAsia="it-IT"/>
-        </w:rPr>
-      </w:pPr>
-      <w:r>
-        <w:rPr>
-          <w:rFonts w:ascii="Arial" w:eastAsia="Times New Roman" w:hAnsi="Arial" w:cs="Arial"/>
-          <w:b/>
-          <w:color w:val="000000"/>
-          <w:bdr w:val="none" w:sz="0" w:space="0" w:color="auto" w:frame="1"/>
-          <w:lang w:eastAsia="it-IT"/>
-        </w:rPr>
-        <w:t xml:space="preserve">Illustrare le differenze, i vantaggi e gli svantaggi di fogli di stile esterni, interni e </w:t>
-      </w:r>
-      <w:proofErr w:type="spellStart"/>
-      <w:r>
-        <w:rPr>
-          <w:rFonts w:ascii="Arial" w:eastAsia="Times New Roman" w:hAnsi="Arial" w:cs="Arial"/>
-          <w:b/>
-          <w:color w:val="000000"/>
-          <w:bdr w:val="none" w:sz="0" w:space="0" w:color="auto" w:frame="1"/>
-          <w:lang w:eastAsia="it-IT"/>
-        </w:rPr>
-        <w:t>inline</w:t>
-      </w:r>
-      <w:proofErr w:type="spellEnd"/>
-      <w:r>
-        <w:rPr>
-          <w:rFonts w:ascii="Arial" w:eastAsia="Times New Roman" w:hAnsi="Arial" w:cs="Arial"/>
-          <w:b/>
-          <w:color w:val="000000"/>
-          <w:bdr w:val="none" w:sz="0" w:space="0" w:color="auto" w:frame="1"/>
-          <w:lang w:eastAsia="it-IT"/>
-        </w:rPr>
-        <w:t>.</w:t>
+        <w:lastRenderedPageBreak/>
+        <w:t>stesso tempo serve per riceve la risposta proveniente dal file .PHP quella risposta potrebbe essere proprio quella di un valore di una variabile proveniente dal PHP.</w:t>
+      </w:r>
+      <w:bookmarkStart w:id="0" w:name="_GoBack"/>
+      <w:bookmarkEnd w:id="0"/>
+    </w:p>
+    <w:p>
+      <w:pPr>
+        <w:spacing w:after="0" w:line="240" w:lineRule="auto"/>
+        <w:textAlignment w:val="baseline"/>
+        <w:rPr>
+          <w:rFonts w:ascii="Arial" w:eastAsia="Times New Roman" w:hAnsi="Arial" w:cs="Arial"/>
+          <w:b/>
+          <w:color w:val="000000"/>
+          <w:bdr w:val="none" w:sz="0" w:space="0" w:color="auto" w:frame="1"/>
+          <w:lang w:eastAsia="it-IT"/>
+        </w:rPr>
+      </w:pPr>
+    </w:p>
+    <w:p>
+      <w:pPr>
+        <w:spacing w:after="0" w:line="240" w:lineRule="auto"/>
+        <w:textAlignment w:val="baseline"/>
+        <w:rPr>
+          <w:rFonts w:ascii="Arial" w:eastAsia="Times New Roman" w:hAnsi="Arial" w:cs="Arial"/>
+          <w:b/>
+          <w:color w:val="000000"/>
+          <w:bdr w:val="none" w:sz="0" w:space="0" w:color="auto" w:frame="1"/>
+          <w:lang w:eastAsia="it-IT"/>
+        </w:rPr>
+      </w:pPr>
+    </w:p>
+    <w:p>
+      <w:pPr>
+        <w:spacing w:after="0" w:line="240" w:lineRule="auto"/>
+        <w:textAlignment w:val="baseline"/>
+        <w:rPr>
+          <w:rFonts w:ascii="Arial" w:eastAsia="Times New Roman" w:hAnsi="Arial" w:cs="Arial"/>
+          <w:b/>
+          <w:color w:val="000000"/>
+          <w:bdr w:val="none" w:sz="0" w:space="0" w:color="auto" w:frame="1"/>
+          <w:lang w:eastAsia="it-IT"/>
+        </w:rPr>
+      </w:pPr>
+      <w:r>
+        <w:rPr>
+          <w:rFonts w:ascii="Arial" w:eastAsia="Times New Roman" w:hAnsi="Arial" w:cs="Arial"/>
+          <w:b/>
+          <w:color w:val="000000"/>
+          <w:bdr w:val="none" w:sz="0" w:space="0" w:color="auto" w:frame="1"/>
+          <w:lang w:eastAsia="it-IT"/>
+        </w:rPr>
+        <w:t>Definire personas e target users e spiegarne le differenze.</w:t>
+      </w:r>
+    </w:p>
+    <w:p>
+      <w:pPr>
+        <w:spacing w:after="0" w:line="240" w:lineRule="auto"/>
+        <w:textAlignment w:val="baseline"/>
+        <w:rPr>
+          <w:rFonts w:ascii="Arial" w:eastAsia="Times New Roman" w:hAnsi="Arial" w:cs="Arial"/>
+          <w:b/>
+          <w:color w:val="000000"/>
+          <w:lang w:eastAsia="it-IT"/>
+        </w:rPr>
+      </w:pPr>
+    </w:p>
+    <w:p>
+      <w:pPr>
+        <w:spacing w:after="0" w:line="240" w:lineRule="auto"/>
+        <w:textAlignment w:val="baseline"/>
+        <w:rPr>
+          <w:rFonts w:ascii="Arial" w:eastAsia="Times New Roman" w:hAnsi="Arial" w:cs="Arial"/>
+          <w:b/>
+          <w:color w:val="000000"/>
+          <w:bdr w:val="none" w:sz="0" w:space="0" w:color="auto" w:frame="1"/>
+          <w:lang w:eastAsia="it-IT"/>
+        </w:rPr>
+      </w:pPr>
+      <w:r>
+        <w:rPr>
+          <w:rFonts w:ascii="Arial" w:eastAsia="Times New Roman" w:hAnsi="Arial" w:cs="Arial"/>
+          <w:b/>
+          <w:color w:val="000000"/>
+          <w:bdr w:val="none" w:sz="0" w:space="0" w:color="auto" w:frame="1"/>
+          <w:lang w:eastAsia="it-IT"/>
+        </w:rPr>
+        <w:t>Illustrare le differenze, i vantaggi e gli svantaggi di fogli di stile esterni, interni e inline.</w:t>
       </w:r>
     </w:p>
     <w:p>
@@ -4559,7 +3323,7 @@
 </file>
 
 <file path=word/endnotes.xml><?xml version="1.0" encoding="utf-8"?>
-<w:endnotes xmlns:wpc="http://schemas.microsoft.com/office/word/2010/wordprocessingCanvas" xmlns:cx="http://schemas.microsoft.com/office/drawing/2014/chartex" xmlns:cx1="http://schemas.microsoft.com/office/drawing/2015/9/8/chartex" xmlns:cx2="http://schemas.microsoft.com/office/drawing/2015/10/21/chartex" xmlns:cx3="http://schemas.microsoft.com/office/drawing/2016/5/9/chartex" xmlns:cx4="http://schemas.microsoft.com/office/drawing/2016/5/10/chartex" xmlns:cx5="http://schemas.microsoft.com/office/drawing/2016/5/11/chartex" xmlns:cx6="http://schemas.microsoft.com/office/drawing/2016/5/12/chartex" xmlns:cx7="http://schemas.microsoft.com/office/drawing/2016/5/13/chartex" xmlns:cx8="http://schemas.microsoft.com/office/drawing/2016/5/14/chartex" xmlns:mc="http://schemas.openxmlformats.org/markup-compatibility/2006" xmlns:aink="http://schemas.microsoft.com/office/drawing/2016/ink" xmlns:am3d="http://schemas.microsoft.com/office/drawing/2017/model3d" xmlns:o="urn:schemas-microsoft-com:office:office" xmlns:oel="http://schemas.microsoft.com/office/2019/extlst" xmlns:r="http://schemas.openxmlformats.org/officeDocument/2006/relationships" xmlns:m="http://schemas.openxmlformats.org/officeDocument/2006/math" xmlns:v="urn:schemas-microsoft-com:vml" xmlns:wp14="http://schemas.microsoft.com/office/word/2010/wordprocessingDrawing" xmlns:wp="http://schemas.openxmlformats.org/drawingml/2006/wordprocessingDrawing" xmlns:w10="urn:schemas-microsoft-com:office:word" xmlns:w="http://schemas.openxmlformats.org/wordprocessingml/2006/main" xmlns:w14="http://schemas.microsoft.com/office/word/2010/wordml" xmlns:w15="http://schemas.microsoft.com/office/word/2012/wordml" xmlns:w16cex="http://schemas.microsoft.com/office/word/2018/wordml/cex" xmlns:w16cid="http://schemas.microsoft.com/office/word/2016/wordml/cid" xmlns:w16="http://schemas.microsoft.com/office/word/2018/wordml" xmlns:w16sdtdh="http://schemas.microsoft.com/office/word/2020/wordml/sdtdatahash" xmlns:w16se="http://schemas.microsoft.com/office/word/2015/wordml/symex" xmlns:wpg="http://schemas.microsoft.com/office/word/2010/wordprocessingGroup" xmlns:wpi="http://schemas.microsoft.com/office/word/2010/wordprocessingInk" xmlns:wne="http://schemas.microsoft.com/office/word/2006/wordml" xmlns:wps="http://schemas.microsoft.com/office/word/2010/wordprocessingShape" mc:Ignorable="w14 w15 w16se w16cid w16 w16cex w16sdtdh wp14">
+<w:endnotes xmlns:wpc="http://schemas.microsoft.com/office/word/2010/wordprocessingCanvas" xmlns:mc="http://schemas.openxmlformats.org/markup-compatibility/2006" xmlns:o="urn:schemas-microsoft-com:office:office" xmlns:r="http://schemas.openxmlformats.org/officeDocument/2006/relationships" xmlns:m="http://schemas.openxmlformats.org/officeDocument/2006/math" xmlns:v="urn:schemas-microsoft-com:vml" xmlns:wp14="http://schemas.microsoft.com/office/word/2010/wordprocessingDrawing" xmlns:wp="http://schemas.openxmlformats.org/drawingml/2006/wordprocessingDrawing" xmlns:w10="urn:schemas-microsoft-com:office:word" xmlns:w="http://schemas.openxmlformats.org/wordprocessingml/2006/main" xmlns:w14="http://schemas.microsoft.com/office/word/2010/wordml" xmlns:w15="http://schemas.microsoft.com/office/word/2012/wordml" xmlns:wpg="http://schemas.microsoft.com/office/word/2010/wordprocessingGroup" xmlns:wpi="http://schemas.microsoft.com/office/word/2010/wordprocessingInk" xmlns:wne="http://schemas.microsoft.com/office/word/2006/wordml" xmlns:wps="http://schemas.microsoft.com/office/word/2010/wordprocessingShape" mc:Ignorable="w14 w15 wp14">
   <w:endnote w:type="separator" w:id="-1">
     <w:p>
       <w:pPr>
@@ -4584,7 +3348,7 @@
 </file>
 
 <file path=word/footnotes.xml><?xml version="1.0" encoding="utf-8"?>
-<w:footnotes xmlns:wpc="http://schemas.microsoft.com/office/word/2010/wordprocessingCanvas" xmlns:cx="http://schemas.microsoft.com/office/drawing/2014/chartex" xmlns:cx1="http://schemas.microsoft.com/office/drawing/2015/9/8/chartex" xmlns:cx2="http://schemas.microsoft.com/office/drawing/2015/10/21/chartex" xmlns:cx3="http://schemas.microsoft.com/office/drawing/2016/5/9/chartex" xmlns:cx4="http://schemas.microsoft.com/office/drawing/2016/5/10/chartex" xmlns:cx5="http://schemas.microsoft.com/office/drawing/2016/5/11/chartex" xmlns:cx6="http://schemas.microsoft.com/office/drawing/2016/5/12/chartex" xmlns:cx7="http://schemas.microsoft.com/office/drawing/2016/5/13/chartex" xmlns:cx8="http://schemas.microsoft.com/office/drawing/2016/5/14/chartex" xmlns:mc="http://schemas.openxmlformats.org/markup-compatibility/2006" xmlns:aink="http://schemas.microsoft.com/office/drawing/2016/ink" xmlns:am3d="http://schemas.microsoft.com/office/drawing/2017/model3d" xmlns:o="urn:schemas-microsoft-com:office:office" xmlns:oel="http://schemas.microsoft.com/office/2019/extlst" xmlns:r="http://schemas.openxmlformats.org/officeDocument/2006/relationships" xmlns:m="http://schemas.openxmlformats.org/officeDocument/2006/math" xmlns:v="urn:schemas-microsoft-com:vml" xmlns:wp14="http://schemas.microsoft.com/office/word/2010/wordprocessingDrawing" xmlns:wp="http://schemas.openxmlformats.org/drawingml/2006/wordprocessingDrawing" xmlns:w10="urn:schemas-microsoft-com:office:word" xmlns:w="http://schemas.openxmlformats.org/wordprocessingml/2006/main" xmlns:w14="http://schemas.microsoft.com/office/word/2010/wordml" xmlns:w15="http://schemas.microsoft.com/office/word/2012/wordml" xmlns:w16cex="http://schemas.microsoft.com/office/word/2018/wordml/cex" xmlns:w16cid="http://schemas.microsoft.com/office/word/2016/wordml/cid" xmlns:w16="http://schemas.microsoft.com/office/word/2018/wordml" xmlns:w16sdtdh="http://schemas.microsoft.com/office/word/2020/wordml/sdtdatahash" xmlns:w16se="http://schemas.microsoft.com/office/word/2015/wordml/symex" xmlns:wpg="http://schemas.microsoft.com/office/word/2010/wordprocessingGroup" xmlns:wpi="http://schemas.microsoft.com/office/word/2010/wordprocessingInk" xmlns:wne="http://schemas.microsoft.com/office/word/2006/wordml" xmlns:wps="http://schemas.microsoft.com/office/word/2010/wordprocessingShape" mc:Ignorable="w14 w15 w16se w16cid w16 w16cex w16sdtdh wp14">
+<w:footnotes xmlns:wpc="http://schemas.microsoft.com/office/word/2010/wordprocessingCanvas" xmlns:mc="http://schemas.openxmlformats.org/markup-compatibility/2006" xmlns:o="urn:schemas-microsoft-com:office:office" xmlns:r="http://schemas.openxmlformats.org/officeDocument/2006/relationships" xmlns:m="http://schemas.openxmlformats.org/officeDocument/2006/math" xmlns:v="urn:schemas-microsoft-com:vml" xmlns:wp14="http://schemas.microsoft.com/office/word/2010/wordprocessingDrawing" xmlns:wp="http://schemas.openxmlformats.org/drawingml/2006/wordprocessingDrawing" xmlns:w10="urn:schemas-microsoft-com:office:word" xmlns:w="http://schemas.openxmlformats.org/wordprocessingml/2006/main" xmlns:w14="http://schemas.microsoft.com/office/word/2010/wordml" xmlns:w15="http://schemas.microsoft.com/office/word/2012/wordml" xmlns:wpg="http://schemas.microsoft.com/office/word/2010/wordprocessingGroup" xmlns:wpi="http://schemas.microsoft.com/office/word/2010/wordprocessingInk" xmlns:wne="http://schemas.microsoft.com/office/word/2006/wordml" xmlns:wps="http://schemas.microsoft.com/office/word/2010/wordprocessingShape" mc:Ignorable="w14 w15 wp14">
   <w:footnote w:type="separator" w:id="-1">
     <w:p>
       <w:pPr>
@@ -4609,8 +3373,8 @@
 </file>
 
 <file path=word/numbering.xml><?xml version="1.0" encoding="utf-8"?>
-<w:numbering xmlns:wpc="http://schemas.microsoft.com/office/word/2010/wordprocessingCanvas" xmlns:cx="http://schemas.microsoft.com/office/drawing/2014/chartex" xmlns:cx1="http://schemas.microsoft.com/office/drawing/2015/9/8/chartex" xmlns:cx2="http://schemas.microsoft.com/office/drawing/2015/10/21/chartex" xmlns:cx3="http://schemas.microsoft.com/office/drawing/2016/5/9/chartex" xmlns:cx4="http://schemas.microsoft.com/office/drawing/2016/5/10/chartex" xmlns:cx5="http://schemas.microsoft.com/office/drawing/2016/5/11/chartex" xmlns:cx6="http://schemas.microsoft.com/office/drawing/2016/5/12/chartex" xmlns:cx7="http://schemas.microsoft.com/office/drawing/2016/5/13/chartex" xmlns:cx8="http://schemas.microsoft.com/office/drawing/2016/5/14/chartex" xmlns:mc="http://schemas.openxmlformats.org/markup-compatibility/2006" xmlns:aink="http://schemas.microsoft.com/office/drawing/2016/ink" xmlns:am3d="http://schemas.microsoft.com/office/drawing/2017/model3d" xmlns:o="urn:schemas-microsoft-com:office:office" xmlns:oel="http://schemas.microsoft.com/office/2019/extlst" xmlns:r="http://schemas.openxmlformats.org/officeDocument/2006/relationships" xmlns:m="http://schemas.openxmlformats.org/officeDocument/2006/math" xmlns:v="urn:schemas-microsoft-com:vml" xmlns:wp14="http://schemas.microsoft.com/office/word/2010/wordprocessingDrawing" xmlns:wp="http://schemas.openxmlformats.org/drawingml/2006/wordprocessingDrawing" xmlns:w10="urn:schemas-microsoft-com:office:word" xmlns:w="http://schemas.openxmlformats.org/wordprocessingml/2006/main" xmlns:w14="http://schemas.microsoft.com/office/word/2010/wordml" xmlns:w15="http://schemas.microsoft.com/office/word/2012/wordml" xmlns:w16cex="http://schemas.microsoft.com/office/word/2018/wordml/cex" xmlns:w16cid="http://schemas.microsoft.com/office/word/2016/wordml/cid" xmlns:w16="http://schemas.microsoft.com/office/word/2018/wordml" xmlns:w16sdtdh="http://schemas.microsoft.com/office/word/2020/wordml/sdtdatahash" xmlns:w16se="http://schemas.microsoft.com/office/word/2015/wordml/symex" xmlns:wpg="http://schemas.microsoft.com/office/word/2010/wordprocessingGroup" xmlns:wpi="http://schemas.microsoft.com/office/word/2010/wordprocessingInk" xmlns:wne="http://schemas.microsoft.com/office/word/2006/wordml" xmlns:wps="http://schemas.microsoft.com/office/word/2010/wordprocessingShape" mc:Ignorable="w14 w15 w16se w16cid w16 w16cex w16sdtdh wp14">
-  <w:abstractNum w:abstractNumId="0" w15:restartNumberingAfterBreak="0">
+<w:numbering xmlns:wpc="http://schemas.microsoft.com/office/word/2010/wordprocessingCanvas" xmlns:mc="http://schemas.openxmlformats.org/markup-compatibility/2006" xmlns:o="urn:schemas-microsoft-com:office:office" xmlns:r="http://schemas.openxmlformats.org/officeDocument/2006/relationships" xmlns:m="http://schemas.openxmlformats.org/officeDocument/2006/math" xmlns:v="urn:schemas-microsoft-com:vml" xmlns:wp14="http://schemas.microsoft.com/office/word/2010/wordprocessingDrawing" xmlns:wp="http://schemas.openxmlformats.org/drawingml/2006/wordprocessingDrawing" xmlns:w10="urn:schemas-microsoft-com:office:word" xmlns:w="http://schemas.openxmlformats.org/wordprocessingml/2006/main" xmlns:w14="http://schemas.microsoft.com/office/word/2010/wordml" xmlns:w15="http://schemas.microsoft.com/office/word/2012/wordml" xmlns:wpg="http://schemas.microsoft.com/office/word/2010/wordprocessingGroup" xmlns:wpi="http://schemas.microsoft.com/office/word/2010/wordprocessingInk" xmlns:wne="http://schemas.microsoft.com/office/word/2006/wordml" xmlns:wps="http://schemas.microsoft.com/office/word/2010/wordprocessingShape" mc:Ignorable="w14 w15 wp14">
+  <w:abstractNum w:abstractNumId="0">
     <w:nsid w:val="02675B24"/>
     <w:multiLevelType w:val="multilevel"/>
     <w:tmpl w:val="74E01A78"/>
@@ -4723,7 +3487,7 @@
       </w:pPr>
     </w:lvl>
   </w:abstractNum>
-  <w:abstractNum w:abstractNumId="1" w15:restartNumberingAfterBreak="0">
+  <w:abstractNum w:abstractNumId="1">
     <w:nsid w:val="028F487B"/>
     <w:multiLevelType w:val="multilevel"/>
     <w:tmpl w:val="C766408E"/>
@@ -4836,7 +3600,7 @@
       </w:pPr>
     </w:lvl>
   </w:abstractNum>
-  <w:abstractNum w:abstractNumId="2" w15:restartNumberingAfterBreak="0">
+  <w:abstractNum w:abstractNumId="2">
     <w:nsid w:val="22FD7660"/>
     <w:multiLevelType w:val="multilevel"/>
     <w:tmpl w:val="4582007E"/>
@@ -4949,7 +3713,7 @@
       </w:pPr>
     </w:lvl>
   </w:abstractNum>
-  <w:abstractNum w:abstractNumId="3" w15:restartNumberingAfterBreak="0">
+  <w:abstractNum w:abstractNumId="3">
     <w:nsid w:val="27FA529F"/>
     <w:multiLevelType w:val="multilevel"/>
     <w:tmpl w:val="EADC89AC"/>
@@ -5062,7 +3826,7 @@
       </w:pPr>
     </w:lvl>
   </w:abstractNum>
-  <w:abstractNum w:abstractNumId="4" w15:restartNumberingAfterBreak="0">
+  <w:abstractNum w:abstractNumId="4">
     <w:nsid w:val="2B742F07"/>
     <w:multiLevelType w:val="multilevel"/>
     <w:tmpl w:val="9CA846CA"/>
@@ -5175,7 +3939,7 @@
       </w:pPr>
     </w:lvl>
   </w:abstractNum>
-  <w:abstractNum w:abstractNumId="5" w15:restartNumberingAfterBreak="0">
+  <w:abstractNum w:abstractNumId="5">
     <w:nsid w:val="32423E72"/>
     <w:multiLevelType w:val="multilevel"/>
     <w:tmpl w:val="A72CDC72"/>
@@ -5288,7 +4052,7 @@
       </w:pPr>
     </w:lvl>
   </w:abstractNum>
-  <w:abstractNum w:abstractNumId="6" w15:restartNumberingAfterBreak="0">
+  <w:abstractNum w:abstractNumId="6">
     <w:nsid w:val="3A6E608A"/>
     <w:multiLevelType w:val="multilevel"/>
     <w:tmpl w:val="94B0CAFE"/>
@@ -5401,7 +4165,7 @@
       </w:pPr>
     </w:lvl>
   </w:abstractNum>
-  <w:abstractNum w:abstractNumId="7" w15:restartNumberingAfterBreak="0">
+  <w:abstractNum w:abstractNumId="7">
     <w:nsid w:val="48842BE3"/>
     <w:multiLevelType w:val="hybridMultilevel"/>
     <w:tmpl w:val="7382C84C"/>
@@ -5513,7 +4277,7 @@
       </w:rPr>
     </w:lvl>
   </w:abstractNum>
-  <w:abstractNum w:abstractNumId="8" w15:restartNumberingAfterBreak="0">
+  <w:abstractNum w:abstractNumId="8">
     <w:nsid w:val="488B3C00"/>
     <w:multiLevelType w:val="multilevel"/>
     <w:tmpl w:val="1874A2DC"/>
@@ -5626,7 +4390,7 @@
       </w:pPr>
     </w:lvl>
   </w:abstractNum>
-  <w:abstractNum w:abstractNumId="9" w15:restartNumberingAfterBreak="0">
+  <w:abstractNum w:abstractNumId="9">
     <w:nsid w:val="4B0C4D09"/>
     <w:multiLevelType w:val="multilevel"/>
     <w:tmpl w:val="19DC89E8"/>
@@ -5739,7 +4503,7 @@
       </w:pPr>
     </w:lvl>
   </w:abstractNum>
-  <w:abstractNum w:abstractNumId="10" w15:restartNumberingAfterBreak="0">
+  <w:abstractNum w:abstractNumId="10">
     <w:nsid w:val="4B2E712C"/>
     <w:multiLevelType w:val="multilevel"/>
     <w:tmpl w:val="0B08AC74"/>
@@ -5852,7 +4616,7 @@
       </w:pPr>
     </w:lvl>
   </w:abstractNum>
-  <w:abstractNum w:abstractNumId="11" w15:restartNumberingAfterBreak="0">
+  <w:abstractNum w:abstractNumId="11">
     <w:nsid w:val="684B4B7A"/>
     <w:multiLevelType w:val="multilevel"/>
     <w:tmpl w:val="B0FC4B82"/>
@@ -5965,7 +4729,7 @@
       </w:pPr>
     </w:lvl>
   </w:abstractNum>
-  <w:abstractNum w:abstractNumId="12" w15:restartNumberingAfterBreak="0">
+  <w:abstractNum w:abstractNumId="12">
     <w:nsid w:val="7BB108D9"/>
     <w:multiLevelType w:val="multilevel"/>
     <w:tmpl w:val="2DF0C894"/>
@@ -6078,50 +4842,50 @@
       </w:pPr>
     </w:lvl>
   </w:abstractNum>
-  <w:num w:numId="1" w16cid:durableId="243493409">
+  <w:num w:numId="1">
     <w:abstractNumId w:val="1"/>
   </w:num>
-  <w:num w:numId="2" w16cid:durableId="1577663768">
+  <w:num w:numId="2">
     <w:abstractNumId w:val="0"/>
   </w:num>
-  <w:num w:numId="3" w16cid:durableId="1843548413">
+  <w:num w:numId="3">
     <w:abstractNumId w:val="2"/>
   </w:num>
-  <w:num w:numId="4" w16cid:durableId="1030106694">
+  <w:num w:numId="4">
     <w:abstractNumId w:val="11"/>
   </w:num>
-  <w:num w:numId="5" w16cid:durableId="639649122">
+  <w:num w:numId="5">
     <w:abstractNumId w:val="8"/>
   </w:num>
-  <w:num w:numId="6" w16cid:durableId="747575823">
+  <w:num w:numId="6">
     <w:abstractNumId w:val="12"/>
   </w:num>
-  <w:num w:numId="7" w16cid:durableId="587621845">
+  <w:num w:numId="7">
     <w:abstractNumId w:val="10"/>
   </w:num>
-  <w:num w:numId="8" w16cid:durableId="81949588">
+  <w:num w:numId="8">
     <w:abstractNumId w:val="9"/>
   </w:num>
-  <w:num w:numId="9" w16cid:durableId="121308730">
+  <w:num w:numId="9">
     <w:abstractNumId w:val="5"/>
   </w:num>
-  <w:num w:numId="10" w16cid:durableId="797845202">
+  <w:num w:numId="10">
     <w:abstractNumId w:val="4"/>
   </w:num>
-  <w:num w:numId="11" w16cid:durableId="580875267">
+  <w:num w:numId="11">
     <w:abstractNumId w:val="6"/>
   </w:num>
-  <w:num w:numId="12" w16cid:durableId="129442075">
+  <w:num w:numId="12">
     <w:abstractNumId w:val="3"/>
   </w:num>
-  <w:num w:numId="13" w16cid:durableId="1407990439">
+  <w:num w:numId="13">
     <w:abstractNumId w:val="7"/>
   </w:num>
 </w:numbering>
 </file>
 
 <file path=word/styles.xml><?xml version="1.0" encoding="utf-8"?>
-<w:styles xmlns:mc="http://schemas.openxmlformats.org/markup-compatibility/2006" xmlns:r="http://schemas.openxmlformats.org/officeDocument/2006/relationships" xmlns:w="http://schemas.openxmlformats.org/wordprocessingml/2006/main" xmlns:w14="http://schemas.microsoft.com/office/word/2010/wordml" xmlns:w15="http://schemas.microsoft.com/office/word/2012/wordml" xmlns:w16cex="http://schemas.microsoft.com/office/word/2018/wordml/cex" xmlns:w16cid="http://schemas.microsoft.com/office/word/2016/wordml/cid" xmlns:w16="http://schemas.microsoft.com/office/word/2018/wordml" xmlns:w16sdtdh="http://schemas.microsoft.com/office/word/2020/wordml/sdtdatahash" xmlns:w16se="http://schemas.microsoft.com/office/word/2015/wordml/symex" mc:Ignorable="w14 w15 w16se w16cid w16 w16cex w16sdtdh">
+<w:styles xmlns:mc="http://schemas.openxmlformats.org/markup-compatibility/2006" xmlns:r="http://schemas.openxmlformats.org/officeDocument/2006/relationships" xmlns:w="http://schemas.openxmlformats.org/wordprocessingml/2006/main" xmlns:w14="http://schemas.microsoft.com/office/word/2010/wordml" xmlns:w15="http://schemas.microsoft.com/office/word/2012/wordml" mc:Ignorable="w14 w15">
   <w:docDefaults>
     <w:rPrDefault>
       <w:rPr>
@@ -6137,7 +4901,7 @@
       </w:pPr>
     </w:pPrDefault>
   </w:docDefaults>
-  <w:latentStyles w:defLockedState="0" w:defUIPriority="99" w:defSemiHidden="0" w:defUnhideWhenUsed="0" w:defQFormat="0" w:count="376">
+  <w:latentStyles w:defLockedState="0" w:defUIPriority="99" w:defSemiHidden="0" w:defUnhideWhenUsed="0" w:defQFormat="0" w:count="371">
     <w:lsdException w:name="Normal" w:uiPriority="0" w:qFormat="1"/>
     <w:lsdException w:name="heading 1" w:uiPriority="9" w:qFormat="1"/>
     <w:lsdException w:name="heading 2" w:semiHidden="1" w:uiPriority="9" w:unhideWhenUsed="1" w:qFormat="1"/>
@@ -6509,11 +5273,6 @@
     <w:lsdException w:name="List Table 5 Dark Accent 6" w:uiPriority="50"/>
     <w:lsdException w:name="List Table 6 Colorful Accent 6" w:uiPriority="51"/>
     <w:lsdException w:name="List Table 7 Colorful Accent 6" w:uiPriority="52"/>
-    <w:lsdException w:name="Mention" w:semiHidden="1" w:unhideWhenUsed="1"/>
-    <w:lsdException w:name="Smart Hyperlink" w:semiHidden="1" w:unhideWhenUsed="1"/>
-    <w:lsdException w:name="Hashtag" w:semiHidden="1" w:unhideWhenUsed="1"/>
-    <w:lsdException w:name="Unresolved Mention" w:semiHidden="1" w:unhideWhenUsed="1"/>
-    <w:lsdException w:name="Smart Link" w:semiHidden="1" w:unhideWhenUsed="1"/>
   </w:latentStyles>
   <w:style w:type="paragraph" w:default="1" w:styleId="Normale">
     <w:name w:val="Normal"/>

</xml_diff>

<commit_message>
Finisched to answer to all questions
</commit_message>
<xml_diff>
--- a/Esami/Domande_Esame.docx
+++ b/Esami/Domande_Esame.docx
@@ -3102,162 +3102,472 @@
         <w:lastRenderedPageBreak/>
         <w:t>stesso tempo serve per riceve la risposta proveniente dal file .PHP quella risposta potrebbe essere proprio quella di un valore di una variabile proveniente dal PHP.</w:t>
       </w:r>
+    </w:p>
+    <w:p>
+      <w:pPr>
+        <w:spacing w:after="0" w:line="240" w:lineRule="auto"/>
+        <w:textAlignment w:val="baseline"/>
+        <w:rPr>
+          <w:rFonts w:asciiTheme="majorHAnsi" w:eastAsia="Times New Roman" w:hAnsiTheme="majorHAnsi" w:cstheme="majorHAnsi"/>
+          <w:bCs/>
+          <w:color w:val="000000"/>
+          <w:bdr w:val="none" w:sz="0" w:space="0" w:color="auto" w:frame="1"/>
+          <w:lang w:eastAsia="it-IT"/>
+        </w:rPr>
+      </w:pPr>
+    </w:p>
+    <w:p>
+      <w:pPr>
+        <w:spacing w:after="0" w:line="240" w:lineRule="auto"/>
+        <w:textAlignment w:val="baseline"/>
+        <w:rPr>
+          <w:rFonts w:ascii="Arial" w:eastAsia="Times New Roman" w:hAnsi="Arial" w:cs="Arial"/>
+          <w:b/>
+          <w:color w:val="000000"/>
+          <w:bdr w:val="none" w:sz="0" w:space="0" w:color="auto" w:frame="1"/>
+          <w:lang w:eastAsia="it-IT"/>
+        </w:rPr>
+      </w:pPr>
+    </w:p>
+    <w:p>
+      <w:pPr>
+        <w:spacing w:after="0" w:line="240" w:lineRule="auto"/>
+        <w:textAlignment w:val="baseline"/>
+        <w:rPr>
+          <w:rFonts w:ascii="Arial" w:eastAsia="Times New Roman" w:hAnsi="Arial" w:cs="Arial"/>
+          <w:b/>
+          <w:color w:val="000000"/>
+          <w:bdr w:val="none" w:sz="0" w:space="0" w:color="auto" w:frame="1"/>
+          <w:lang w:eastAsia="it-IT"/>
+        </w:rPr>
+      </w:pPr>
+    </w:p>
+    <w:p>
+      <w:pPr>
+        <w:spacing w:after="0" w:line="240" w:lineRule="auto"/>
+        <w:textAlignment w:val="baseline"/>
+        <w:rPr>
+          <w:rFonts w:ascii="Arial" w:eastAsia="Times New Roman" w:hAnsi="Arial" w:cs="Arial"/>
+          <w:b/>
+          <w:color w:val="000000"/>
+          <w:bdr w:val="none" w:sz="0" w:space="0" w:color="auto" w:frame="1"/>
+          <w:lang w:eastAsia="it-IT"/>
+        </w:rPr>
+      </w:pPr>
+      <w:r>
+        <w:rPr>
+          <w:rFonts w:ascii="Arial" w:eastAsia="Times New Roman" w:hAnsi="Arial" w:cs="Arial"/>
+          <w:b/>
+          <w:color w:val="000000"/>
+          <w:bdr w:val="none" w:sz="0" w:space="0" w:color="auto" w:frame="1"/>
+          <w:lang w:eastAsia="it-IT"/>
+        </w:rPr>
+        <w:t>Definire personas e target users e spiegarne le differenze.</w:t>
+      </w:r>
+    </w:p>
+    <w:p>
+      <w:pPr>
+        <w:spacing w:after="0" w:line="240" w:lineRule="auto"/>
+        <w:textAlignment w:val="baseline"/>
+        <w:rPr>
+          <w:rFonts w:asciiTheme="majorHAnsi" w:eastAsia="Times New Roman" w:hAnsiTheme="majorHAnsi" w:cstheme="majorHAnsi"/>
+          <w:b/>
+          <w:bdr w:val="none" w:sz="0" w:space="0" w:color="auto" w:frame="1"/>
+          <w:lang w:eastAsia="it-IT"/>
+        </w:rPr>
+      </w:pPr>
+    </w:p>
+    <w:p>
+      <w:pPr>
+        <w:spacing w:after="0" w:line="240" w:lineRule="auto"/>
+        <w:textAlignment w:val="baseline"/>
+        <w:rPr>
+          <w:rFonts w:asciiTheme="majorHAnsi" w:eastAsia="Times New Roman" w:hAnsiTheme="majorHAnsi" w:cstheme="majorHAnsi"/>
+          <w:bCs/>
+          <w:bdr w:val="none" w:sz="0" w:space="0" w:color="auto" w:frame="1"/>
+          <w:lang w:eastAsia="it-IT"/>
+        </w:rPr>
+      </w:pPr>
+      <w:r>
+        <w:rPr>
+          <w:rFonts w:asciiTheme="majorHAnsi" w:hAnsiTheme="majorHAnsi" w:cstheme="majorHAnsi"/>
+          <w:bdr w:val="none" w:sz="0" w:space="0" w:color="auto" w:frame="1"/>
+        </w:rPr>
+        <w:t>I</w:t>
+      </w:r>
+      <w:r>
+        <w:rPr>
+          <w:rFonts w:asciiTheme="majorHAnsi" w:hAnsiTheme="majorHAnsi" w:cstheme="majorHAnsi"/>
+          <w:bdr w:val="none" w:sz="0" w:space="0" w:color="auto" w:frame="1"/>
+        </w:rPr>
+        <w:t xml:space="preserve"> target user sono una fascia della popolazione la quale è destinata </w:t>
+      </w:r>
+      <w:r>
+        <w:rPr>
+          <w:rFonts w:asciiTheme="majorHAnsi" w:hAnsiTheme="majorHAnsi" w:cstheme="majorHAnsi"/>
+          <w:bdr w:val="none" w:sz="0" w:space="0" w:color="auto" w:frame="1"/>
+        </w:rPr>
+        <w:t>ad</w:t>
+      </w:r>
+      <w:r>
+        <w:rPr>
+          <w:rFonts w:asciiTheme="majorHAnsi" w:hAnsiTheme="majorHAnsi" w:cstheme="majorHAnsi"/>
+          <w:bdr w:val="none" w:sz="0" w:space="0" w:color="auto" w:frame="1"/>
+        </w:rPr>
+        <w:t xml:space="preserve"> </w:t>
+      </w:r>
+      <w:r>
+        <w:rPr>
+          <w:rFonts w:asciiTheme="majorHAnsi" w:hAnsiTheme="majorHAnsi" w:cstheme="majorHAnsi"/>
+          <w:bdr w:val="none" w:sz="0" w:space="0" w:color="auto" w:frame="1"/>
+        </w:rPr>
+        <w:t>usu</w:t>
+      </w:r>
+      <w:r>
+        <w:rPr>
+          <w:rFonts w:asciiTheme="majorHAnsi" w:hAnsiTheme="majorHAnsi" w:cstheme="majorHAnsi"/>
+          <w:bdr w:val="none" w:sz="0" w:space="0" w:color="auto" w:frame="1"/>
+        </w:rPr>
+        <w:t>fruire dell</w:t>
+      </w:r>
+      <w:r>
+        <w:rPr>
+          <w:rFonts w:asciiTheme="majorHAnsi" w:hAnsiTheme="majorHAnsi" w:cstheme="majorHAnsi"/>
+          <w:bdr w:val="none" w:sz="0" w:space="0" w:color="auto" w:frame="1"/>
+        </w:rPr>
+        <w:t>'</w:t>
+      </w:r>
+      <w:r>
+        <w:rPr>
+          <w:rFonts w:asciiTheme="majorHAnsi" w:hAnsiTheme="majorHAnsi" w:cstheme="majorHAnsi"/>
+          <w:bdr w:val="none" w:sz="0" w:space="0" w:color="auto" w:frame="1"/>
+        </w:rPr>
+        <w:t>applicazione, ed è caratterizzata specialmente da aspetti demografici</w:t>
+      </w:r>
+      <w:r>
+        <w:rPr>
+          <w:rFonts w:asciiTheme="majorHAnsi" w:hAnsiTheme="majorHAnsi" w:cstheme="majorHAnsi"/>
+          <w:bdr w:val="none" w:sz="0" w:space="0" w:color="auto" w:frame="1"/>
+        </w:rPr>
+        <w:t>;</w:t>
+      </w:r>
+      <w:r>
+        <w:rPr>
+          <w:rFonts w:asciiTheme="majorHAnsi" w:hAnsiTheme="majorHAnsi" w:cstheme="majorHAnsi"/>
+          <w:bdr w:val="none" w:sz="0" w:space="0" w:color="auto" w:frame="1"/>
+        </w:rPr>
+        <w:t xml:space="preserve"> mentre</w:t>
+      </w:r>
+      <w:r>
+        <w:rPr>
+          <w:rFonts w:asciiTheme="majorHAnsi" w:hAnsiTheme="majorHAnsi" w:cstheme="majorHAnsi"/>
+          <w:bdr w:val="none" w:sz="0" w:space="0" w:color="auto" w:frame="1"/>
+        </w:rPr>
+        <w:t>,</w:t>
+      </w:r>
+      <w:r>
+        <w:rPr>
+          <w:rFonts w:asciiTheme="majorHAnsi" w:hAnsiTheme="majorHAnsi" w:cstheme="majorHAnsi"/>
+          <w:bdr w:val="none" w:sz="0" w:space="0" w:color="auto" w:frame="1"/>
+        </w:rPr>
+        <w:t xml:space="preserve"> le personas sono</w:t>
+      </w:r>
+      <w:r>
+        <w:rPr>
+          <w:rFonts w:asciiTheme="majorHAnsi" w:hAnsiTheme="majorHAnsi" w:cstheme="majorHAnsi"/>
+          <w:bdr w:val="none" w:sz="0" w:space="0" w:color="auto" w:frame="1"/>
+        </w:rPr>
+        <w:t xml:space="preserve"> </w:t>
+      </w:r>
+      <w:r>
+        <w:rPr>
+          <w:rFonts w:asciiTheme="majorHAnsi" w:hAnsiTheme="majorHAnsi" w:cstheme="majorHAnsi"/>
+          <w:bdr w:val="none" w:sz="0" w:space="0" w:color="auto" w:frame="1"/>
+        </w:rPr>
+        <w:t>singole entità fittizie o semi fi</w:t>
+      </w:r>
+      <w:r>
+        <w:rPr>
+          <w:rFonts w:asciiTheme="majorHAnsi" w:hAnsiTheme="majorHAnsi" w:cstheme="majorHAnsi"/>
+          <w:bdr w:val="none" w:sz="0" w:space="0" w:color="auto" w:frame="1"/>
+        </w:rPr>
+        <w:t>tti</w:t>
+      </w:r>
+      <w:r>
+        <w:rPr>
+          <w:rFonts w:asciiTheme="majorHAnsi" w:hAnsiTheme="majorHAnsi" w:cstheme="majorHAnsi"/>
+          <w:bdr w:val="none" w:sz="0" w:space="0" w:color="auto" w:frame="1"/>
+        </w:rPr>
+        <w:t>zie</w:t>
+      </w:r>
+      <w:r>
+        <w:rPr>
+          <w:rFonts w:asciiTheme="majorHAnsi" w:hAnsiTheme="majorHAnsi" w:cstheme="majorHAnsi"/>
+          <w:bdr w:val="none" w:sz="0" w:space="0" w:color="auto" w:frame="1"/>
+        </w:rPr>
+        <w:t>, delle quali si analizza l'aspetto psicologico ed individuale</w:t>
+      </w:r>
+      <w:r>
+        <w:rPr>
+          <w:rFonts w:asciiTheme="majorHAnsi" w:hAnsiTheme="majorHAnsi" w:cstheme="majorHAnsi"/>
+          <w:bdr w:val="none" w:sz="0" w:space="0" w:color="auto" w:frame="1"/>
+        </w:rPr>
+        <w:t>, inoltre esse fanno parte di un target user.</w:t>
+      </w:r>
+    </w:p>
+    <w:p>
+      <w:pPr>
+        <w:spacing w:after="0" w:line="240" w:lineRule="auto"/>
+        <w:textAlignment w:val="baseline"/>
+        <w:rPr>
+          <w:rFonts w:ascii="Arial" w:eastAsia="Times New Roman" w:hAnsi="Arial" w:cs="Arial"/>
+          <w:b/>
+          <w:color w:val="000000"/>
+          <w:bdr w:val="none" w:sz="0" w:space="0" w:color="auto" w:frame="1"/>
+          <w:lang w:eastAsia="it-IT"/>
+        </w:rPr>
+      </w:pPr>
+    </w:p>
+    <w:p>
+      <w:pPr>
+        <w:spacing w:after="0" w:line="240" w:lineRule="auto"/>
+        <w:textAlignment w:val="baseline"/>
+        <w:rPr>
+          <w:rFonts w:ascii="Arial" w:eastAsia="Times New Roman" w:hAnsi="Arial" w:cs="Arial"/>
+          <w:b/>
+          <w:color w:val="000000"/>
+          <w:lang w:eastAsia="it-IT"/>
+        </w:rPr>
+      </w:pPr>
+    </w:p>
+    <w:p>
+      <w:pPr>
+        <w:spacing w:after="0" w:line="240" w:lineRule="auto"/>
+        <w:textAlignment w:val="baseline"/>
+        <w:rPr>
+          <w:rFonts w:ascii="Arial" w:eastAsia="Times New Roman" w:hAnsi="Arial" w:cs="Arial"/>
+          <w:b/>
+          <w:color w:val="000000"/>
+          <w:bdr w:val="none" w:sz="0" w:space="0" w:color="auto" w:frame="1"/>
+          <w:lang w:eastAsia="it-IT"/>
+        </w:rPr>
+      </w:pPr>
+      <w:r>
+        <w:rPr>
+          <w:rFonts w:ascii="Arial" w:eastAsia="Times New Roman" w:hAnsi="Arial" w:cs="Arial"/>
+          <w:b/>
+          <w:color w:val="000000"/>
+          <w:bdr w:val="none" w:sz="0" w:space="0" w:color="auto" w:frame="1"/>
+          <w:lang w:eastAsia="it-IT"/>
+        </w:rPr>
+        <w:t>Illustrare le differenze, i vantaggi e gli svantaggi di fogli di stile esterni, interni e inline.</w:t>
+      </w:r>
+    </w:p>
+    <w:p>
+      <w:pPr>
+        <w:spacing w:after="0" w:line="240" w:lineRule="auto"/>
+        <w:textAlignment w:val="baseline"/>
+        <w:rPr>
+          <w:rFonts w:ascii="Arial" w:eastAsia="Times New Roman" w:hAnsi="Arial" w:cs="Arial"/>
+          <w:b/>
+          <w:color w:val="000000"/>
+          <w:bdr w:val="none" w:sz="0" w:space="0" w:color="auto" w:frame="1"/>
+          <w:lang w:eastAsia="it-IT"/>
+        </w:rPr>
+      </w:pPr>
+    </w:p>
+    <w:p>
+      <w:pPr>
+        <w:spacing w:after="0" w:line="240" w:lineRule="auto"/>
+        <w:jc w:val="both"/>
+        <w:textAlignment w:val="baseline"/>
+        <w:rPr>
+          <w:rFonts w:asciiTheme="majorHAnsi" w:eastAsia="Times New Roman" w:hAnsiTheme="majorHAnsi" w:cstheme="majorHAnsi"/>
+          <w:bCs/>
+          <w:color w:val="000000"/>
+          <w:bdr w:val="none" w:sz="0" w:space="0" w:color="auto" w:frame="1"/>
+          <w:lang w:eastAsia="it-IT"/>
+        </w:rPr>
+      </w:pPr>
+      <w:r>
+        <w:rPr>
+          <w:rFonts w:asciiTheme="majorHAnsi" w:eastAsia="Times New Roman" w:hAnsiTheme="majorHAnsi" w:cstheme="majorHAnsi"/>
+          <w:bCs/>
+          <w:color w:val="000000"/>
+          <w:bdr w:val="none" w:sz="0" w:space="0" w:color="auto" w:frame="1"/>
+          <w:lang w:eastAsia="it-IT"/>
+        </w:rPr>
+        <w:t>Il vantaggio di usare i file esterni rispetto</w:t>
+      </w:r>
+      <w:r>
+        <w:rPr>
+          <w:rFonts w:asciiTheme="majorHAnsi" w:eastAsia="Times New Roman" w:hAnsiTheme="majorHAnsi" w:cstheme="majorHAnsi"/>
+          <w:bCs/>
+          <w:color w:val="000000"/>
+          <w:bdr w:val="none" w:sz="0" w:space="0" w:color="auto" w:frame="1"/>
+          <w:lang w:eastAsia="it-IT"/>
+        </w:rPr>
+        <w:t xml:space="preserve"> allo stile scritto inline è che scrivendolo in un file esterno nel momento in cui definisci lo stile di un tag, viene modificato in tutti i tag di quel tipo, quindi lo scrivi una volta, mentre; se uno scrive lo stile inline per un tag dovrà metterlo in tutti i tag dello stesso tipo per modificare lo stile. Il vantaggio di usare inline è la precisione con cui vuoi definire lo stile perché se uno volesse modificare solo una parte di stile in un elemento è molto comodo.</w:t>
+      </w:r>
+      <w:r>
+        <w:rPr>
+          <w:rFonts w:asciiTheme="majorHAnsi" w:eastAsia="Times New Roman" w:hAnsiTheme="majorHAnsi" w:cstheme="majorHAnsi"/>
+          <w:bCs/>
+          <w:color w:val="000000"/>
+          <w:bdr w:val="none" w:sz="0" w:space="0" w:color="auto" w:frame="1"/>
+          <w:lang w:eastAsia="it-IT"/>
+        </w:rPr>
+        <w:t xml:space="preserve"> Un altro vantaggio dello stile interno è che andando a specificare un nuovo file basta cambiare il src con il file che dà lo stile a tutta la pagina rispetto ad usare uno stile interno.</w:t>
+      </w:r>
+      <w:r>
+        <w:rPr>
+          <w:rFonts w:asciiTheme="majorHAnsi" w:eastAsia="Times New Roman" w:hAnsiTheme="majorHAnsi" w:cstheme="majorHAnsi"/>
+          <w:bCs/>
+          <w:color w:val="000000"/>
+          <w:bdr w:val="none" w:sz="0" w:space="0" w:color="auto" w:frame="1"/>
+          <w:lang w:eastAsia="it-IT"/>
+        </w:rPr>
+        <w:t xml:space="preserve"> </w:t>
+      </w:r>
+    </w:p>
+    <w:p>
+      <w:pPr>
+        <w:spacing w:after="0" w:line="240" w:lineRule="auto"/>
+        <w:textAlignment w:val="baseline"/>
+        <w:rPr>
+          <w:rFonts w:ascii="Arial" w:eastAsia="Times New Roman" w:hAnsi="Arial" w:cs="Arial"/>
+          <w:b/>
+          <w:color w:val="000000"/>
+          <w:bdr w:val="none" w:sz="0" w:space="0" w:color="auto" w:frame="1"/>
+          <w:lang w:eastAsia="it-IT"/>
+        </w:rPr>
+      </w:pPr>
+    </w:p>
+    <w:p>
+      <w:pPr>
+        <w:spacing w:after="0" w:line="240" w:lineRule="auto"/>
+        <w:textAlignment w:val="baseline"/>
+        <w:rPr>
+          <w:rFonts w:ascii="Arial" w:eastAsia="Times New Roman" w:hAnsi="Arial" w:cs="Arial"/>
+          <w:b/>
+          <w:color w:val="000000"/>
+          <w:bdr w:val="none" w:sz="0" w:space="0" w:color="auto" w:frame="1"/>
+          <w:lang w:eastAsia="it-IT"/>
+        </w:rPr>
+      </w:pPr>
+      <w:r>
+        <w:rPr>
+          <w:rFonts w:ascii="Arial" w:eastAsia="Times New Roman" w:hAnsi="Arial" w:cs="Arial"/>
+          <w:b/>
+          <w:color w:val="000000"/>
+          <w:bdr w:val="none" w:sz="0" w:space="0" w:color="auto" w:frame="1"/>
+          <w:lang w:eastAsia="it-IT"/>
+        </w:rPr>
+        <w:t>Descrivere tutte le tecniche/modalità/crismi, dal punto di vista della sicurezza, in modo che la trasmissione di dati sensibili dal browser al server sia "sicura".</w:t>
+      </w:r>
+    </w:p>
+    <w:p>
+      <w:pPr>
+        <w:spacing w:after="0" w:line="240" w:lineRule="auto"/>
+        <w:textAlignment w:val="baseline"/>
+        <w:rPr>
+          <w:rFonts w:ascii="Arial" w:eastAsia="Times New Roman" w:hAnsi="Arial" w:cs="Arial"/>
+          <w:b/>
+          <w:color w:val="000000"/>
+          <w:bdr w:val="none" w:sz="0" w:space="0" w:color="auto" w:frame="1"/>
+          <w:lang w:eastAsia="it-IT"/>
+        </w:rPr>
+      </w:pPr>
+    </w:p>
+    <w:p>
+      <w:pPr>
+        <w:spacing w:after="0" w:line="240" w:lineRule="auto"/>
+        <w:jc w:val="both"/>
+        <w:textAlignment w:val="baseline"/>
+        <w:rPr>
+          <w:rFonts w:asciiTheme="majorHAnsi" w:eastAsia="Times New Roman" w:hAnsiTheme="majorHAnsi" w:cstheme="majorHAnsi"/>
+          <w:bCs/>
+          <w:color w:val="000000"/>
+          <w:bdr w:val="none" w:sz="0" w:space="0" w:color="auto" w:frame="1"/>
+          <w:lang w:eastAsia="it-IT"/>
+        </w:rPr>
+      </w:pPr>
+      <w:r>
+        <w:rPr>
+          <w:rFonts w:asciiTheme="majorHAnsi" w:eastAsia="Times New Roman" w:hAnsiTheme="majorHAnsi" w:cstheme="majorHAnsi"/>
+          <w:bCs/>
+          <w:color w:val="000000"/>
+          <w:bdr w:val="none" w:sz="0" w:space="0" w:color="auto" w:frame="1"/>
+          <w:lang w:eastAsia="it-IT"/>
+        </w:rPr>
+        <w:t xml:space="preserve">Una delle tecniche, che dal punto di vista della sicurezza </w:t>
+      </w:r>
+      <w:r>
+        <w:rPr>
+          <w:rFonts w:asciiTheme="majorHAnsi" w:eastAsia="Times New Roman" w:hAnsiTheme="majorHAnsi" w:cstheme="majorHAnsi"/>
+          <w:bCs/>
+          <w:color w:val="000000"/>
+          <w:bdr w:val="none" w:sz="0" w:space="0" w:color="auto" w:frame="1"/>
+          <w:lang w:eastAsia="it-IT"/>
+        </w:rPr>
+        <w:t>la trasmissione dei dati sensibili dal browser al server sia “sicura” è usando la POST al posto della GET, entrambe servono ad inviare dati ad un’applicazione server, ma la POST nel momento in cui invii i dati vengono messi nel body del messaggio e non sono visibili in chiaro nel URL, quindi è molto adatto per inviare messaggi riservati, tipo: password.</w:t>
+      </w:r>
+    </w:p>
+    <w:p>
+      <w:pPr>
+        <w:spacing w:after="0" w:line="240" w:lineRule="auto"/>
+        <w:jc w:val="both"/>
+        <w:textAlignment w:val="baseline"/>
+        <w:rPr>
+          <w:rFonts w:asciiTheme="majorHAnsi" w:eastAsia="Times New Roman" w:hAnsiTheme="majorHAnsi" w:cstheme="majorHAnsi"/>
+          <w:bCs/>
+          <w:color w:val="000000"/>
+          <w:bdr w:val="none" w:sz="0" w:space="0" w:color="auto" w:frame="1"/>
+          <w:lang w:eastAsia="it-IT"/>
+        </w:rPr>
+      </w:pPr>
+      <w:r>
+        <w:rPr>
+          <w:rFonts w:asciiTheme="majorHAnsi" w:eastAsia="Times New Roman" w:hAnsiTheme="majorHAnsi" w:cstheme="majorHAnsi"/>
+          <w:bCs/>
+          <w:color w:val="000000"/>
+          <w:bdr w:val="none" w:sz="0" w:space="0" w:color="auto" w:frame="1"/>
+          <w:lang w:eastAsia="it-IT"/>
+        </w:rPr>
+        <w:t>Un’altra tecnica per rendere più sicuro l’invio dei dati è attraverso il protocollo HTTPS dove S sta per Secure, questo protocollo fa usa del protocollo Secure Socket Layer (SSL),</w:t>
+      </w:r>
+      <w:r>
+        <w:rPr>
+          <w:rFonts w:asciiTheme="majorHAnsi" w:eastAsia="Times New Roman" w:hAnsiTheme="majorHAnsi" w:cstheme="majorHAnsi"/>
+          <w:bCs/>
+          <w:color w:val="000000"/>
+          <w:bdr w:val="none" w:sz="0" w:space="0" w:color="auto" w:frame="1"/>
+          <w:lang w:eastAsia="it-IT"/>
+        </w:rPr>
+        <w:t xml:space="preserve"> ora il protocollo si chiama TLS che è la versione evoluta di SSL,</w:t>
+      </w:r>
+      <w:r>
+        <w:rPr>
+          <w:rFonts w:asciiTheme="majorHAnsi" w:eastAsia="Times New Roman" w:hAnsiTheme="majorHAnsi" w:cstheme="majorHAnsi"/>
+          <w:bCs/>
+          <w:color w:val="000000"/>
+          <w:bdr w:val="none" w:sz="0" w:space="0" w:color="auto" w:frame="1"/>
+          <w:lang w:eastAsia="it-IT"/>
+        </w:rPr>
+        <w:t xml:space="preserve"> in cui per ottenere i requisiti della chiave serve: un’autenticazione del sito che stai visitando, la protezione della privacy e l’integrità dei dati scambiati </w:t>
+      </w:r>
+      <w:r>
+        <w:rPr>
+          <w:rFonts w:asciiTheme="majorHAnsi" w:eastAsia="Times New Roman" w:hAnsiTheme="majorHAnsi" w:cstheme="majorHAnsi"/>
+          <w:bCs/>
+          <w:color w:val="000000"/>
+          <w:bdr w:val="none" w:sz="0" w:space="0" w:color="auto" w:frame="1"/>
+          <w:lang w:eastAsia="it-IT"/>
+        </w:rPr>
+        <w:t>(quindi il messaggio che il mittente manda al destinatario e non deve per niente essere alterato).</w:t>
+      </w:r>
       <w:bookmarkStart w:id="0" w:name="_GoBack"/>
       <w:bookmarkEnd w:id="0"/>
-    </w:p>
-    <w:p>
-      <w:pPr>
-        <w:spacing w:after="0" w:line="240" w:lineRule="auto"/>
-        <w:textAlignment w:val="baseline"/>
-        <w:rPr>
-          <w:rFonts w:ascii="Arial" w:eastAsia="Times New Roman" w:hAnsi="Arial" w:cs="Arial"/>
-          <w:b/>
-          <w:color w:val="000000"/>
-          <w:bdr w:val="none" w:sz="0" w:space="0" w:color="auto" w:frame="1"/>
-          <w:lang w:eastAsia="it-IT"/>
-        </w:rPr>
-      </w:pPr>
-    </w:p>
-    <w:p>
-      <w:pPr>
-        <w:spacing w:after="0" w:line="240" w:lineRule="auto"/>
-        <w:textAlignment w:val="baseline"/>
-        <w:rPr>
-          <w:rFonts w:ascii="Arial" w:eastAsia="Times New Roman" w:hAnsi="Arial" w:cs="Arial"/>
-          <w:b/>
-          <w:color w:val="000000"/>
-          <w:bdr w:val="none" w:sz="0" w:space="0" w:color="auto" w:frame="1"/>
-          <w:lang w:eastAsia="it-IT"/>
-        </w:rPr>
-      </w:pPr>
-    </w:p>
-    <w:p>
-      <w:pPr>
-        <w:spacing w:after="0" w:line="240" w:lineRule="auto"/>
-        <w:textAlignment w:val="baseline"/>
-        <w:rPr>
-          <w:rFonts w:ascii="Arial" w:eastAsia="Times New Roman" w:hAnsi="Arial" w:cs="Arial"/>
-          <w:b/>
-          <w:color w:val="000000"/>
-          <w:bdr w:val="none" w:sz="0" w:space="0" w:color="auto" w:frame="1"/>
-          <w:lang w:eastAsia="it-IT"/>
-        </w:rPr>
-      </w:pPr>
-      <w:r>
-        <w:rPr>
-          <w:rFonts w:ascii="Arial" w:eastAsia="Times New Roman" w:hAnsi="Arial" w:cs="Arial"/>
-          <w:b/>
-          <w:color w:val="000000"/>
-          <w:bdr w:val="none" w:sz="0" w:space="0" w:color="auto" w:frame="1"/>
-          <w:lang w:eastAsia="it-IT"/>
-        </w:rPr>
-        <w:t>Definire personas e target users e spiegarne le differenze.</w:t>
-      </w:r>
-    </w:p>
-    <w:p>
-      <w:pPr>
-        <w:spacing w:after="0" w:line="240" w:lineRule="auto"/>
-        <w:textAlignment w:val="baseline"/>
-        <w:rPr>
-          <w:rFonts w:ascii="Arial" w:eastAsia="Times New Roman" w:hAnsi="Arial" w:cs="Arial"/>
-          <w:b/>
-          <w:color w:val="000000"/>
-          <w:lang w:eastAsia="it-IT"/>
-        </w:rPr>
-      </w:pPr>
-    </w:p>
-    <w:p>
-      <w:pPr>
-        <w:spacing w:after="0" w:line="240" w:lineRule="auto"/>
-        <w:textAlignment w:val="baseline"/>
-        <w:rPr>
-          <w:rFonts w:ascii="Arial" w:eastAsia="Times New Roman" w:hAnsi="Arial" w:cs="Arial"/>
-          <w:b/>
-          <w:color w:val="000000"/>
-          <w:bdr w:val="none" w:sz="0" w:space="0" w:color="auto" w:frame="1"/>
-          <w:lang w:eastAsia="it-IT"/>
-        </w:rPr>
-      </w:pPr>
-      <w:r>
-        <w:rPr>
-          <w:rFonts w:ascii="Arial" w:eastAsia="Times New Roman" w:hAnsi="Arial" w:cs="Arial"/>
-          <w:b/>
-          <w:color w:val="000000"/>
-          <w:bdr w:val="none" w:sz="0" w:space="0" w:color="auto" w:frame="1"/>
-          <w:lang w:eastAsia="it-IT"/>
-        </w:rPr>
-        <w:t>Illustrare le differenze, i vantaggi e gli svantaggi di fogli di stile esterni, interni e inline.</w:t>
-      </w:r>
-    </w:p>
-    <w:p>
-      <w:pPr>
-        <w:spacing w:after="0" w:line="240" w:lineRule="auto"/>
-        <w:textAlignment w:val="baseline"/>
-        <w:rPr>
-          <w:rFonts w:ascii="Arial" w:eastAsia="Times New Roman" w:hAnsi="Arial" w:cs="Arial"/>
-          <w:b/>
-          <w:color w:val="000000"/>
-          <w:lang w:eastAsia="it-IT"/>
-        </w:rPr>
-      </w:pPr>
-    </w:p>
-    <w:p>
-      <w:pPr>
-        <w:spacing w:after="0" w:line="240" w:lineRule="auto"/>
-        <w:textAlignment w:val="baseline"/>
-        <w:rPr>
-          <w:rFonts w:ascii="Arial" w:eastAsia="Times New Roman" w:hAnsi="Arial" w:cs="Arial"/>
-          <w:b/>
-          <w:color w:val="000000"/>
-          <w:bdr w:val="none" w:sz="0" w:space="0" w:color="auto" w:frame="1"/>
-          <w:lang w:eastAsia="it-IT"/>
-        </w:rPr>
-      </w:pPr>
-      <w:r>
-        <w:rPr>
-          <w:rFonts w:ascii="Arial" w:eastAsia="Times New Roman" w:hAnsi="Arial" w:cs="Arial"/>
-          <w:b/>
-          <w:color w:val="000000"/>
-          <w:bdr w:val="none" w:sz="0" w:space="0" w:color="auto" w:frame="1"/>
-          <w:lang w:eastAsia="it-IT"/>
-        </w:rPr>
-        <w:t>Descrivere brevemente le metodologie di codifica dei caratteri nelle pagine Web.</w:t>
-      </w:r>
-    </w:p>
-    <w:p>
-      <w:pPr>
-        <w:spacing w:after="0" w:line="240" w:lineRule="auto"/>
-        <w:textAlignment w:val="baseline"/>
-        <w:rPr>
-          <w:rFonts w:ascii="Arial" w:eastAsia="Times New Roman" w:hAnsi="Arial" w:cs="Arial"/>
-          <w:b/>
-          <w:color w:val="000000"/>
-          <w:bdr w:val="none" w:sz="0" w:space="0" w:color="auto" w:frame="1"/>
-          <w:lang w:eastAsia="it-IT"/>
-        </w:rPr>
-      </w:pPr>
-    </w:p>
-    <w:p>
-      <w:pPr>
-        <w:spacing w:after="0" w:line="240" w:lineRule="auto"/>
-        <w:textAlignment w:val="baseline"/>
-        <w:rPr>
-          <w:rFonts w:ascii="Arial" w:eastAsia="Times New Roman" w:hAnsi="Arial" w:cs="Arial"/>
-          <w:b/>
-          <w:color w:val="000000"/>
-          <w:lang w:eastAsia="it-IT"/>
-        </w:rPr>
-      </w:pPr>
-      <w:r>
-        <w:rPr>
-          <w:rFonts w:ascii="Arial" w:eastAsia="Times New Roman" w:hAnsi="Arial" w:cs="Arial"/>
-          <w:b/>
-          <w:color w:val="000000"/>
-          <w:bdr w:val="none" w:sz="0" w:space="0" w:color="auto" w:frame="1"/>
-          <w:lang w:eastAsia="it-IT"/>
-        </w:rPr>
-        <w:t>Descrivere tutte le tecniche/modalità/crismi, dal punto di vista della sicurezza, in modo che la trasmissione di dati sensibili dal browser al server sia "sicura".</w:t>
-      </w:r>
     </w:p>
     <w:p>
       <w:pPr>

</xml_diff>